<commit_message>
Added some documentation chnages...
</commit_message>
<xml_diff>
--- a/Proposal/TalesOfValhallahProposal.docx
+++ b/Proposal/TalesOfValhallahProposal.docx
@@ -14,6 +14,7 @@
           <w:lang w:val="en"/>
         </w:rPr>
       </w:pPr>
+      <w:proofErr w:type="spellStart"/>
       <w:r>
         <w:rPr>
           <w:rFonts w:ascii="CMU Serif" w:hAnsi="CMU Serif" w:cs="CMU Serif"/>
@@ -23,8 +24,9 @@
           <w:szCs w:val="28"/>
           <w:lang w:val="en"/>
         </w:rPr>
-        <w:t xml:space="preserve">CSc 102 Project </w:t>
-      </w:r>
+        <w:t>CSc</w:t>
+      </w:r>
+      <w:proofErr w:type="spellEnd"/>
       <w:r>
         <w:rPr>
           <w:rFonts w:ascii="CMU Serif" w:hAnsi="CMU Serif" w:cs="CMU Serif"/>
@@ -32,8 +34,9 @@
           <w:bCs/>
           <w:sz w:val="28"/>
           <w:szCs w:val="28"/>
-        </w:rPr>
-        <w:t>Proposal</w:t>
+          <w:lang w:val="en"/>
+        </w:rPr>
+        <w:t xml:space="preserve"> 102 Project </w:t>
       </w:r>
       <w:r>
         <w:rPr>
@@ -42,6 +45,16 @@
           <w:bCs/>
           <w:sz w:val="28"/>
           <w:szCs w:val="28"/>
+        </w:rPr>
+        <w:t>Proposal</w:t>
+      </w:r>
+      <w:r>
+        <w:rPr>
+          <w:rFonts w:ascii="CMU Serif" w:hAnsi="CMU Serif" w:cs="CMU Serif"/>
+          <w:b/>
+          <w:bCs/>
+          <w:sz w:val="28"/>
+          <w:szCs w:val="28"/>
           <w:lang w:val="en"/>
         </w:rPr>
         <w:t xml:space="preserve"> Guidelines</w:t>
@@ -52,13 +65,37 @@
         <w:jc w:val="center"/>
         <w:rPr>
           <w:rFonts w:ascii="CMU Serif" w:hAnsi="CMU Serif" w:cs="CMU Serif"/>
-          <w:sz w:val="24"/>
-          <w:szCs w:val="24"/>
+          <w:b/>
+          <w:bCs/>
+          <w:sz w:val="28"/>
+          <w:szCs w:val="28"/>
+          <w:lang w:val="en"/>
         </w:rPr>
       </w:pPr>
       <w:r>
         <w:rPr>
           <w:rFonts w:ascii="CMU Serif" w:hAnsi="CMU Serif" w:cs="CMU Serif"/>
+          <w:b/>
+          <w:bCs/>
+          <w:sz w:val="28"/>
+          <w:szCs w:val="28"/>
+          <w:lang w:val="en"/>
+        </w:rPr>
+        <w:t>Outcast Games</w:t>
+      </w:r>
+    </w:p>
+    <w:p>
+      <w:pPr>
+        <w:jc w:val="center"/>
+        <w:rPr>
+          <w:rFonts w:ascii="CMU Serif" w:hAnsi="CMU Serif" w:cs="CMU Serif"/>
+          <w:sz w:val="24"/>
+          <w:szCs w:val="24"/>
+        </w:rPr>
+      </w:pPr>
+      <w:r>
+        <w:rPr>
+          <w:rFonts w:ascii="CMU Serif" w:hAnsi="CMU Serif" w:cs="CMU Serif"/>
           <w:sz w:val="24"/>
           <w:szCs w:val="24"/>
         </w:rPr>
@@ -79,6 +116,84 @@
           <w:szCs w:val="24"/>
         </w:rPr>
         <w:t>19G4436</w:t>
+      </w:r>
+    </w:p>
+    <w:p>
+      <w:pPr>
+        <w:jc w:val="center"/>
+        <w:rPr>
+          <w:rFonts w:ascii="CMU Serif" w:hAnsi="CMU Serif" w:cs="CMU Serif"/>
+          <w:sz w:val="24"/>
+          <w:szCs w:val="24"/>
+        </w:rPr>
+      </w:pPr>
+      <w:r>
+        <w:rPr>
+          <w:rFonts w:ascii="CMU Serif" w:hAnsi="CMU Serif" w:cs="CMU Serif"/>
+          <w:sz w:val="24"/>
+          <w:szCs w:val="24"/>
+        </w:rPr>
+        <w:t xml:space="preserve">Thabo </w:t>
+      </w:r>
+      <w:proofErr w:type="spellStart"/>
+      <w:r>
+        <w:rPr>
+          <w:rFonts w:ascii="CMU Serif" w:hAnsi="CMU Serif" w:cs="CMU Serif"/>
+          <w:sz w:val="24"/>
+          <w:szCs w:val="24"/>
+        </w:rPr>
+        <w:t>Sifumba</w:t>
+      </w:r>
+      <w:proofErr w:type="spellEnd"/>
+      <w:r>
+        <w:rPr>
+          <w:rFonts w:ascii="CMU Serif" w:hAnsi="CMU Serif" w:cs="CMU Serif"/>
+          <w:sz w:val="24"/>
+          <w:szCs w:val="24"/>
+        </w:rPr>
+        <w:t xml:space="preserve"> – 19S1606</w:t>
+      </w:r>
+    </w:p>
+    <w:p>
+      <w:pPr>
+        <w:jc w:val="center"/>
+        <w:rPr>
+          <w:rFonts w:ascii="CMU Serif" w:hAnsi="CMU Serif" w:cs="CMU Serif"/>
+          <w:sz w:val="24"/>
+          <w:szCs w:val="24"/>
+        </w:rPr>
+      </w:pPr>
+      <w:r>
+        <w:rPr>
+          <w:rFonts w:ascii="CMU Serif" w:hAnsi="CMU Serif" w:cs="CMU Serif"/>
+          <w:sz w:val="24"/>
+          <w:szCs w:val="24"/>
+        </w:rPr>
+        <w:t xml:space="preserve">Phil </w:t>
+      </w:r>
+      <w:r>
+        <w:rPr>
+          <w:rFonts w:ascii="CMU Serif" w:hAnsi="CMU Serif" w:cs="CMU Serif"/>
+          <w:sz w:val="24"/>
+          <w:szCs w:val="24"/>
+        </w:rPr>
+        <w:t>–</w:t>
+      </w:r>
+      <w:r>
+        <w:rPr>
+          <w:rFonts w:ascii="CMU Serif" w:hAnsi="CMU Serif" w:cs="CMU Serif"/>
+          <w:sz w:val="24"/>
+          <w:szCs w:val="24"/>
+        </w:rPr>
+        <w:t xml:space="preserve"> 19</w:t>
+      </w:r>
+      <w:r>
+        <w:rPr>
+          <w:rFonts w:ascii="CMU Serif" w:hAnsi="CMU Serif" w:cs="CMU Serif"/>
+          <w:sz w:val="24"/>
+          <w:szCs w:val="24"/>
+        </w:rPr>
+        <w:t>M5303</w:t>
       </w:r>
     </w:p>
     <w:p>
@@ -89,15 +204,15 @@
         </w:numPr>
         <w:jc w:val="both"/>
         <w:rPr>
-          <w:rFonts w:ascii="CMU Serif" w:hAnsi="CMU Serif" w:cs="CMU Serif"/>
-          <w:sz w:val="24"/>
-          <w:szCs w:val="24"/>
-          <w:lang w:val="en"/>
-        </w:rPr>
-      </w:pPr>
-      <w:r>
-        <w:rPr>
-          <w:rFonts w:ascii="CMU Serif" w:hAnsi="CMU Serif" w:cs="CMU Serif"/>
+          <w:rFonts w:cstheme="minorHAnsi"/>
+          <w:sz w:val="24"/>
+          <w:szCs w:val="24"/>
+          <w:lang w:val="en"/>
+        </w:rPr>
+      </w:pPr>
+      <w:r>
+        <w:rPr>
+          <w:rFonts w:cstheme="minorHAnsi"/>
           <w:sz w:val="24"/>
           <w:szCs w:val="24"/>
           <w:lang w:val="en"/>
@@ -106,14 +221,38 @@
       </w:r>
       <w:r>
         <w:rPr>
-          <w:rFonts w:ascii="CMU Serif" w:hAnsi="CMU Serif" w:cs="CMU Serif"/>
+          <w:rFonts w:cstheme="minorHAnsi"/>
           <w:i/>
           <w:iCs/>
           <w:sz w:val="24"/>
           <w:szCs w:val="24"/>
           <w:lang w:val="en"/>
         </w:rPr>
-        <w:t>Tales Of Valhalla</w:t>
+        <w:t xml:space="preserve">Tales </w:t>
+      </w:r>
+      <w:proofErr w:type="gramStart"/>
+      <w:r>
+        <w:rPr>
+          <w:rFonts w:cstheme="minorHAnsi"/>
+          <w:i/>
+          <w:iCs/>
+          <w:sz w:val="24"/>
+          <w:szCs w:val="24"/>
+          <w:lang w:val="en"/>
+        </w:rPr>
+        <w:t>Of</w:t>
+      </w:r>
+      <w:proofErr w:type="gramEnd"/>
+      <w:r>
+        <w:rPr>
+          <w:rFonts w:cstheme="minorHAnsi"/>
+          <w:i/>
+          <w:iCs/>
+          <w:sz w:val="24"/>
+          <w:szCs w:val="24"/>
+          <w:lang w:val="en"/>
+        </w:rPr>
+        <w:t xml:space="preserve"> Valhalla</w:t>
       </w:r>
     </w:p>
     <w:p>
@@ -124,15 +263,15 @@
         </w:numPr>
         <w:jc w:val="both"/>
         <w:rPr>
-          <w:rFonts w:ascii="CMU Serif" w:hAnsi="CMU Serif" w:cs="CMU Serif"/>
-          <w:sz w:val="24"/>
-          <w:szCs w:val="24"/>
-          <w:lang w:val="en"/>
-        </w:rPr>
-      </w:pPr>
-      <w:r>
-        <w:rPr>
-          <w:rFonts w:ascii="CMU Serif" w:hAnsi="CMU Serif" w:cs="CMU Serif"/>
+          <w:rFonts w:cstheme="minorHAnsi"/>
+          <w:sz w:val="24"/>
+          <w:szCs w:val="24"/>
+          <w:lang w:val="en"/>
+        </w:rPr>
+      </w:pPr>
+      <w:r>
+        <w:rPr>
+          <w:rFonts w:cstheme="minorHAnsi"/>
           <w:sz w:val="24"/>
           <w:szCs w:val="24"/>
           <w:lang w:val="en"/>
@@ -148,15 +287,15 @@
         <w:ind w:left="425"/>
         <w:jc w:val="both"/>
         <w:rPr>
-          <w:rFonts w:ascii="CMU Serif" w:hAnsi="CMU Serif" w:cs="CMU Serif"/>
-          <w:sz w:val="24"/>
-          <w:szCs w:val="24"/>
-          <w:lang w:val="en"/>
-        </w:rPr>
-      </w:pPr>
-      <w:r>
-        <w:rPr>
-          <w:rFonts w:ascii="CMU Serif" w:hAnsi="CMU Serif" w:cs="CMU Serif"/>
+          <w:rFonts w:cstheme="minorHAnsi"/>
+          <w:sz w:val="24"/>
+          <w:szCs w:val="24"/>
+          <w:lang w:val="en"/>
+        </w:rPr>
+      </w:pPr>
+      <w:r>
+        <w:rPr>
+          <w:rFonts w:cstheme="minorHAnsi"/>
           <w:sz w:val="24"/>
           <w:szCs w:val="24"/>
           <w:lang w:val="en"/>
@@ -165,7 +304,7 @@
       </w:r>
       <w:r>
         <w:rPr>
-          <w:rFonts w:ascii="CMU Serif" w:hAnsi="CMU Serif" w:cs="CMU Serif"/>
+          <w:rFonts w:cstheme="minorHAnsi"/>
           <w:sz w:val="24"/>
           <w:szCs w:val="24"/>
           <w:lang w:val="en"/>
@@ -174,7 +313,7 @@
       </w:r>
       <w:r>
         <w:rPr>
-          <w:rFonts w:ascii="CMU Serif" w:hAnsi="CMU Serif" w:cs="CMU Serif"/>
+          <w:rFonts w:cstheme="minorHAnsi"/>
           <w:i/>
           <w:iCs/>
           <w:sz w:val="24"/>
@@ -185,7 +324,7 @@
       </w:r>
       <w:r>
         <w:rPr>
-          <w:rFonts w:ascii="CMU Serif" w:hAnsi="CMU Serif" w:cs="CMU Serif"/>
+          <w:rFonts w:cstheme="minorHAnsi"/>
           <w:sz w:val="24"/>
           <w:szCs w:val="24"/>
           <w:lang w:val="en"/>
@@ -194,7 +333,7 @@
       </w:r>
       <w:r>
         <w:rPr>
-          <w:rFonts w:ascii="CMU Serif" w:hAnsi="CMU Serif" w:cs="CMU Serif"/>
+          <w:rFonts w:cstheme="minorHAnsi"/>
           <w:sz w:val="24"/>
           <w:szCs w:val="24"/>
           <w:lang w:val="en"/>
@@ -203,7 +342,7 @@
       </w:r>
       <w:r>
         <w:rPr>
-          <w:rFonts w:ascii="CMU Serif" w:hAnsi="CMU Serif" w:cs="CMU Serif"/>
+          <w:rFonts w:cstheme="minorHAnsi"/>
           <w:i/>
           <w:iCs/>
           <w:sz w:val="24"/>
@@ -215,7 +354,7 @@
       <w:sdt>
         <w:sdtPr>
           <w:rPr>
-            <w:rFonts w:ascii="CMU Serif" w:hAnsi="CMU Serif" w:cs="CMU Serif"/>
+            <w:rFonts w:cstheme="minorHAnsi"/>
             <w:i/>
             <w:iCs/>
             <w:sz w:val="24"/>
@@ -229,7 +368,7 @@
         <w:sdtContent>
           <w:r>
             <w:rPr>
-              <w:rFonts w:ascii="CMU Serif" w:hAnsi="CMU Serif" w:cs="CMU Serif"/>
+              <w:rFonts w:cstheme="minorHAnsi"/>
               <w:i/>
               <w:iCs/>
               <w:sz w:val="24"/>
@@ -240,7 +379,7 @@
           </w:r>
           <w:r>
             <w:rPr>
-              <w:rFonts w:ascii="CMU Serif" w:hAnsi="CMU Serif" w:cs="CMU Serif"/>
+              <w:rFonts w:cstheme="minorHAnsi"/>
               <w:i/>
               <w:iCs/>
               <w:sz w:val="24"/>
@@ -251,7 +390,7 @@
           </w:r>
           <w:r>
             <w:rPr>
-              <w:rFonts w:ascii="CMU Serif" w:hAnsi="CMU Serif" w:cs="CMU Serif"/>
+              <w:rFonts w:cstheme="minorHAnsi"/>
               <w:i/>
               <w:iCs/>
               <w:sz w:val="24"/>
@@ -262,7 +401,7 @@
           </w:r>
           <w:r>
             <w:rPr>
-              <w:rFonts w:ascii="CMU Serif" w:hAnsi="CMU Serif" w:cs="CMU Serif"/>
+              <w:rFonts w:cstheme="minorHAnsi"/>
               <w:i/>
               <w:iCs/>
               <w:noProof/>
@@ -274,7 +413,7 @@
           </w:r>
           <w:r>
             <w:rPr>
-              <w:rFonts w:ascii="CMU Serif" w:hAnsi="CMU Serif" w:cs="CMU Serif"/>
+              <w:rFonts w:cstheme="minorHAnsi"/>
               <w:noProof/>
               <w:sz w:val="24"/>
               <w:szCs w:val="24"/>
@@ -284,7 +423,7 @@
           </w:r>
           <w:r>
             <w:rPr>
-              <w:rFonts w:ascii="CMU Serif" w:hAnsi="CMU Serif" w:cs="CMU Serif"/>
+              <w:rFonts w:cstheme="minorHAnsi"/>
               <w:i/>
               <w:iCs/>
               <w:sz w:val="24"/>
@@ -297,7 +436,7 @@
       </w:sdt>
       <w:r>
         <w:rPr>
-          <w:rFonts w:ascii="CMU Serif" w:hAnsi="CMU Serif" w:cs="CMU Serif"/>
+          <w:rFonts w:cstheme="minorHAnsi"/>
           <w:i/>
           <w:iCs/>
           <w:sz w:val="24"/>
@@ -308,7 +447,7 @@
       </w:r>
       <w:r>
         <w:rPr>
-          <w:rFonts w:ascii="CMU Serif" w:hAnsi="CMU Serif" w:cs="CMU Serif"/>
+          <w:rFonts w:cstheme="minorHAnsi"/>
           <w:i/>
           <w:iCs/>
           <w:sz w:val="24"/>
@@ -319,7 +458,7 @@
       </w:r>
       <w:r>
         <w:rPr>
-          <w:rFonts w:ascii="CMU Serif" w:hAnsi="CMU Serif" w:cs="CMU Serif"/>
+          <w:rFonts w:cstheme="minorHAnsi"/>
           <w:sz w:val="24"/>
           <w:szCs w:val="24"/>
           <w:lang w:val="en"/>
@@ -328,7 +467,7 @@
       </w:r>
       <w:r>
         <w:rPr>
-          <w:rFonts w:ascii="CMU Serif" w:hAnsi="CMU Serif" w:cs="CMU Serif"/>
+          <w:rFonts w:cstheme="minorHAnsi"/>
           <w:sz w:val="24"/>
           <w:szCs w:val="24"/>
           <w:lang w:val="en"/>
@@ -337,7 +476,7 @@
       </w:r>
       <w:r>
         <w:rPr>
-          <w:rFonts w:ascii="CMU Serif" w:hAnsi="CMU Serif" w:cs="CMU Serif"/>
+          <w:rFonts w:cstheme="minorHAnsi"/>
           <w:sz w:val="24"/>
           <w:szCs w:val="24"/>
           <w:lang w:val="en"/>
@@ -347,7 +486,7 @@
       <w:sdt>
         <w:sdtPr>
           <w:rPr>
-            <w:rFonts w:ascii="CMU Serif" w:hAnsi="CMU Serif" w:cs="CMU Serif"/>
+            <w:rFonts w:cstheme="minorHAnsi"/>
             <w:sz w:val="24"/>
             <w:szCs w:val="24"/>
             <w:lang w:val="en"/>
@@ -359,7 +498,7 @@
         <w:sdtContent>
           <w:r>
             <w:rPr>
-              <w:rFonts w:ascii="CMU Serif" w:hAnsi="CMU Serif" w:cs="CMU Serif"/>
+              <w:rFonts w:cstheme="minorHAnsi"/>
               <w:sz w:val="24"/>
               <w:szCs w:val="24"/>
               <w:lang w:val="en"/>
@@ -368,7 +507,7 @@
           </w:r>
           <w:r>
             <w:rPr>
-              <w:rFonts w:ascii="CMU Serif" w:hAnsi="CMU Serif" w:cs="CMU Serif"/>
+              <w:rFonts w:cstheme="minorHAnsi"/>
               <w:sz w:val="24"/>
               <w:szCs w:val="24"/>
               <w:lang w:val="en-US"/>
@@ -377,7 +516,7 @@
           </w:r>
           <w:r>
             <w:rPr>
-              <w:rFonts w:ascii="CMU Serif" w:hAnsi="CMU Serif" w:cs="CMU Serif"/>
+              <w:rFonts w:cstheme="minorHAnsi"/>
               <w:sz w:val="24"/>
               <w:szCs w:val="24"/>
               <w:lang w:val="en"/>
@@ -386,27 +525,17 @@
           </w:r>
           <w:r>
             <w:rPr>
-              <w:rFonts w:ascii="CMU Serif" w:hAnsi="CMU Serif" w:cs="CMU Serif"/>
+              <w:rFonts w:cstheme="minorHAnsi"/>
               <w:noProof/>
               <w:sz w:val="24"/>
               <w:szCs w:val="24"/>
               <w:lang w:val="en-US"/>
             </w:rPr>
-            <w:t xml:space="preserve"> </w:t>
+            <w:t xml:space="preserve"> (Heathstone Gamepedia, 2019)</w:t>
           </w:r>
           <w:r>
             <w:rPr>
-              <w:rFonts w:ascii="CMU Serif" w:hAnsi="CMU Serif" w:cs="CMU Serif"/>
-              <w:noProof/>
-              <w:sz w:val="24"/>
-              <w:szCs w:val="24"/>
-              <w:lang w:val="en-US"/>
-            </w:rPr>
-            <w:t>(Heathstone Gamepedia, 2019)</w:t>
-          </w:r>
-          <w:r>
-            <w:rPr>
-              <w:rFonts w:ascii="CMU Serif" w:hAnsi="CMU Serif" w:cs="CMU Serif"/>
+              <w:rFonts w:cstheme="minorHAnsi"/>
               <w:sz w:val="24"/>
               <w:szCs w:val="24"/>
               <w:lang w:val="en"/>
@@ -417,7 +546,7 @@
       </w:sdt>
       <w:r>
         <w:rPr>
-          <w:rFonts w:ascii="CMU Serif" w:hAnsi="CMU Serif" w:cs="CMU Serif"/>
+          <w:rFonts w:cstheme="minorHAnsi"/>
           <w:sz w:val="24"/>
           <w:szCs w:val="24"/>
           <w:lang w:val="en"/>
@@ -426,7 +555,7 @@
       </w:r>
       <w:r>
         <w:rPr>
-          <w:rFonts w:ascii="CMU Serif" w:hAnsi="CMU Serif" w:cs="CMU Serif"/>
+          <w:rFonts w:cstheme="minorHAnsi"/>
           <w:sz w:val="24"/>
           <w:szCs w:val="24"/>
           <w:lang w:val="en"/>
@@ -435,7 +564,7 @@
       </w:r>
       <w:r>
         <w:rPr>
-          <w:rFonts w:ascii="CMU Serif" w:hAnsi="CMU Serif" w:cs="CMU Serif"/>
+          <w:rFonts w:cstheme="minorHAnsi"/>
           <w:sz w:val="24"/>
           <w:szCs w:val="24"/>
           <w:lang w:val="en"/>
@@ -444,7 +573,7 @@
       </w:r>
       <w:r>
         <w:rPr>
-          <w:rFonts w:ascii="CMU Serif" w:hAnsi="CMU Serif" w:cs="CMU Serif"/>
+          <w:rFonts w:cstheme="minorHAnsi"/>
           <w:i/>
           <w:iCs/>
           <w:sz w:val="24"/>
@@ -455,7 +584,7 @@
       </w:r>
       <w:r>
         <w:rPr>
-          <w:rFonts w:ascii="CMU Serif" w:hAnsi="CMU Serif" w:cs="CMU Serif"/>
+          <w:rFonts w:cstheme="minorHAnsi"/>
           <w:sz w:val="24"/>
           <w:szCs w:val="24"/>
           <w:lang w:val="en"/>
@@ -464,7 +593,7 @@
       </w:r>
       <w:r>
         <w:rPr>
-          <w:rFonts w:ascii="CMU Serif" w:hAnsi="CMU Serif" w:cs="CMU Serif"/>
+          <w:rFonts w:cstheme="minorHAnsi"/>
           <w:sz w:val="24"/>
           <w:szCs w:val="24"/>
           <w:lang w:val="en"/>
@@ -473,7 +602,7 @@
       </w:r>
       <w:r>
         <w:rPr>
-          <w:rFonts w:ascii="CMU Serif" w:hAnsi="CMU Serif" w:cs="CMU Serif"/>
+          <w:rFonts w:cstheme="minorHAnsi"/>
           <w:sz w:val="24"/>
           <w:szCs w:val="24"/>
           <w:lang w:val="en"/>
@@ -482,7 +611,7 @@
       </w:r>
       <w:r>
         <w:rPr>
-          <w:rFonts w:ascii="CMU Serif" w:hAnsi="CMU Serif" w:cs="CMU Serif"/>
+          <w:rFonts w:cstheme="minorHAnsi"/>
           <w:i/>
           <w:iCs/>
           <w:sz w:val="24"/>
@@ -493,7 +622,7 @@
       </w:r>
       <w:r>
         <w:rPr>
-          <w:rFonts w:ascii="CMU Serif" w:hAnsi="CMU Serif" w:cs="CMU Serif"/>
+          <w:rFonts w:cstheme="minorHAnsi"/>
           <w:sz w:val="24"/>
           <w:szCs w:val="24"/>
           <w:lang w:val="en"/>
@@ -502,7 +631,7 @@
       </w:r>
       <w:r>
         <w:rPr>
-          <w:rFonts w:ascii="CMU Serif" w:hAnsi="CMU Serif" w:cs="CMU Serif"/>
+          <w:rFonts w:cstheme="minorHAnsi"/>
           <w:sz w:val="24"/>
           <w:szCs w:val="24"/>
           <w:lang w:val="en"/>
@@ -512,7 +641,7 @@
       <w:sdt>
         <w:sdtPr>
           <w:rPr>
-            <w:rFonts w:ascii="CMU Serif" w:hAnsi="CMU Serif" w:cs="CMU Serif"/>
+            <w:rFonts w:cstheme="minorHAnsi"/>
             <w:sz w:val="24"/>
             <w:szCs w:val="24"/>
             <w:lang w:val="en"/>
@@ -524,7 +653,7 @@
         <w:sdtContent>
           <w:r>
             <w:rPr>
-              <w:rFonts w:ascii="CMU Serif" w:hAnsi="CMU Serif" w:cs="CMU Serif"/>
+              <w:rFonts w:cstheme="minorHAnsi"/>
               <w:sz w:val="24"/>
               <w:szCs w:val="24"/>
               <w:lang w:val="en"/>
@@ -533,7 +662,7 @@
           </w:r>
           <w:r>
             <w:rPr>
-              <w:rFonts w:ascii="CMU Serif" w:hAnsi="CMU Serif" w:cs="CMU Serif"/>
+              <w:rFonts w:cstheme="minorHAnsi"/>
               <w:sz w:val="24"/>
               <w:szCs w:val="24"/>
               <w:lang w:val="en-US"/>
@@ -542,7 +671,7 @@
           </w:r>
           <w:r>
             <w:rPr>
-              <w:rFonts w:ascii="CMU Serif" w:hAnsi="CMU Serif" w:cs="CMU Serif"/>
+              <w:rFonts w:cstheme="minorHAnsi"/>
               <w:sz w:val="24"/>
               <w:szCs w:val="24"/>
               <w:lang w:val="en"/>
@@ -551,27 +680,17 @@
           </w:r>
           <w:r>
             <w:rPr>
-              <w:rFonts w:ascii="CMU Serif" w:hAnsi="CMU Serif" w:cs="CMU Serif"/>
+              <w:rFonts w:cstheme="minorHAnsi"/>
               <w:noProof/>
               <w:sz w:val="24"/>
               <w:szCs w:val="24"/>
               <w:lang w:val="en-US"/>
             </w:rPr>
-            <w:t xml:space="preserve"> </w:t>
+            <w:t xml:space="preserve"> (Hearthstone Gampedia, 2019)</w:t>
           </w:r>
           <w:r>
             <w:rPr>
-              <w:rFonts w:ascii="CMU Serif" w:hAnsi="CMU Serif" w:cs="CMU Serif"/>
-              <w:noProof/>
-              <w:sz w:val="24"/>
-              <w:szCs w:val="24"/>
-              <w:lang w:val="en-US"/>
-            </w:rPr>
-            <w:t>(Hearthstone Gampedia, 2019)</w:t>
-          </w:r>
-          <w:r>
-            <w:rPr>
-              <w:rFonts w:ascii="CMU Serif" w:hAnsi="CMU Serif" w:cs="CMU Serif"/>
+              <w:rFonts w:cstheme="minorHAnsi"/>
               <w:sz w:val="24"/>
               <w:szCs w:val="24"/>
               <w:lang w:val="en"/>
@@ -582,7 +701,7 @@
       </w:sdt>
       <w:r>
         <w:rPr>
-          <w:rFonts w:ascii="CMU Serif" w:hAnsi="CMU Serif" w:cs="CMU Serif"/>
+          <w:rFonts w:cstheme="minorHAnsi"/>
           <w:sz w:val="24"/>
           <w:szCs w:val="24"/>
           <w:lang w:val="en"/>
@@ -591,7 +710,7 @@
       </w:r>
       <w:r>
         <w:rPr>
-          <w:rFonts w:ascii="CMU Serif" w:hAnsi="CMU Serif" w:cs="CMU Serif"/>
+          <w:rFonts w:cstheme="minorHAnsi"/>
           <w:i/>
           <w:iCs/>
           <w:sz w:val="24"/>
@@ -602,7 +721,7 @@
       </w:r>
       <w:r>
         <w:rPr>
-          <w:rFonts w:ascii="CMU Serif" w:hAnsi="CMU Serif" w:cs="CMU Serif"/>
+          <w:rFonts w:cstheme="minorHAnsi"/>
           <w:sz w:val="24"/>
           <w:szCs w:val="24"/>
           <w:lang w:val="en"/>
@@ -611,7 +730,7 @@
       </w:r>
       <w:r>
         <w:rPr>
-          <w:rFonts w:ascii="CMU Serif" w:hAnsi="CMU Serif" w:cs="CMU Serif"/>
+          <w:rFonts w:cstheme="minorHAnsi"/>
           <w:sz w:val="24"/>
           <w:szCs w:val="24"/>
           <w:lang w:val="en"/>
@@ -620,7 +739,7 @@
       </w:r>
       <w:r>
         <w:rPr>
-          <w:rFonts w:ascii="CMU Serif" w:hAnsi="CMU Serif" w:cs="CMU Serif"/>
+          <w:rFonts w:cstheme="minorHAnsi"/>
           <w:sz w:val="24"/>
           <w:szCs w:val="24"/>
           <w:lang w:val="en"/>
@@ -629,7 +748,7 @@
       </w:r>
       <w:r>
         <w:rPr>
-          <w:rFonts w:ascii="CMU Serif" w:hAnsi="CMU Serif" w:cs="CMU Serif"/>
+          <w:rFonts w:cstheme="minorHAnsi"/>
           <w:sz w:val="24"/>
           <w:szCs w:val="24"/>
           <w:lang w:val="en"/>
@@ -645,15 +764,15 @@
         <w:ind w:left="425"/>
         <w:jc w:val="both"/>
         <w:rPr>
-          <w:rFonts w:ascii="CMU Serif" w:hAnsi="CMU Serif" w:cs="CMU Serif"/>
-          <w:sz w:val="24"/>
-          <w:szCs w:val="24"/>
-          <w:lang w:val="en"/>
-        </w:rPr>
-      </w:pPr>
-      <w:r>
-        <w:rPr>
-          <w:rFonts w:ascii="CMU Serif" w:hAnsi="CMU Serif" w:cs="CMU Serif"/>
+          <w:rFonts w:cstheme="minorHAnsi"/>
+          <w:sz w:val="24"/>
+          <w:szCs w:val="24"/>
+          <w:lang w:val="en"/>
+        </w:rPr>
+      </w:pPr>
+      <w:r>
+        <w:rPr>
+          <w:rFonts w:cstheme="minorHAnsi"/>
           <w:sz w:val="24"/>
           <w:szCs w:val="24"/>
         </w:rPr>
@@ -661,7 +780,7 @@
       </w:r>
       <w:r>
         <w:rPr>
-          <w:rFonts w:ascii="CMU Serif" w:hAnsi="CMU Serif" w:cs="CMU Serif"/>
+          <w:rFonts w:cstheme="minorHAnsi"/>
           <w:sz w:val="24"/>
           <w:szCs w:val="24"/>
           <w:lang w:val="en"/>
@@ -670,7 +789,7 @@
       </w:r>
       <w:r>
         <w:rPr>
-          <w:rFonts w:ascii="CMU Serif" w:hAnsi="CMU Serif" w:cs="CMU Serif"/>
+          <w:rFonts w:cstheme="minorHAnsi"/>
           <w:i/>
           <w:iCs/>
           <w:sz w:val="24"/>
@@ -681,7 +800,7 @@
       </w:r>
       <w:r>
         <w:rPr>
-          <w:rFonts w:ascii="CMU Serif" w:hAnsi="CMU Serif" w:cs="CMU Serif"/>
+          <w:rFonts w:cstheme="minorHAnsi"/>
           <w:sz w:val="24"/>
           <w:szCs w:val="24"/>
           <w:lang w:val="en"/>
@@ -691,7 +810,7 @@
       <w:sdt>
         <w:sdtPr>
           <w:rPr>
-            <w:rFonts w:ascii="CMU Serif" w:hAnsi="CMU Serif" w:cs="CMU Serif"/>
+            <w:rFonts w:cstheme="minorHAnsi"/>
             <w:sz w:val="24"/>
             <w:szCs w:val="24"/>
             <w:lang w:val="en"/>
@@ -703,7 +822,7 @@
         <w:sdtContent>
           <w:r>
             <w:rPr>
-              <w:rFonts w:ascii="CMU Serif" w:hAnsi="CMU Serif" w:cs="CMU Serif"/>
+              <w:rFonts w:cstheme="minorHAnsi"/>
               <w:sz w:val="24"/>
               <w:szCs w:val="24"/>
               <w:lang w:val="en"/>
@@ -712,7 +831,7 @@
           </w:r>
           <w:r>
             <w:rPr>
-              <w:rFonts w:ascii="CMU Serif" w:hAnsi="CMU Serif" w:cs="CMU Serif"/>
+              <w:rFonts w:cstheme="minorHAnsi"/>
               <w:sz w:val="24"/>
               <w:szCs w:val="24"/>
               <w:lang w:val="en-US"/>
@@ -721,7 +840,7 @@
           </w:r>
           <w:r>
             <w:rPr>
-              <w:rFonts w:ascii="CMU Serif" w:hAnsi="CMU Serif" w:cs="CMU Serif"/>
+              <w:rFonts w:cstheme="minorHAnsi"/>
               <w:sz w:val="24"/>
               <w:szCs w:val="24"/>
               <w:lang w:val="en"/>
@@ -730,27 +849,17 @@
           </w:r>
           <w:r>
             <w:rPr>
-              <w:rFonts w:ascii="CMU Serif" w:hAnsi="CMU Serif" w:cs="CMU Serif"/>
+              <w:rFonts w:cstheme="minorHAnsi"/>
               <w:noProof/>
               <w:sz w:val="24"/>
               <w:szCs w:val="24"/>
               <w:lang w:val="en-US"/>
             </w:rPr>
-            <w:t xml:space="preserve"> </w:t>
+            <w:t xml:space="preserve"> (FIDE, 2018)</w:t>
           </w:r>
           <w:r>
             <w:rPr>
-              <w:rFonts w:ascii="CMU Serif" w:hAnsi="CMU Serif" w:cs="CMU Serif"/>
-              <w:noProof/>
-              <w:sz w:val="24"/>
-              <w:szCs w:val="24"/>
-              <w:lang w:val="en-US"/>
-            </w:rPr>
-            <w:t>(FIDE, 2018)</w:t>
-          </w:r>
-          <w:r>
-            <w:rPr>
-              <w:rFonts w:ascii="CMU Serif" w:hAnsi="CMU Serif" w:cs="CMU Serif"/>
+              <w:rFonts w:cstheme="minorHAnsi"/>
               <w:sz w:val="24"/>
               <w:szCs w:val="24"/>
               <w:lang w:val="en"/>
@@ -761,7 +870,7 @@
       </w:sdt>
       <w:r>
         <w:rPr>
-          <w:rFonts w:ascii="CMU Serif" w:hAnsi="CMU Serif" w:cs="CMU Serif"/>
+          <w:rFonts w:cstheme="minorHAnsi"/>
           <w:sz w:val="24"/>
           <w:szCs w:val="24"/>
           <w:lang w:val="en"/>
@@ -770,7 +879,7 @@
       </w:r>
       <w:r>
         <w:rPr>
-          <w:rFonts w:ascii="CMU Serif" w:hAnsi="CMU Serif" w:cs="CMU Serif"/>
+          <w:rFonts w:cstheme="minorHAnsi"/>
           <w:sz w:val="24"/>
           <w:szCs w:val="24"/>
           <w:lang w:val="en"/>
@@ -779,56 +888,80 @@
       </w:r>
       <w:r>
         <w:rPr>
-          <w:rFonts w:ascii="CMU Serif" w:hAnsi="CMU Serif" w:cs="CMU Serif"/>
+          <w:rFonts w:cstheme="minorHAnsi"/>
           <w:i/>
           <w:iCs/>
           <w:sz w:val="24"/>
           <w:szCs w:val="24"/>
           <w:lang w:val="en"/>
         </w:rPr>
-        <w:t>Tales Of Valhalla</w:t>
-      </w:r>
-      <w:r>
-        <w:rPr>
-          <w:rFonts w:ascii="CMU Serif" w:hAnsi="CMU Serif" w:cs="CMU Serif"/>
-          <w:sz w:val="24"/>
-          <w:szCs w:val="24"/>
-          <w:lang w:val="en"/>
-        </w:rPr>
-        <w:t xml:space="preserve"> will have a board. This is an attempt to</w:t>
-      </w:r>
-      <w:r>
-        <w:rPr>
-          <w:rFonts w:ascii="CMU Serif" w:hAnsi="CMU Serif" w:cs="CMU Serif"/>
-          <w:sz w:val="24"/>
-          <w:szCs w:val="24"/>
-          <w:lang w:val="en"/>
-        </w:rPr>
-        <w:t xml:space="preserve"> add</w:t>
-      </w:r>
-      <w:r>
-        <w:rPr>
-          <w:rFonts w:ascii="CMU Serif" w:hAnsi="CMU Serif" w:cs="CMU Serif"/>
-          <w:sz w:val="24"/>
-          <w:szCs w:val="24"/>
-          <w:lang w:val="en"/>
-        </w:rPr>
-        <w:t xml:space="preserve"> an additional layer of strategy to the game and decrease the sense of luck of the draw that can be felt while playing </w:t>
-      </w:r>
-      <w:r>
-        <w:rPr>
-          <w:rFonts w:ascii="CMU Serif" w:hAnsi="CMU Serif" w:cs="CMU Serif"/>
+        <w:t xml:space="preserve">Tales </w:t>
+      </w:r>
+      <w:proofErr w:type="gramStart"/>
+      <w:r>
+        <w:rPr>
+          <w:rFonts w:cstheme="minorHAnsi"/>
           <w:i/>
           <w:iCs/>
           <w:sz w:val="24"/>
           <w:szCs w:val="24"/>
           <w:lang w:val="en"/>
         </w:rPr>
+        <w:t>Of</w:t>
+      </w:r>
+      <w:proofErr w:type="gramEnd"/>
+      <w:r>
+        <w:rPr>
+          <w:rFonts w:cstheme="minorHAnsi"/>
+          <w:i/>
+          <w:iCs/>
+          <w:sz w:val="24"/>
+          <w:szCs w:val="24"/>
+          <w:lang w:val="en"/>
+        </w:rPr>
+        <w:t xml:space="preserve"> Valhalla</w:t>
+      </w:r>
+      <w:r>
+        <w:rPr>
+          <w:rFonts w:cstheme="minorHAnsi"/>
+          <w:sz w:val="24"/>
+          <w:szCs w:val="24"/>
+          <w:lang w:val="en"/>
+        </w:rPr>
+        <w:t xml:space="preserve"> will have a board. This is an attempt to</w:t>
+      </w:r>
+      <w:r>
+        <w:rPr>
+          <w:rFonts w:cstheme="minorHAnsi"/>
+          <w:sz w:val="24"/>
+          <w:szCs w:val="24"/>
+          <w:lang w:val="en"/>
+        </w:rPr>
+        <w:t xml:space="preserve"> add</w:t>
+      </w:r>
+      <w:r>
+        <w:rPr>
+          <w:rFonts w:cstheme="minorHAnsi"/>
+          <w:sz w:val="24"/>
+          <w:szCs w:val="24"/>
+          <w:lang w:val="en"/>
+        </w:rPr>
+        <w:t xml:space="preserve"> an additional layer of strategy to the game and decrease the sense of luck of the draw that can be felt while playing </w:t>
+      </w:r>
+      <w:r>
+        <w:rPr>
+          <w:rFonts w:cstheme="minorHAnsi"/>
+          <w:i/>
+          <w:iCs/>
+          <w:sz w:val="24"/>
+          <w:szCs w:val="24"/>
+          <w:lang w:val="en"/>
+        </w:rPr>
         <w:t>Hearthstone</w:t>
       </w:r>
       <w:r>
         <w:rPr>
-          <w:rFonts w:ascii="CMU Serif" w:hAnsi="CMU Serif" w:cs="CMU Serif"/>
+          <w:rFonts w:cstheme="minorHAnsi"/>
           <w:sz w:val="24"/>
           <w:szCs w:val="24"/>
           <w:lang w:val="en"/>
@@ -837,7 +970,7 @@
       </w:r>
       <w:r>
         <w:rPr>
-          <w:rFonts w:ascii="CMU Serif" w:hAnsi="CMU Serif" w:cs="CMU Serif"/>
+          <w:rFonts w:cstheme="minorHAnsi"/>
           <w:sz w:val="24"/>
           <w:szCs w:val="24"/>
           <w:lang w:val="en"/>
@@ -853,15 +986,15 @@
         <w:ind w:left="425"/>
         <w:jc w:val="both"/>
         <w:rPr>
-          <w:rFonts w:ascii="CMU Serif" w:hAnsi="CMU Serif" w:cs="CMU Serif"/>
-          <w:sz w:val="24"/>
-          <w:szCs w:val="24"/>
-          <w:lang w:val="en"/>
-        </w:rPr>
-      </w:pPr>
-      <w:r>
-        <w:rPr>
-          <w:rFonts w:ascii="CMU Serif" w:hAnsi="CMU Serif" w:cs="CMU Serif"/>
+          <w:rFonts w:cstheme="minorHAnsi"/>
+          <w:sz w:val="24"/>
+          <w:szCs w:val="24"/>
+          <w:lang w:val="en"/>
+        </w:rPr>
+      </w:pPr>
+      <w:r>
+        <w:rPr>
+          <w:rFonts w:cstheme="minorHAnsi"/>
           <w:sz w:val="24"/>
           <w:szCs w:val="24"/>
           <w:lang w:val="en"/>
@@ -870,7 +1003,7 @@
       </w:r>
       <w:r>
         <w:rPr>
-          <w:rFonts w:ascii="CMU Serif" w:hAnsi="CMU Serif" w:cs="CMU Serif"/>
+          <w:rFonts w:cstheme="minorHAnsi"/>
           <w:sz w:val="24"/>
           <w:szCs w:val="24"/>
           <w:lang w:val="en"/>
@@ -879,7 +1012,7 @@
       </w:r>
       <w:r>
         <w:rPr>
-          <w:rFonts w:ascii="CMU Serif" w:hAnsi="CMU Serif" w:cs="CMU Serif"/>
+          <w:rFonts w:cstheme="minorHAnsi"/>
           <w:sz w:val="24"/>
           <w:szCs w:val="24"/>
           <w:lang w:val="en"/>
@@ -888,7 +1021,7 @@
       </w:r>
       <w:r>
         <w:rPr>
-          <w:rFonts w:ascii="CMU Serif" w:hAnsi="CMU Serif" w:cs="CMU Serif"/>
+          <w:rFonts w:cstheme="minorHAnsi"/>
           <w:sz w:val="24"/>
           <w:szCs w:val="24"/>
           <w:lang w:val="en"/>
@@ -897,7 +1030,7 @@
       </w:r>
       <w:r>
         <w:rPr>
-          <w:rFonts w:ascii="CMU Serif" w:hAnsi="CMU Serif" w:cs="CMU Serif"/>
+          <w:rFonts w:cstheme="minorHAnsi"/>
           <w:sz w:val="24"/>
           <w:szCs w:val="24"/>
           <w:lang w:val="en"/>
@@ -907,7 +1040,7 @@
       </w:r>
       <w:r>
         <w:rPr>
-          <w:rFonts w:ascii="CMU Serif" w:hAnsi="CMU Serif" w:cs="CMU Serif"/>
+          <w:rFonts w:cstheme="minorHAnsi"/>
           <w:sz w:val="24"/>
           <w:szCs w:val="24"/>
           <w:lang w:val="en"/>
@@ -916,7 +1049,7 @@
       </w:r>
       <w:r>
         <w:rPr>
-          <w:rFonts w:ascii="CMU Serif" w:hAnsi="CMU Serif" w:cs="CMU Serif"/>
+          <w:rFonts w:cstheme="minorHAnsi"/>
           <w:sz w:val="24"/>
           <w:szCs w:val="24"/>
           <w:lang w:val="en"/>
@@ -932,15 +1065,15 @@
         </w:numPr>
         <w:jc w:val="both"/>
         <w:rPr>
-          <w:rFonts w:ascii="CMU Serif" w:hAnsi="CMU Serif" w:cs="CMU Serif"/>
-          <w:sz w:val="24"/>
-          <w:szCs w:val="24"/>
-          <w:lang w:val="en"/>
-        </w:rPr>
-      </w:pPr>
-      <w:r>
-        <w:rPr>
-          <w:rFonts w:ascii="CMU Serif" w:hAnsi="CMU Serif" w:cs="CMU Serif"/>
+          <w:rFonts w:cstheme="minorHAnsi"/>
+          <w:sz w:val="24"/>
+          <w:szCs w:val="24"/>
+          <w:lang w:val="en"/>
+        </w:rPr>
+      </w:pPr>
+      <w:r>
+        <w:rPr>
+          <w:rFonts w:cstheme="minorHAnsi"/>
           <w:sz w:val="24"/>
           <w:szCs w:val="24"/>
           <w:lang w:val="en"/>
@@ -949,7 +1082,7 @@
       </w:r>
       <w:r>
         <w:rPr>
-          <w:rFonts w:ascii="CMU Serif" w:hAnsi="CMU Serif" w:cs="CMU Serif"/>
+          <w:rFonts w:cstheme="minorHAnsi"/>
           <w:sz w:val="24"/>
           <w:szCs w:val="24"/>
           <w:lang w:val="en"/>
@@ -958,7 +1091,7 @@
       </w:r>
       <w:r>
         <w:rPr>
-          <w:rFonts w:ascii="CMU Serif" w:hAnsi="CMU Serif" w:cs="CMU Serif"/>
+          <w:rFonts w:cstheme="minorHAnsi"/>
           <w:sz w:val="24"/>
           <w:szCs w:val="24"/>
           <w:lang w:val="en"/>
@@ -967,7 +1100,7 @@
       </w:r>
       <w:r>
         <w:rPr>
-          <w:rFonts w:ascii="CMU Serif" w:hAnsi="CMU Serif" w:cs="CMU Serif"/>
+          <w:rFonts w:cstheme="minorHAnsi"/>
           <w:sz w:val="24"/>
           <w:szCs w:val="24"/>
           <w:lang w:val="en"/>
@@ -976,7 +1109,7 @@
       </w:r>
       <w:r>
         <w:rPr>
-          <w:rFonts w:ascii="CMU Serif" w:hAnsi="CMU Serif" w:cs="CMU Serif"/>
+          <w:rFonts w:cstheme="minorHAnsi"/>
           <w:sz w:val="24"/>
           <w:szCs w:val="24"/>
           <w:lang w:val="en"/>
@@ -985,7 +1118,7 @@
       </w:r>
       <w:r>
         <w:rPr>
-          <w:rFonts w:ascii="CMU Serif" w:hAnsi="CMU Serif" w:cs="CMU Serif"/>
+          <w:rFonts w:cstheme="minorHAnsi"/>
           <w:sz w:val="24"/>
           <w:szCs w:val="24"/>
           <w:lang w:val="en"/>
@@ -994,7 +1127,7 @@
       </w:r>
       <w:r>
         <w:rPr>
-          <w:rFonts w:ascii="CMU Serif" w:hAnsi="CMU Serif" w:cs="CMU Serif"/>
+          <w:rFonts w:cstheme="minorHAnsi"/>
           <w:sz w:val="24"/>
           <w:szCs w:val="24"/>
           <w:lang w:val="en"/>
@@ -1003,7 +1136,7 @@
       </w:r>
       <w:r>
         <w:rPr>
-          <w:rFonts w:ascii="CMU Serif" w:hAnsi="CMU Serif" w:cs="CMU Serif"/>
+          <w:rFonts w:cstheme="minorHAnsi"/>
           <w:sz w:val="24"/>
           <w:szCs w:val="24"/>
           <w:lang w:val="en"/>
@@ -1012,7 +1145,7 @@
       </w:r>
       <w:r>
         <w:rPr>
-          <w:rFonts w:ascii="CMU Serif" w:hAnsi="CMU Serif" w:cs="CMU Serif"/>
+          <w:rFonts w:cstheme="minorHAnsi"/>
           <w:sz w:val="24"/>
           <w:szCs w:val="24"/>
           <w:lang w:val="en"/>
@@ -1021,7 +1154,7 @@
       </w:r>
       <w:r>
         <w:rPr>
-          <w:rFonts w:ascii="CMU Serif" w:hAnsi="CMU Serif" w:cs="CMU Serif"/>
+          <w:rFonts w:cstheme="minorHAnsi"/>
           <w:sz w:val="24"/>
           <w:szCs w:val="24"/>
           <w:lang w:val="en"/>
@@ -1030,7 +1163,7 @@
       </w:r>
       <w:r>
         <w:rPr>
-          <w:rFonts w:ascii="CMU Serif" w:hAnsi="CMU Serif" w:cs="CMU Serif"/>
+          <w:rFonts w:cstheme="minorHAnsi"/>
           <w:sz w:val="24"/>
           <w:szCs w:val="24"/>
           <w:lang w:val="en"/>
@@ -1039,7 +1172,7 @@
       </w:r>
       <w:r>
         <w:rPr>
-          <w:rFonts w:ascii="CMU Serif" w:hAnsi="CMU Serif" w:cs="CMU Serif"/>
+          <w:rFonts w:cstheme="minorHAnsi"/>
           <w:sz w:val="24"/>
           <w:szCs w:val="24"/>
           <w:lang w:val="en"/>
@@ -1048,7 +1181,7 @@
       </w:r>
       <w:r>
         <w:rPr>
-          <w:rFonts w:ascii="CMU Serif" w:hAnsi="CMU Serif" w:cs="CMU Serif"/>
+          <w:rFonts w:cstheme="minorHAnsi"/>
           <w:sz w:val="24"/>
           <w:szCs w:val="24"/>
           <w:lang w:val="en"/>
@@ -1057,7 +1190,7 @@
       </w:r>
       <w:r>
         <w:rPr>
-          <w:rFonts w:ascii="CMU Serif" w:hAnsi="CMU Serif" w:cs="CMU Serif"/>
+          <w:rFonts w:cstheme="minorHAnsi"/>
           <w:sz w:val="24"/>
           <w:szCs w:val="24"/>
           <w:lang w:val="en"/>
@@ -1066,7 +1199,7 @@
       </w:r>
       <w:r>
         <w:rPr>
-          <w:rFonts w:ascii="CMU Serif" w:hAnsi="CMU Serif" w:cs="CMU Serif"/>
+          <w:rFonts w:cstheme="minorHAnsi"/>
           <w:sz w:val="24"/>
           <w:szCs w:val="24"/>
           <w:lang w:val="en"/>
@@ -1075,7 +1208,7 @@
       </w:r>
       <w:r>
         <w:rPr>
-          <w:rFonts w:ascii="CMU Serif" w:hAnsi="CMU Serif" w:cs="CMU Serif"/>
+          <w:rFonts w:cstheme="minorHAnsi"/>
           <w:sz w:val="24"/>
           <w:szCs w:val="24"/>
           <w:lang w:val="en"/>
@@ -1084,7 +1217,7 @@
       </w:r>
       <w:r>
         <w:rPr>
-          <w:rFonts w:ascii="CMU Serif" w:hAnsi="CMU Serif" w:cs="CMU Serif"/>
+          <w:rFonts w:cstheme="minorHAnsi"/>
           <w:sz w:val="24"/>
           <w:szCs w:val="24"/>
           <w:lang w:val="en"/>
@@ -1100,15 +1233,15 @@
         </w:numPr>
         <w:jc w:val="both"/>
         <w:rPr>
-          <w:rFonts w:ascii="CMU Serif" w:hAnsi="CMU Serif" w:cs="CMU Serif"/>
-          <w:sz w:val="24"/>
-          <w:szCs w:val="24"/>
-          <w:lang w:val="en"/>
-        </w:rPr>
-      </w:pPr>
-      <w:r>
-        <w:rPr>
-          <w:rFonts w:ascii="CMU Serif" w:hAnsi="CMU Serif" w:cs="CMU Serif"/>
+          <w:rFonts w:cstheme="minorHAnsi"/>
+          <w:sz w:val="24"/>
+          <w:szCs w:val="24"/>
+          <w:lang w:val="en"/>
+        </w:rPr>
+      </w:pPr>
+      <w:r>
+        <w:rPr>
+          <w:rFonts w:cstheme="minorHAnsi"/>
           <w:sz w:val="24"/>
           <w:szCs w:val="24"/>
           <w:lang w:val="en"/>
@@ -1117,7 +1250,7 @@
       </w:r>
       <w:r>
         <w:rPr>
-          <w:rFonts w:ascii="CMU Serif" w:hAnsi="CMU Serif" w:cs="CMU Serif"/>
+          <w:rFonts w:cstheme="minorHAnsi"/>
           <w:sz w:val="24"/>
           <w:szCs w:val="24"/>
           <w:lang w:val="en"/>
@@ -1126,7 +1259,7 @@
       </w:r>
       <w:r>
         <w:rPr>
-          <w:rFonts w:ascii="CMU Serif" w:hAnsi="CMU Serif" w:cs="CMU Serif"/>
+          <w:rFonts w:cstheme="minorHAnsi"/>
           <w:sz w:val="24"/>
           <w:szCs w:val="24"/>
           <w:lang w:val="en"/>
@@ -1135,7 +1268,7 @@
       </w:r>
       <w:r>
         <w:rPr>
-          <w:rFonts w:ascii="CMU Serif" w:hAnsi="CMU Serif" w:cs="CMU Serif"/>
+          <w:rFonts w:cstheme="minorHAnsi"/>
           <w:sz w:val="24"/>
           <w:szCs w:val="24"/>
           <w:lang w:val="en"/>
@@ -1144,7 +1277,7 @@
       </w:r>
       <w:r>
         <w:rPr>
-          <w:rFonts w:ascii="CMU Serif" w:hAnsi="CMU Serif" w:cs="CMU Serif"/>
+          <w:rFonts w:cstheme="minorHAnsi"/>
           <w:sz w:val="24"/>
           <w:szCs w:val="24"/>
           <w:lang w:val="en"/>
@@ -1153,7 +1286,7 @@
       </w:r>
       <w:r>
         <w:rPr>
-          <w:rFonts w:ascii="CMU Serif" w:hAnsi="CMU Serif" w:cs="CMU Serif"/>
+          <w:rFonts w:cstheme="minorHAnsi"/>
           <w:sz w:val="24"/>
           <w:szCs w:val="24"/>
           <w:lang w:val="en"/>
@@ -1162,7 +1295,7 @@
       </w:r>
       <w:r>
         <w:rPr>
-          <w:rFonts w:ascii="CMU Serif" w:hAnsi="CMU Serif" w:cs="CMU Serif"/>
+          <w:rFonts w:cstheme="minorHAnsi"/>
           <w:sz w:val="24"/>
           <w:szCs w:val="24"/>
           <w:lang w:val="en"/>
@@ -1171,7 +1304,7 @@
       </w:r>
       <w:r>
         <w:rPr>
-          <w:rFonts w:ascii="CMU Serif" w:hAnsi="CMU Serif" w:cs="CMU Serif"/>
+          <w:rFonts w:cstheme="minorHAnsi"/>
           <w:sz w:val="24"/>
           <w:szCs w:val="24"/>
           <w:lang w:val="en"/>
@@ -1180,7 +1313,7 @@
       </w:r>
       <w:r>
         <w:rPr>
-          <w:rFonts w:ascii="CMU Serif" w:hAnsi="CMU Serif" w:cs="CMU Serif"/>
+          <w:rFonts w:cstheme="minorHAnsi"/>
           <w:sz w:val="24"/>
           <w:szCs w:val="24"/>
           <w:lang w:val="en"/>
@@ -1189,7 +1322,7 @@
       </w:r>
       <w:r>
         <w:rPr>
-          <w:rFonts w:ascii="CMU Serif" w:hAnsi="CMU Serif" w:cs="CMU Serif"/>
+          <w:rFonts w:cstheme="minorHAnsi"/>
           <w:sz w:val="24"/>
           <w:szCs w:val="24"/>
           <w:lang w:val="en"/>
@@ -1198,7 +1331,7 @@
       </w:r>
       <w:r>
         <w:rPr>
-          <w:rFonts w:ascii="CMU Serif" w:hAnsi="CMU Serif" w:cs="CMU Serif"/>
+          <w:rFonts w:cstheme="minorHAnsi"/>
           <w:sz w:val="24"/>
           <w:szCs w:val="24"/>
           <w:lang w:val="en"/>
@@ -1207,7 +1340,7 @@
       </w:r>
       <w:r>
         <w:rPr>
-          <w:rFonts w:ascii="CMU Serif" w:hAnsi="CMU Serif" w:cs="CMU Serif"/>
+          <w:rFonts w:cstheme="minorHAnsi"/>
           <w:sz w:val="24"/>
           <w:szCs w:val="24"/>
           <w:lang w:val="en"/>
@@ -1216,7 +1349,7 @@
       </w:r>
       <w:r>
         <w:rPr>
-          <w:rFonts w:ascii="CMU Serif" w:hAnsi="CMU Serif" w:cs="CMU Serif"/>
+          <w:rFonts w:cstheme="minorHAnsi"/>
           <w:sz w:val="24"/>
           <w:szCs w:val="24"/>
           <w:lang w:val="en"/>
@@ -1225,7 +1358,7 @@
       </w:r>
       <w:r>
         <w:rPr>
-          <w:rFonts w:ascii="CMU Serif" w:hAnsi="CMU Serif" w:cs="CMU Serif"/>
+          <w:rFonts w:cstheme="minorHAnsi"/>
           <w:sz w:val="24"/>
           <w:szCs w:val="24"/>
           <w:lang w:val="en"/>
@@ -1234,7 +1367,7 @@
       </w:r>
       <w:r>
         <w:rPr>
-          <w:rFonts w:ascii="CMU Serif" w:hAnsi="CMU Serif" w:cs="CMU Serif"/>
+          <w:rFonts w:cstheme="minorHAnsi"/>
           <w:sz w:val="24"/>
           <w:szCs w:val="24"/>
           <w:lang w:val="en"/>
@@ -1243,7 +1376,7 @@
       </w:r>
       <w:r>
         <w:rPr>
-          <w:rFonts w:ascii="CMU Serif" w:hAnsi="CMU Serif" w:cs="CMU Serif"/>
+          <w:rFonts w:cstheme="minorHAnsi"/>
           <w:sz w:val="24"/>
           <w:szCs w:val="24"/>
           <w:lang w:val="en"/>
@@ -1252,7 +1385,7 @@
       </w:r>
       <w:r>
         <w:rPr>
-          <w:rFonts w:ascii="CMU Serif" w:hAnsi="CMU Serif" w:cs="CMU Serif"/>
+          <w:rFonts w:cstheme="minorHAnsi"/>
           <w:sz w:val="24"/>
           <w:szCs w:val="24"/>
           <w:lang w:val="en"/>
@@ -1261,7 +1394,7 @@
       </w:r>
       <w:r>
         <w:rPr>
-          <w:rFonts w:ascii="CMU Serif" w:hAnsi="CMU Serif" w:cs="CMU Serif"/>
+          <w:rFonts w:cstheme="minorHAnsi"/>
           <w:sz w:val="24"/>
           <w:szCs w:val="24"/>
           <w:lang w:val="en"/>
@@ -1270,7 +1403,7 @@
       </w:r>
       <w:r>
         <w:rPr>
-          <w:rFonts w:ascii="CMU Serif" w:hAnsi="CMU Serif" w:cs="CMU Serif"/>
+          <w:rFonts w:cstheme="minorHAnsi"/>
           <w:sz w:val="24"/>
           <w:szCs w:val="24"/>
           <w:lang w:val="en"/>
@@ -1279,7 +1412,7 @@
       </w:r>
       <w:r>
         <w:rPr>
-          <w:rFonts w:ascii="CMU Serif" w:hAnsi="CMU Serif" w:cs="CMU Serif"/>
+          <w:rFonts w:cstheme="minorHAnsi"/>
           <w:sz w:val="24"/>
           <w:szCs w:val="24"/>
           <w:lang w:val="en"/>
@@ -1288,7 +1421,7 @@
       </w:r>
       <w:r>
         <w:rPr>
-          <w:rFonts w:ascii="CMU Serif" w:hAnsi="CMU Serif" w:cs="CMU Serif"/>
+          <w:rFonts w:cstheme="minorHAnsi"/>
           <w:sz w:val="24"/>
           <w:szCs w:val="24"/>
           <w:lang w:val="en"/>
@@ -1297,7 +1430,7 @@
       </w:r>
       <w:r>
         <w:rPr>
-          <w:rFonts w:ascii="CMU Serif" w:hAnsi="CMU Serif" w:cs="CMU Serif"/>
+          <w:rFonts w:cstheme="minorHAnsi"/>
           <w:sz w:val="24"/>
           <w:szCs w:val="24"/>
           <w:lang w:val="en"/>
@@ -1306,7 +1439,7 @@
       </w:r>
       <w:r>
         <w:rPr>
-          <w:rFonts w:ascii="CMU Serif" w:hAnsi="CMU Serif" w:cs="CMU Serif"/>
+          <w:rFonts w:cstheme="minorHAnsi"/>
           <w:sz w:val="24"/>
           <w:szCs w:val="24"/>
           <w:lang w:val="en"/>
@@ -1315,7 +1448,7 @@
       </w:r>
       <w:r>
         <w:rPr>
-          <w:rFonts w:ascii="CMU Serif" w:hAnsi="CMU Serif" w:cs="CMU Serif"/>
+          <w:rFonts w:cstheme="minorHAnsi"/>
           <w:bCs/>
           <w:sz w:val="24"/>
           <w:szCs w:val="24"/>
@@ -1325,7 +1458,7 @@
       </w:r>
       <w:r>
         <w:rPr>
-          <w:rFonts w:ascii="CMU Serif" w:hAnsi="CMU Serif" w:cs="CMU Serif"/>
+          <w:rFonts w:cstheme="minorHAnsi"/>
           <w:sz w:val="24"/>
           <w:szCs w:val="24"/>
           <w:lang w:val="en"/>
@@ -1334,7 +1467,7 @@
       </w:r>
       <w:r>
         <w:rPr>
-          <w:rFonts w:ascii="CMU Serif" w:hAnsi="CMU Serif" w:cs="CMU Serif"/>
+          <w:rFonts w:cstheme="minorHAnsi"/>
           <w:sz w:val="24"/>
           <w:szCs w:val="24"/>
           <w:lang w:val="en"/>
@@ -1343,7 +1476,7 @@
       </w:r>
       <w:r>
         <w:rPr>
-          <w:rFonts w:ascii="CMU Serif" w:hAnsi="CMU Serif" w:cs="CMU Serif"/>
+          <w:rFonts w:cstheme="minorHAnsi"/>
           <w:bCs/>
           <w:sz w:val="24"/>
           <w:szCs w:val="24"/>
@@ -1353,7 +1486,7 @@
       </w:r>
       <w:r>
         <w:rPr>
-          <w:rFonts w:ascii="CMU Serif" w:hAnsi="CMU Serif" w:cs="CMU Serif"/>
+          <w:rFonts w:cstheme="minorHAnsi"/>
           <w:sz w:val="24"/>
           <w:szCs w:val="24"/>
           <w:lang w:val="en"/>
@@ -1362,7 +1495,7 @@
       </w:r>
       <w:r>
         <w:rPr>
-          <w:rFonts w:ascii="CMU Serif" w:hAnsi="CMU Serif" w:cs="CMU Serif"/>
+          <w:rFonts w:cstheme="minorHAnsi"/>
           <w:sz w:val="24"/>
           <w:szCs w:val="24"/>
           <w:lang w:val="en"/>
@@ -1371,16 +1504,26 @@
       </w:r>
       <w:r>
         <w:rPr>
-          <w:rFonts w:ascii="CMU Serif" w:hAnsi="CMU Serif" w:cs="CMU Serif"/>
-          <w:sz w:val="24"/>
-          <w:szCs w:val="24"/>
-          <w:lang w:val="en"/>
-        </w:rPr>
-        <w:t xml:space="preserve"> the revision and extension of this proposal</w:t>
-      </w:r>
-      <w:r>
-        <w:rPr>
-          <w:rFonts w:ascii="CMU Serif" w:hAnsi="CMU Serif" w:cs="CMU Serif"/>
+          <w:rFonts w:cstheme="minorHAnsi"/>
+          <w:sz w:val="24"/>
+          <w:szCs w:val="24"/>
+          <w:lang w:val="en"/>
+        </w:rPr>
+        <w:t xml:space="preserve"> the revision and extension of this </w:t>
+      </w:r>
+      <w:r>
+        <w:rPr>
+          <w:rFonts w:cstheme="minorHAnsi"/>
+          <w:sz w:val="24"/>
+          <w:szCs w:val="24"/>
+          <w:lang w:val="en"/>
+        </w:rPr>
+        <w:lastRenderedPageBreak/>
+        <w:t>proposal</w:t>
+      </w:r>
+      <w:r>
+        <w:rPr>
+          <w:rFonts w:cstheme="minorHAnsi"/>
           <w:sz w:val="24"/>
           <w:szCs w:val="24"/>
           <w:lang w:val="en"/>
@@ -1389,7 +1532,7 @@
       </w:r>
       <w:r>
         <w:rPr>
-          <w:rFonts w:ascii="CMU Serif" w:hAnsi="CMU Serif" w:cs="CMU Serif"/>
+          <w:rFonts w:cstheme="minorHAnsi"/>
           <w:sz w:val="24"/>
           <w:szCs w:val="24"/>
           <w:lang w:val="en"/>
@@ -1398,7 +1541,7 @@
       </w:r>
       <w:r>
         <w:rPr>
-          <w:rFonts w:ascii="CMU Serif" w:hAnsi="CMU Serif" w:cs="CMU Serif"/>
+          <w:rFonts w:cstheme="minorHAnsi"/>
           <w:sz w:val="24"/>
           <w:szCs w:val="24"/>
           <w:lang w:val="en"/>
@@ -1407,7 +1550,7 @@
       </w:r>
       <w:r>
         <w:rPr>
-          <w:rFonts w:ascii="CMU Serif" w:hAnsi="CMU Serif" w:cs="CMU Serif"/>
+          <w:rFonts w:cstheme="minorHAnsi"/>
           <w:sz w:val="24"/>
           <w:szCs w:val="24"/>
           <w:lang w:val="en"/>
@@ -1416,7 +1559,7 @@
       </w:r>
       <w:r>
         <w:rPr>
-          <w:rFonts w:ascii="CMU Serif" w:hAnsi="CMU Serif" w:cs="CMU Serif"/>
+          <w:rFonts w:cstheme="minorHAnsi"/>
           <w:sz w:val="24"/>
           <w:szCs w:val="24"/>
           <w:lang w:val="en"/>
@@ -1425,7 +1568,7 @@
       </w:r>
       <w:r>
         <w:rPr>
-          <w:rFonts w:ascii="CMU Serif" w:hAnsi="CMU Serif" w:cs="CMU Serif"/>
+          <w:rFonts w:cstheme="minorHAnsi"/>
           <w:bCs/>
           <w:sz w:val="24"/>
           <w:szCs w:val="24"/>
@@ -1435,7 +1578,7 @@
       </w:r>
       <w:r>
         <w:rPr>
-          <w:rFonts w:ascii="CMU Serif" w:hAnsi="CMU Serif" w:cs="CMU Serif"/>
+          <w:rFonts w:cstheme="minorHAnsi"/>
           <w:sz w:val="24"/>
           <w:szCs w:val="24"/>
           <w:lang w:val="en"/>
@@ -1444,7 +1587,7 @@
       </w:r>
       <w:r>
         <w:rPr>
-          <w:rFonts w:ascii="CMU Serif" w:hAnsi="CMU Serif" w:cs="CMU Serif"/>
+          <w:rFonts w:cstheme="minorHAnsi"/>
           <w:sz w:val="24"/>
           <w:szCs w:val="24"/>
           <w:lang w:val="en"/>
@@ -1453,7 +1596,7 @@
       </w:r>
       <w:r>
         <w:rPr>
-          <w:rFonts w:ascii="CMU Serif" w:hAnsi="CMU Serif" w:cs="CMU Serif"/>
+          <w:rFonts w:cstheme="minorHAnsi"/>
           <w:sz w:val="24"/>
           <w:szCs w:val="24"/>
           <w:lang w:val="en"/>
@@ -1462,7 +1605,7 @@
       </w:r>
       <w:r>
         <w:rPr>
-          <w:rFonts w:ascii="CMU Serif" w:hAnsi="CMU Serif" w:cs="CMU Serif"/>
+          <w:rFonts w:cstheme="minorHAnsi"/>
           <w:sz w:val="24"/>
           <w:szCs w:val="24"/>
           <w:lang w:val="en"/>
@@ -1471,7 +1614,7 @@
       </w:r>
       <w:r>
         <w:rPr>
-          <w:rFonts w:ascii="CMU Serif" w:hAnsi="CMU Serif" w:cs="CMU Serif"/>
+          <w:rFonts w:cstheme="minorHAnsi"/>
           <w:sz w:val="24"/>
           <w:szCs w:val="24"/>
           <w:lang w:val="en"/>
@@ -1480,7 +1623,7 @@
       </w:r>
       <w:r>
         <w:rPr>
-          <w:rFonts w:ascii="CMU Serif" w:hAnsi="CMU Serif" w:cs="CMU Serif"/>
+          <w:rFonts w:cstheme="minorHAnsi"/>
           <w:bCs/>
           <w:sz w:val="24"/>
           <w:szCs w:val="24"/>
@@ -1490,7 +1633,7 @@
       </w:r>
       <w:r>
         <w:rPr>
-          <w:rFonts w:ascii="CMU Serif" w:hAnsi="CMU Serif" w:cs="CMU Serif"/>
+          <w:rFonts w:cstheme="minorHAnsi"/>
           <w:bCs/>
           <w:sz w:val="24"/>
           <w:szCs w:val="24"/>
@@ -1500,7 +1643,7 @@
       </w:r>
       <w:r>
         <w:rPr>
-          <w:rFonts w:ascii="CMU Serif" w:hAnsi="CMU Serif" w:cs="CMU Serif"/>
+          <w:rFonts w:cstheme="minorHAnsi"/>
           <w:bCs/>
           <w:sz w:val="24"/>
           <w:szCs w:val="24"/>
@@ -1510,7 +1653,7 @@
       </w:r>
       <w:r>
         <w:rPr>
-          <w:rFonts w:ascii="CMU Serif" w:hAnsi="CMU Serif" w:cs="CMU Serif"/>
+          <w:rFonts w:cstheme="minorHAnsi"/>
           <w:sz w:val="24"/>
           <w:szCs w:val="24"/>
           <w:lang w:val="en"/>
@@ -1519,7 +1662,7 @@
       </w:r>
       <w:r>
         <w:rPr>
-          <w:rFonts w:ascii="CMU Serif" w:hAnsi="CMU Serif" w:cs="CMU Serif"/>
+          <w:rFonts w:cstheme="minorHAnsi"/>
           <w:sz w:val="24"/>
           <w:szCs w:val="24"/>
           <w:lang w:val="en"/>
@@ -1528,7 +1671,7 @@
       </w:r>
       <w:r>
         <w:rPr>
-          <w:rFonts w:ascii="CMU Serif" w:hAnsi="CMU Serif" w:cs="CMU Serif"/>
+          <w:rFonts w:cstheme="minorHAnsi"/>
           <w:sz w:val="24"/>
           <w:szCs w:val="24"/>
           <w:lang w:val="en"/>
@@ -1537,13 +1680,27 @@
       </w:r>
       <w:r>
         <w:rPr>
-          <w:rFonts w:ascii="CMU Serif" w:hAnsi="CMU Serif" w:cs="CMU Serif"/>
+          <w:rFonts w:cstheme="minorHAnsi"/>
           <w:sz w:val="24"/>
           <w:szCs w:val="24"/>
           <w:lang w:val="en"/>
         </w:rPr>
         <w:t>.</w:t>
       </w:r>
+    </w:p>
+    <w:p>
+      <w:pPr>
+        <w:tabs>
+          <w:tab w:val="left" w:pos="432"/>
+        </w:tabs>
+        <w:jc w:val="both"/>
+        <w:rPr>
+          <w:rFonts w:cstheme="minorHAnsi"/>
+          <w:sz w:val="24"/>
+          <w:szCs w:val="24"/>
+          <w:lang w:val="en"/>
+        </w:rPr>
+      </w:pPr>
     </w:p>
     <w:p>
       <w:pPr>
@@ -1553,7 +1710,7 @@
         </w:numPr>
         <w:jc w:val="both"/>
         <w:rPr>
-          <w:rFonts w:ascii="CMU Serif" w:hAnsi="CMU Serif" w:cs="CMU Serif"/>
+          <w:rFonts w:cstheme="minorHAnsi"/>
           <w:sz w:val="24"/>
           <w:szCs w:val="24"/>
           <w:lang w:val="en"/>
@@ -1588,15 +1745,15 @@
               </w:tabs>
               <w:jc w:val="both"/>
               <w:rPr>
-                <w:rFonts w:ascii="CMU Serif" w:hAnsi="CMU Serif" w:cs="CMU Serif"/>
-                <w:sz w:val="24"/>
-                <w:szCs w:val="24"/>
-                <w:lang w:val="en"/>
-              </w:rPr>
-            </w:pPr>
-            <w:r>
-              <w:rPr>
-                <w:rFonts w:ascii="CMU Serif" w:hAnsi="CMU Serif" w:cs="CMU Serif"/>
+                <w:rFonts w:cstheme="minorHAnsi"/>
+                <w:sz w:val="24"/>
+                <w:szCs w:val="24"/>
+                <w:lang w:val="en"/>
+              </w:rPr>
+            </w:pPr>
+            <w:r>
+              <w:rPr>
+                <w:rFonts w:cstheme="minorHAnsi"/>
                 <w:sz w:val="24"/>
                 <w:szCs w:val="24"/>
                 <w:lang w:val="en"/>
@@ -1617,15 +1774,15 @@
               </w:tabs>
               <w:jc w:val="both"/>
               <w:rPr>
-                <w:rFonts w:ascii="CMU Serif" w:hAnsi="CMU Serif" w:cs="CMU Serif"/>
-                <w:sz w:val="24"/>
-                <w:szCs w:val="24"/>
-                <w:lang w:val="en"/>
-              </w:rPr>
-            </w:pPr>
-            <w:r>
-              <w:rPr>
-                <w:rFonts w:ascii="CMU Serif" w:hAnsi="CMU Serif" w:cs="CMU Serif"/>
+                <w:rFonts w:cstheme="minorHAnsi"/>
+                <w:sz w:val="24"/>
+                <w:szCs w:val="24"/>
+                <w:lang w:val="en"/>
+              </w:rPr>
+            </w:pPr>
+            <w:r>
+              <w:rPr>
+                <w:rFonts w:cstheme="minorHAnsi"/>
                 <w:sz w:val="24"/>
                 <w:szCs w:val="24"/>
                 <w:lang w:val="en"/>
@@ -1646,15 +1803,15 @@
               </w:tabs>
               <w:jc w:val="both"/>
               <w:rPr>
-                <w:rFonts w:ascii="CMU Serif" w:hAnsi="CMU Serif" w:cs="CMU Serif"/>
-                <w:sz w:val="24"/>
-                <w:szCs w:val="24"/>
-                <w:lang w:val="en"/>
-              </w:rPr>
-            </w:pPr>
-            <w:r>
-              <w:rPr>
-                <w:rFonts w:ascii="CMU Serif" w:hAnsi="CMU Serif" w:cs="CMU Serif"/>
+                <w:rFonts w:cstheme="minorHAnsi"/>
+                <w:sz w:val="24"/>
+                <w:szCs w:val="24"/>
+                <w:lang w:val="en"/>
+              </w:rPr>
+            </w:pPr>
+            <w:r>
+              <w:rPr>
+                <w:rFonts w:cstheme="minorHAnsi"/>
                 <w:sz w:val="24"/>
                 <w:szCs w:val="24"/>
                 <w:lang w:val="en"/>
@@ -1663,7 +1820,7 @@
             </w:r>
             <w:r>
               <w:rPr>
-                <w:rFonts w:ascii="CMU Serif" w:hAnsi="CMU Serif" w:cs="CMU Serif"/>
+                <w:rFonts w:cstheme="minorHAnsi"/>
                 <w:sz w:val="24"/>
                 <w:szCs w:val="24"/>
                 <w:lang w:val="en"/>
@@ -1683,15 +1840,15 @@
               </w:tabs>
               <w:jc w:val="both"/>
               <w:rPr>
-                <w:rFonts w:ascii="CMU Serif" w:hAnsi="CMU Serif" w:cs="CMU Serif"/>
-                <w:sz w:val="24"/>
-                <w:szCs w:val="24"/>
-                <w:lang w:val="en"/>
-              </w:rPr>
-            </w:pPr>
-            <w:r>
-              <w:rPr>
-                <w:rFonts w:ascii="CMU Serif" w:hAnsi="CMU Serif" w:cs="CMU Serif"/>
+                <w:rFonts w:cstheme="minorHAnsi"/>
+                <w:sz w:val="24"/>
+                <w:szCs w:val="24"/>
+                <w:lang w:val="en"/>
+              </w:rPr>
+            </w:pPr>
+            <w:r>
+              <w:rPr>
+                <w:rFonts w:cstheme="minorHAnsi"/>
                 <w:sz w:val="24"/>
                 <w:szCs w:val="24"/>
                 <w:lang w:val="en"/>
@@ -1714,7 +1871,7 @@
               </w:tabs>
               <w:jc w:val="both"/>
               <w:rPr>
-                <w:rFonts w:ascii="CMU Serif" w:hAnsi="CMU Serif" w:cs="CMU Serif"/>
+                <w:rFonts w:cstheme="minorHAnsi"/>
                 <w:sz w:val="24"/>
                 <w:szCs w:val="24"/>
                 <w:lang w:val="en"/>
@@ -1734,7 +1891,7 @@
               </w:tabs>
               <w:jc w:val="both"/>
               <w:rPr>
-                <w:rFonts w:ascii="CMU Serif" w:hAnsi="CMU Serif" w:cs="CMU Serif"/>
+                <w:rFonts w:cstheme="minorHAnsi"/>
                 <w:sz w:val="24"/>
                 <w:szCs w:val="24"/>
                 <w:lang w:val="en"/>
@@ -1753,15 +1910,15 @@
               </w:tabs>
               <w:jc w:val="both"/>
               <w:rPr>
-                <w:rFonts w:ascii="CMU Serif" w:hAnsi="CMU Serif" w:cs="CMU Serif"/>
-                <w:sz w:val="24"/>
-                <w:szCs w:val="24"/>
-                <w:lang w:val="en"/>
-              </w:rPr>
-            </w:pPr>
-            <w:r>
-              <w:rPr>
-                <w:rFonts w:ascii="CMU Serif" w:hAnsi="CMU Serif" w:cs="CMU Serif"/>
+                <w:rFonts w:cstheme="minorHAnsi"/>
+                <w:sz w:val="24"/>
+                <w:szCs w:val="24"/>
+                <w:lang w:val="en"/>
+              </w:rPr>
+            </w:pPr>
+            <w:r>
+              <w:rPr>
+                <w:rFonts w:cstheme="minorHAnsi"/>
                 <w:sz w:val="24"/>
                 <w:szCs w:val="24"/>
                 <w:lang w:val="en"/>
@@ -1781,15 +1938,15 @@
               </w:tabs>
               <w:jc w:val="both"/>
               <w:rPr>
-                <w:rFonts w:ascii="CMU Serif" w:hAnsi="CMU Serif" w:cs="CMU Serif"/>
-                <w:sz w:val="24"/>
-                <w:szCs w:val="24"/>
-                <w:lang w:val="en"/>
-              </w:rPr>
-            </w:pPr>
-            <w:r>
-              <w:rPr>
-                <w:rFonts w:ascii="CMU Serif" w:hAnsi="CMU Serif" w:cs="CMU Serif"/>
+                <w:rFonts w:cstheme="minorHAnsi"/>
+                <w:sz w:val="24"/>
+                <w:szCs w:val="24"/>
+                <w:lang w:val="en"/>
+              </w:rPr>
+            </w:pPr>
+            <w:r>
+              <w:rPr>
+                <w:rFonts w:cstheme="minorHAnsi"/>
                 <w:sz w:val="24"/>
                 <w:szCs w:val="24"/>
                 <w:lang w:val="en"/>
@@ -1809,15 +1966,15 @@
               </w:tabs>
               <w:jc w:val="both"/>
               <w:rPr>
-                <w:rFonts w:ascii="CMU Serif" w:hAnsi="CMU Serif" w:cs="CMU Serif"/>
-                <w:sz w:val="24"/>
-                <w:szCs w:val="24"/>
-                <w:lang w:val="en"/>
-              </w:rPr>
-            </w:pPr>
-            <w:r>
-              <w:rPr>
-                <w:rFonts w:ascii="CMU Serif" w:hAnsi="CMU Serif" w:cs="CMU Serif"/>
+                <w:rFonts w:cstheme="minorHAnsi"/>
+                <w:sz w:val="24"/>
+                <w:szCs w:val="24"/>
+                <w:lang w:val="en"/>
+              </w:rPr>
+            </w:pPr>
+            <w:r>
+              <w:rPr>
+                <w:rFonts w:cstheme="minorHAnsi"/>
                 <w:sz w:val="24"/>
                 <w:szCs w:val="24"/>
                 <w:lang w:val="en"/>
@@ -1837,7 +1994,7 @@
               </w:tabs>
               <w:jc w:val="both"/>
               <w:rPr>
-                <w:rFonts w:ascii="CMU Serif" w:hAnsi="CMU Serif" w:cs="CMU Serif"/>
+                <w:rFonts w:cstheme="minorHAnsi"/>
                 <w:sz w:val="24"/>
                 <w:szCs w:val="24"/>
                 <w:lang w:val="en"/>
@@ -1858,15 +2015,15 @@
               </w:tabs>
               <w:jc w:val="both"/>
               <w:rPr>
-                <w:rFonts w:ascii="CMU Serif" w:hAnsi="CMU Serif" w:cs="CMU Serif"/>
-                <w:sz w:val="24"/>
-                <w:szCs w:val="24"/>
-                <w:lang w:val="en"/>
-              </w:rPr>
-            </w:pPr>
-            <w:r>
-              <w:rPr>
-                <w:rFonts w:ascii="CMU Serif" w:hAnsi="CMU Serif" w:cs="CMU Serif"/>
+                <w:rFonts w:cstheme="minorHAnsi"/>
+                <w:sz w:val="24"/>
+                <w:szCs w:val="24"/>
+                <w:lang w:val="en"/>
+              </w:rPr>
+            </w:pPr>
+            <w:r>
+              <w:rPr>
+                <w:rFonts w:cstheme="minorHAnsi"/>
                 <w:sz w:val="24"/>
                 <w:szCs w:val="24"/>
                 <w:lang w:val="en"/>
@@ -1875,7 +2032,7 @@
             </w:r>
             <w:r>
               <w:rPr>
-                <w:rFonts w:ascii="CMU Serif" w:hAnsi="CMU Serif" w:cs="CMU Serif"/>
+                <w:rFonts w:cstheme="minorHAnsi"/>
                 <w:sz w:val="24"/>
                 <w:szCs w:val="24"/>
                 <w:lang w:val="en"/>
@@ -1895,15 +2052,15 @@
               </w:tabs>
               <w:jc w:val="both"/>
               <w:rPr>
-                <w:rFonts w:ascii="CMU Serif" w:hAnsi="CMU Serif" w:cs="CMU Serif"/>
-                <w:sz w:val="24"/>
-                <w:szCs w:val="24"/>
-                <w:lang w:val="en"/>
-              </w:rPr>
-            </w:pPr>
-            <w:r>
-              <w:rPr>
-                <w:rFonts w:ascii="CMU Serif" w:hAnsi="CMU Serif" w:cs="CMU Serif"/>
+                <w:rFonts w:cstheme="minorHAnsi"/>
+                <w:sz w:val="24"/>
+                <w:szCs w:val="24"/>
+                <w:lang w:val="en"/>
+              </w:rPr>
+            </w:pPr>
+            <w:r>
+              <w:rPr>
+                <w:rFonts w:cstheme="minorHAnsi"/>
                 <w:sz w:val="24"/>
                 <w:szCs w:val="24"/>
                 <w:lang w:val="en"/>
@@ -1923,15 +2080,15 @@
               </w:tabs>
               <w:jc w:val="both"/>
               <w:rPr>
-                <w:rFonts w:ascii="CMU Serif" w:hAnsi="CMU Serif" w:cs="CMU Serif"/>
-                <w:sz w:val="24"/>
-                <w:szCs w:val="24"/>
-                <w:lang w:val="en"/>
-              </w:rPr>
-            </w:pPr>
-            <w:r>
-              <w:rPr>
-                <w:rFonts w:ascii="CMU Serif" w:hAnsi="CMU Serif" w:cs="CMU Serif"/>
+                <w:rFonts w:cstheme="minorHAnsi"/>
+                <w:sz w:val="24"/>
+                <w:szCs w:val="24"/>
+                <w:lang w:val="en"/>
+              </w:rPr>
+            </w:pPr>
+            <w:r>
+              <w:rPr>
+                <w:rFonts w:cstheme="minorHAnsi"/>
                 <w:sz w:val="24"/>
                 <w:szCs w:val="24"/>
                 <w:lang w:val="en"/>
@@ -1951,15 +2108,15 @@
               </w:tabs>
               <w:jc w:val="both"/>
               <w:rPr>
-                <w:rFonts w:ascii="CMU Serif" w:hAnsi="CMU Serif" w:cs="CMU Serif"/>
-                <w:sz w:val="24"/>
-                <w:szCs w:val="24"/>
-                <w:lang w:val="en"/>
-              </w:rPr>
-            </w:pPr>
-            <w:r>
-              <w:rPr>
-                <w:rFonts w:ascii="CMU Serif" w:hAnsi="CMU Serif" w:cs="CMU Serif"/>
+                <w:rFonts w:cstheme="minorHAnsi"/>
+                <w:sz w:val="24"/>
+                <w:szCs w:val="24"/>
+                <w:lang w:val="en"/>
+              </w:rPr>
+            </w:pPr>
+            <w:r>
+              <w:rPr>
+                <w:rFonts w:cstheme="minorHAnsi"/>
                 <w:sz w:val="24"/>
                 <w:szCs w:val="24"/>
                 <w:lang w:val="en"/>
@@ -1979,15 +2136,15 @@
               </w:tabs>
               <w:jc w:val="both"/>
               <w:rPr>
-                <w:rFonts w:ascii="CMU Serif" w:hAnsi="CMU Serif" w:cs="CMU Serif"/>
-                <w:sz w:val="24"/>
-                <w:szCs w:val="24"/>
-                <w:lang w:val="en"/>
-              </w:rPr>
-            </w:pPr>
-            <w:r>
-              <w:rPr>
-                <w:rFonts w:ascii="CMU Serif" w:hAnsi="CMU Serif" w:cs="CMU Serif"/>
+                <w:rFonts w:cstheme="minorHAnsi"/>
+                <w:sz w:val="24"/>
+                <w:szCs w:val="24"/>
+                <w:lang w:val="en"/>
+              </w:rPr>
+            </w:pPr>
+            <w:r>
+              <w:rPr>
+                <w:rFonts w:cstheme="minorHAnsi"/>
                 <w:sz w:val="24"/>
                 <w:szCs w:val="24"/>
                 <w:lang w:val="en"/>
@@ -2007,15 +2164,15 @@
               </w:tabs>
               <w:jc w:val="both"/>
               <w:rPr>
-                <w:rFonts w:ascii="CMU Serif" w:hAnsi="CMU Serif" w:cs="CMU Serif"/>
-                <w:sz w:val="24"/>
-                <w:szCs w:val="24"/>
-                <w:lang w:val="en"/>
-              </w:rPr>
-            </w:pPr>
-            <w:r>
-              <w:rPr>
-                <w:rFonts w:ascii="CMU Serif" w:hAnsi="CMU Serif" w:cs="CMU Serif"/>
+                <w:rFonts w:cstheme="minorHAnsi"/>
+                <w:sz w:val="24"/>
+                <w:szCs w:val="24"/>
+                <w:lang w:val="en"/>
+              </w:rPr>
+            </w:pPr>
+            <w:r>
+              <w:rPr>
+                <w:rFonts w:cstheme="minorHAnsi"/>
                 <w:sz w:val="24"/>
                 <w:szCs w:val="24"/>
                 <w:lang w:val="en"/>
@@ -2037,15 +2194,15 @@
               </w:tabs>
               <w:jc w:val="both"/>
               <w:rPr>
-                <w:rFonts w:ascii="CMU Serif" w:hAnsi="CMU Serif" w:cs="CMU Serif"/>
-                <w:sz w:val="24"/>
-                <w:szCs w:val="24"/>
-                <w:lang w:val="en"/>
-              </w:rPr>
-            </w:pPr>
-            <w:r>
-              <w:rPr>
-                <w:rFonts w:ascii="CMU Serif" w:hAnsi="CMU Serif" w:cs="CMU Serif"/>
+                <w:rFonts w:cstheme="minorHAnsi"/>
+                <w:sz w:val="24"/>
+                <w:szCs w:val="24"/>
+                <w:lang w:val="en"/>
+              </w:rPr>
+            </w:pPr>
+            <w:r>
+              <w:rPr>
+                <w:rFonts w:cstheme="minorHAnsi"/>
                 <w:sz w:val="24"/>
                 <w:szCs w:val="24"/>
                 <w:lang w:val="en"/>
@@ -2065,15 +2222,15 @@
               </w:tabs>
               <w:jc w:val="both"/>
               <w:rPr>
-                <w:rFonts w:ascii="CMU Serif" w:hAnsi="CMU Serif" w:cs="CMU Serif"/>
-                <w:sz w:val="24"/>
-                <w:szCs w:val="24"/>
-                <w:lang w:val="en"/>
-              </w:rPr>
-            </w:pPr>
-            <w:r>
-              <w:rPr>
-                <w:rFonts w:ascii="CMU Serif" w:hAnsi="CMU Serif" w:cs="CMU Serif"/>
+                <w:rFonts w:cstheme="minorHAnsi"/>
+                <w:sz w:val="24"/>
+                <w:szCs w:val="24"/>
+                <w:lang w:val="en"/>
+              </w:rPr>
+            </w:pPr>
+            <w:r>
+              <w:rPr>
+                <w:rFonts w:cstheme="minorHAnsi"/>
                 <w:sz w:val="24"/>
                 <w:szCs w:val="24"/>
                 <w:lang w:val="en"/>
@@ -2093,15 +2250,15 @@
               </w:tabs>
               <w:jc w:val="both"/>
               <w:rPr>
-                <w:rFonts w:ascii="CMU Serif" w:hAnsi="CMU Serif" w:cs="CMU Serif"/>
-                <w:sz w:val="24"/>
-                <w:szCs w:val="24"/>
-                <w:lang w:val="en"/>
-              </w:rPr>
-            </w:pPr>
-            <w:r>
-              <w:rPr>
-                <w:rFonts w:ascii="CMU Serif" w:hAnsi="CMU Serif" w:cs="CMU Serif"/>
+                <w:rFonts w:cstheme="minorHAnsi"/>
+                <w:sz w:val="24"/>
+                <w:szCs w:val="24"/>
+                <w:lang w:val="en"/>
+              </w:rPr>
+            </w:pPr>
+            <w:r>
+              <w:rPr>
+                <w:rFonts w:cstheme="minorHAnsi"/>
                 <w:sz w:val="24"/>
                 <w:szCs w:val="24"/>
                 <w:lang w:val="en"/>
@@ -2121,15 +2278,15 @@
               </w:tabs>
               <w:jc w:val="both"/>
               <w:rPr>
-                <w:rFonts w:ascii="CMU Serif" w:hAnsi="CMU Serif" w:cs="CMU Serif"/>
-                <w:sz w:val="24"/>
-                <w:szCs w:val="24"/>
-                <w:lang w:val="en"/>
-              </w:rPr>
-            </w:pPr>
-            <w:r>
-              <w:rPr>
-                <w:rFonts w:ascii="CMU Serif" w:hAnsi="CMU Serif" w:cs="CMU Serif"/>
+                <w:rFonts w:cstheme="minorHAnsi"/>
+                <w:sz w:val="24"/>
+                <w:szCs w:val="24"/>
+                <w:lang w:val="en"/>
+              </w:rPr>
+            </w:pPr>
+            <w:r>
+              <w:rPr>
+                <w:rFonts w:cstheme="minorHAnsi"/>
                 <w:sz w:val="24"/>
                 <w:szCs w:val="24"/>
                 <w:lang w:val="en"/>
@@ -2149,15 +2306,15 @@
               </w:tabs>
               <w:jc w:val="both"/>
               <w:rPr>
-                <w:rFonts w:ascii="CMU Serif" w:hAnsi="CMU Serif" w:cs="CMU Serif"/>
-                <w:sz w:val="24"/>
-                <w:szCs w:val="24"/>
-                <w:lang w:val="en"/>
-              </w:rPr>
-            </w:pPr>
-            <w:r>
-              <w:rPr>
-                <w:rFonts w:ascii="CMU Serif" w:hAnsi="CMU Serif" w:cs="CMU Serif"/>
+                <w:rFonts w:cstheme="minorHAnsi"/>
+                <w:sz w:val="24"/>
+                <w:szCs w:val="24"/>
+                <w:lang w:val="en"/>
+              </w:rPr>
+            </w:pPr>
+            <w:r>
+              <w:rPr>
+                <w:rFonts w:cstheme="minorHAnsi"/>
                 <w:sz w:val="24"/>
                 <w:szCs w:val="24"/>
                 <w:lang w:val="en"/>
@@ -2177,15 +2334,15 @@
               </w:tabs>
               <w:jc w:val="both"/>
               <w:rPr>
-                <w:rFonts w:ascii="CMU Serif" w:hAnsi="CMU Serif" w:cs="CMU Serif"/>
-                <w:sz w:val="24"/>
-                <w:szCs w:val="24"/>
-                <w:lang w:val="en"/>
-              </w:rPr>
-            </w:pPr>
-            <w:r>
-              <w:rPr>
-                <w:rFonts w:ascii="CMU Serif" w:hAnsi="CMU Serif" w:cs="CMU Serif"/>
+                <w:rFonts w:cstheme="minorHAnsi"/>
+                <w:sz w:val="24"/>
+                <w:szCs w:val="24"/>
+                <w:lang w:val="en"/>
+              </w:rPr>
+            </w:pPr>
+            <w:r>
+              <w:rPr>
+                <w:rFonts w:cstheme="minorHAnsi"/>
                 <w:sz w:val="24"/>
                 <w:szCs w:val="24"/>
                 <w:lang w:val="en"/>
@@ -2207,15 +2364,15 @@
               </w:tabs>
               <w:jc w:val="both"/>
               <w:rPr>
-                <w:rFonts w:ascii="CMU Serif" w:hAnsi="CMU Serif" w:cs="CMU Serif"/>
-                <w:sz w:val="24"/>
-                <w:szCs w:val="24"/>
-                <w:lang w:val="en"/>
-              </w:rPr>
-            </w:pPr>
-            <w:r>
-              <w:rPr>
-                <w:rFonts w:ascii="CMU Serif" w:hAnsi="CMU Serif" w:cs="CMU Serif"/>
+                <w:rFonts w:cstheme="minorHAnsi"/>
+                <w:sz w:val="24"/>
+                <w:szCs w:val="24"/>
+                <w:lang w:val="en"/>
+              </w:rPr>
+            </w:pPr>
+            <w:r>
+              <w:rPr>
+                <w:rFonts w:cstheme="minorHAnsi"/>
                 <w:sz w:val="24"/>
                 <w:szCs w:val="24"/>
                 <w:lang w:val="en"/>
@@ -2235,15 +2392,15 @@
               </w:tabs>
               <w:jc w:val="both"/>
               <w:rPr>
-                <w:rFonts w:ascii="CMU Serif" w:hAnsi="CMU Serif" w:cs="CMU Serif"/>
-                <w:sz w:val="24"/>
-                <w:szCs w:val="24"/>
-                <w:lang w:val="en"/>
-              </w:rPr>
-            </w:pPr>
-            <w:r>
-              <w:rPr>
-                <w:rFonts w:ascii="CMU Serif" w:hAnsi="CMU Serif" w:cs="CMU Serif"/>
+                <w:rFonts w:cstheme="minorHAnsi"/>
+                <w:sz w:val="24"/>
+                <w:szCs w:val="24"/>
+                <w:lang w:val="en"/>
+              </w:rPr>
+            </w:pPr>
+            <w:r>
+              <w:rPr>
+                <w:rFonts w:cstheme="minorHAnsi"/>
                 <w:sz w:val="24"/>
                 <w:szCs w:val="24"/>
                 <w:lang w:val="en"/>
@@ -2263,15 +2420,15 @@
               </w:tabs>
               <w:jc w:val="both"/>
               <w:rPr>
-                <w:rFonts w:ascii="CMU Serif" w:hAnsi="CMU Serif" w:cs="CMU Serif"/>
-                <w:sz w:val="24"/>
-                <w:szCs w:val="24"/>
-                <w:lang w:val="en"/>
-              </w:rPr>
-            </w:pPr>
-            <w:r>
-              <w:rPr>
-                <w:rFonts w:ascii="CMU Serif" w:hAnsi="CMU Serif" w:cs="CMU Serif"/>
+                <w:rFonts w:cstheme="minorHAnsi"/>
+                <w:sz w:val="24"/>
+                <w:szCs w:val="24"/>
+                <w:lang w:val="en"/>
+              </w:rPr>
+            </w:pPr>
+            <w:r>
+              <w:rPr>
+                <w:rFonts w:cstheme="minorHAnsi"/>
                 <w:sz w:val="24"/>
                 <w:szCs w:val="24"/>
                 <w:lang w:val="en"/>
@@ -2291,15 +2448,15 @@
               </w:tabs>
               <w:jc w:val="both"/>
               <w:rPr>
-                <w:rFonts w:ascii="CMU Serif" w:hAnsi="CMU Serif" w:cs="CMU Serif"/>
-                <w:sz w:val="24"/>
-                <w:szCs w:val="24"/>
-                <w:lang w:val="en"/>
-              </w:rPr>
-            </w:pPr>
-            <w:r>
-              <w:rPr>
-                <w:rFonts w:ascii="CMU Serif" w:hAnsi="CMU Serif" w:cs="CMU Serif"/>
+                <w:rFonts w:cstheme="minorHAnsi"/>
+                <w:sz w:val="24"/>
+                <w:szCs w:val="24"/>
+                <w:lang w:val="en"/>
+              </w:rPr>
+            </w:pPr>
+            <w:r>
+              <w:rPr>
+                <w:rFonts w:cstheme="minorHAnsi"/>
                 <w:sz w:val="24"/>
                 <w:szCs w:val="24"/>
                 <w:lang w:val="en"/>
@@ -2319,15 +2476,15 @@
               </w:tabs>
               <w:jc w:val="both"/>
               <w:rPr>
-                <w:rFonts w:ascii="CMU Serif" w:hAnsi="CMU Serif" w:cs="CMU Serif"/>
-                <w:sz w:val="24"/>
-                <w:szCs w:val="24"/>
-                <w:lang w:val="en"/>
-              </w:rPr>
-            </w:pPr>
-            <w:r>
-              <w:rPr>
-                <w:rFonts w:ascii="CMU Serif" w:hAnsi="CMU Serif" w:cs="CMU Serif"/>
+                <w:rFonts w:cstheme="minorHAnsi"/>
+                <w:sz w:val="24"/>
+                <w:szCs w:val="24"/>
+                <w:lang w:val="en"/>
+              </w:rPr>
+            </w:pPr>
+            <w:r>
+              <w:rPr>
+                <w:rFonts w:cstheme="minorHAnsi"/>
                 <w:sz w:val="24"/>
                 <w:szCs w:val="24"/>
                 <w:lang w:val="en"/>
@@ -2347,15 +2504,15 @@
               </w:tabs>
               <w:jc w:val="both"/>
               <w:rPr>
-                <w:rFonts w:ascii="CMU Serif" w:hAnsi="CMU Serif" w:cs="CMU Serif"/>
-                <w:sz w:val="24"/>
-                <w:szCs w:val="24"/>
-                <w:lang w:val="en"/>
-              </w:rPr>
-            </w:pPr>
-            <w:r>
-              <w:rPr>
-                <w:rFonts w:ascii="CMU Serif" w:hAnsi="CMU Serif" w:cs="CMU Serif"/>
+                <w:rFonts w:cstheme="minorHAnsi"/>
+                <w:sz w:val="24"/>
+                <w:szCs w:val="24"/>
+                <w:lang w:val="en"/>
+              </w:rPr>
+            </w:pPr>
+            <w:r>
+              <w:rPr>
+                <w:rFonts w:cstheme="minorHAnsi"/>
                 <w:sz w:val="24"/>
                 <w:szCs w:val="24"/>
                 <w:lang w:val="en"/>
@@ -2377,15 +2534,15 @@
               </w:tabs>
               <w:jc w:val="both"/>
               <w:rPr>
-                <w:rFonts w:ascii="CMU Serif" w:hAnsi="CMU Serif" w:cs="CMU Serif"/>
-                <w:sz w:val="24"/>
-                <w:szCs w:val="24"/>
-                <w:lang w:val="en"/>
-              </w:rPr>
-            </w:pPr>
-            <w:r>
-              <w:rPr>
-                <w:rFonts w:ascii="CMU Serif" w:hAnsi="CMU Serif" w:cs="CMU Serif"/>
+                <w:rFonts w:cstheme="minorHAnsi"/>
+                <w:sz w:val="24"/>
+                <w:szCs w:val="24"/>
+                <w:lang w:val="en"/>
+              </w:rPr>
+            </w:pPr>
+            <w:r>
+              <w:rPr>
+                <w:rFonts w:cstheme="minorHAnsi"/>
                 <w:sz w:val="24"/>
                 <w:szCs w:val="24"/>
                 <w:lang w:val="en"/>
@@ -2405,15 +2562,15 @@
               </w:tabs>
               <w:jc w:val="both"/>
               <w:rPr>
-                <w:rFonts w:ascii="CMU Serif" w:hAnsi="CMU Serif" w:cs="CMU Serif"/>
-                <w:sz w:val="24"/>
-                <w:szCs w:val="24"/>
-                <w:lang w:val="en"/>
-              </w:rPr>
-            </w:pPr>
-            <w:r>
-              <w:rPr>
-                <w:rFonts w:ascii="CMU Serif" w:hAnsi="CMU Serif" w:cs="CMU Serif"/>
+                <w:rFonts w:cstheme="minorHAnsi"/>
+                <w:sz w:val="24"/>
+                <w:szCs w:val="24"/>
+                <w:lang w:val="en"/>
+              </w:rPr>
+            </w:pPr>
+            <w:r>
+              <w:rPr>
+                <w:rFonts w:cstheme="minorHAnsi"/>
                 <w:sz w:val="24"/>
                 <w:szCs w:val="24"/>
                 <w:lang w:val="en"/>
@@ -2433,15 +2590,15 @@
               </w:tabs>
               <w:jc w:val="both"/>
               <w:rPr>
-                <w:rFonts w:ascii="CMU Serif" w:hAnsi="CMU Serif" w:cs="CMU Serif"/>
-                <w:sz w:val="24"/>
-                <w:szCs w:val="24"/>
-                <w:lang w:val="en"/>
-              </w:rPr>
-            </w:pPr>
-            <w:r>
-              <w:rPr>
-                <w:rFonts w:ascii="CMU Serif" w:hAnsi="CMU Serif" w:cs="CMU Serif"/>
+                <w:rFonts w:cstheme="minorHAnsi"/>
+                <w:sz w:val="24"/>
+                <w:szCs w:val="24"/>
+                <w:lang w:val="en"/>
+              </w:rPr>
+            </w:pPr>
+            <w:r>
+              <w:rPr>
+                <w:rFonts w:cstheme="minorHAnsi"/>
                 <w:sz w:val="24"/>
                 <w:szCs w:val="24"/>
                 <w:lang w:val="en"/>
@@ -2461,15 +2618,15 @@
               </w:tabs>
               <w:jc w:val="both"/>
               <w:rPr>
-                <w:rFonts w:ascii="CMU Serif" w:hAnsi="CMU Serif" w:cs="CMU Serif"/>
-                <w:sz w:val="24"/>
-                <w:szCs w:val="24"/>
-                <w:lang w:val="en"/>
-              </w:rPr>
-            </w:pPr>
-            <w:r>
-              <w:rPr>
-                <w:rFonts w:ascii="CMU Serif" w:hAnsi="CMU Serif" w:cs="CMU Serif"/>
+                <w:rFonts w:cstheme="minorHAnsi"/>
+                <w:sz w:val="24"/>
+                <w:szCs w:val="24"/>
+                <w:lang w:val="en"/>
+              </w:rPr>
+            </w:pPr>
+            <w:r>
+              <w:rPr>
+                <w:rFonts w:cstheme="minorHAnsi"/>
                 <w:sz w:val="24"/>
                 <w:szCs w:val="24"/>
                 <w:lang w:val="en"/>
@@ -2489,15 +2646,15 @@
               </w:tabs>
               <w:jc w:val="both"/>
               <w:rPr>
-                <w:rFonts w:ascii="CMU Serif" w:hAnsi="CMU Serif" w:cs="CMU Serif"/>
-                <w:sz w:val="24"/>
-                <w:szCs w:val="24"/>
-                <w:lang w:val="en"/>
-              </w:rPr>
-            </w:pPr>
-            <w:r>
-              <w:rPr>
-                <w:rFonts w:ascii="CMU Serif" w:hAnsi="CMU Serif" w:cs="CMU Serif"/>
+                <w:rFonts w:cstheme="minorHAnsi"/>
+                <w:sz w:val="24"/>
+                <w:szCs w:val="24"/>
+                <w:lang w:val="en"/>
+              </w:rPr>
+            </w:pPr>
+            <w:r>
+              <w:rPr>
+                <w:rFonts w:cstheme="minorHAnsi"/>
                 <w:sz w:val="24"/>
                 <w:szCs w:val="24"/>
                 <w:lang w:val="en"/>
@@ -2517,15 +2674,15 @@
               </w:tabs>
               <w:jc w:val="both"/>
               <w:rPr>
-                <w:rFonts w:ascii="CMU Serif" w:hAnsi="CMU Serif" w:cs="CMU Serif"/>
-                <w:sz w:val="24"/>
-                <w:szCs w:val="24"/>
-                <w:lang w:val="en"/>
-              </w:rPr>
-            </w:pPr>
-            <w:r>
-              <w:rPr>
-                <w:rFonts w:ascii="CMU Serif" w:hAnsi="CMU Serif" w:cs="CMU Serif"/>
+                <w:rFonts w:cstheme="minorHAnsi"/>
+                <w:sz w:val="24"/>
+                <w:szCs w:val="24"/>
+                <w:lang w:val="en"/>
+              </w:rPr>
+            </w:pPr>
+            <w:r>
+              <w:rPr>
+                <w:rFonts w:cstheme="minorHAnsi"/>
                 <w:sz w:val="24"/>
                 <w:szCs w:val="24"/>
                 <w:lang w:val="en"/>
@@ -2547,15 +2704,15 @@
               </w:tabs>
               <w:jc w:val="both"/>
               <w:rPr>
-                <w:rFonts w:ascii="CMU Serif" w:hAnsi="CMU Serif" w:cs="CMU Serif"/>
-                <w:sz w:val="24"/>
-                <w:szCs w:val="24"/>
-                <w:lang w:val="en"/>
-              </w:rPr>
-            </w:pPr>
-            <w:r>
-              <w:rPr>
-                <w:rFonts w:ascii="CMU Serif" w:hAnsi="CMU Serif" w:cs="CMU Serif"/>
+                <w:rFonts w:cstheme="minorHAnsi"/>
+                <w:sz w:val="24"/>
+                <w:szCs w:val="24"/>
+                <w:lang w:val="en"/>
+              </w:rPr>
+            </w:pPr>
+            <w:r>
+              <w:rPr>
+                <w:rFonts w:cstheme="minorHAnsi"/>
                 <w:sz w:val="24"/>
                 <w:szCs w:val="24"/>
                 <w:lang w:val="en"/>
@@ -2575,15 +2732,15 @@
               </w:tabs>
               <w:jc w:val="both"/>
               <w:rPr>
-                <w:rFonts w:ascii="CMU Serif" w:hAnsi="CMU Serif" w:cs="CMU Serif"/>
-                <w:sz w:val="24"/>
-                <w:szCs w:val="24"/>
-                <w:lang w:val="en"/>
-              </w:rPr>
-            </w:pPr>
-            <w:r>
-              <w:rPr>
-                <w:rFonts w:ascii="CMU Serif" w:hAnsi="CMU Serif" w:cs="CMU Serif"/>
+                <w:rFonts w:cstheme="minorHAnsi"/>
+                <w:sz w:val="24"/>
+                <w:szCs w:val="24"/>
+                <w:lang w:val="en"/>
+              </w:rPr>
+            </w:pPr>
+            <w:r>
+              <w:rPr>
+                <w:rFonts w:cstheme="minorHAnsi"/>
                 <w:sz w:val="24"/>
                 <w:szCs w:val="24"/>
                 <w:lang w:val="en"/>
@@ -2603,15 +2760,15 @@
               </w:tabs>
               <w:jc w:val="both"/>
               <w:rPr>
-                <w:rFonts w:ascii="CMU Serif" w:hAnsi="CMU Serif" w:cs="CMU Serif"/>
-                <w:sz w:val="24"/>
-                <w:szCs w:val="24"/>
-                <w:lang w:val="en"/>
-              </w:rPr>
-            </w:pPr>
-            <w:r>
-              <w:rPr>
-                <w:rFonts w:ascii="CMU Serif" w:hAnsi="CMU Serif" w:cs="CMU Serif"/>
+                <w:rFonts w:cstheme="minorHAnsi"/>
+                <w:sz w:val="24"/>
+                <w:szCs w:val="24"/>
+                <w:lang w:val="en"/>
+              </w:rPr>
+            </w:pPr>
+            <w:r>
+              <w:rPr>
+                <w:rFonts w:cstheme="minorHAnsi"/>
                 <w:sz w:val="24"/>
                 <w:szCs w:val="24"/>
                 <w:lang w:val="en"/>
@@ -2631,15 +2788,15 @@
               </w:tabs>
               <w:jc w:val="both"/>
               <w:rPr>
-                <w:rFonts w:ascii="CMU Serif" w:hAnsi="CMU Serif" w:cs="CMU Serif"/>
-                <w:sz w:val="24"/>
-                <w:szCs w:val="24"/>
-                <w:lang w:val="en"/>
-              </w:rPr>
-            </w:pPr>
-            <w:r>
-              <w:rPr>
-                <w:rFonts w:ascii="CMU Serif" w:hAnsi="CMU Serif" w:cs="CMU Serif"/>
+                <w:rFonts w:cstheme="minorHAnsi"/>
+                <w:sz w:val="24"/>
+                <w:szCs w:val="24"/>
+                <w:lang w:val="en"/>
+              </w:rPr>
+            </w:pPr>
+            <w:r>
+              <w:rPr>
+                <w:rFonts w:cstheme="minorHAnsi"/>
                 <w:sz w:val="24"/>
                 <w:szCs w:val="24"/>
                 <w:lang w:val="en"/>
@@ -2659,15 +2816,15 @@
               </w:tabs>
               <w:jc w:val="both"/>
               <w:rPr>
-                <w:rFonts w:ascii="CMU Serif" w:hAnsi="CMU Serif" w:cs="CMU Serif"/>
-                <w:sz w:val="24"/>
-                <w:szCs w:val="24"/>
-                <w:lang w:val="en"/>
-              </w:rPr>
-            </w:pPr>
-            <w:r>
-              <w:rPr>
-                <w:rFonts w:ascii="CMU Serif" w:hAnsi="CMU Serif" w:cs="CMU Serif"/>
+                <w:rFonts w:cstheme="minorHAnsi"/>
+                <w:sz w:val="24"/>
+                <w:szCs w:val="24"/>
+                <w:lang w:val="en"/>
+              </w:rPr>
+            </w:pPr>
+            <w:r>
+              <w:rPr>
+                <w:rFonts w:cstheme="minorHAnsi"/>
                 <w:sz w:val="24"/>
                 <w:szCs w:val="24"/>
                 <w:lang w:val="en"/>
@@ -2687,15 +2844,15 @@
               </w:tabs>
               <w:jc w:val="both"/>
               <w:rPr>
-                <w:rFonts w:ascii="CMU Serif" w:hAnsi="CMU Serif" w:cs="CMU Serif"/>
-                <w:sz w:val="24"/>
-                <w:szCs w:val="24"/>
-                <w:lang w:val="en"/>
-              </w:rPr>
-            </w:pPr>
-            <w:r>
-              <w:rPr>
-                <w:rFonts w:ascii="CMU Serif" w:hAnsi="CMU Serif" w:cs="CMU Serif"/>
+                <w:rFonts w:cstheme="minorHAnsi"/>
+                <w:sz w:val="24"/>
+                <w:szCs w:val="24"/>
+                <w:lang w:val="en"/>
+              </w:rPr>
+            </w:pPr>
+            <w:r>
+              <w:rPr>
+                <w:rFonts w:cstheme="minorHAnsi"/>
                 <w:sz w:val="24"/>
                 <w:szCs w:val="24"/>
                 <w:lang w:val="en"/>
@@ -2717,15 +2874,15 @@
               </w:tabs>
               <w:jc w:val="both"/>
               <w:rPr>
-                <w:rFonts w:ascii="CMU Serif" w:hAnsi="CMU Serif" w:cs="CMU Serif"/>
-                <w:sz w:val="24"/>
-                <w:szCs w:val="24"/>
-                <w:lang w:val="en"/>
-              </w:rPr>
-            </w:pPr>
-            <w:r>
-              <w:rPr>
-                <w:rFonts w:ascii="CMU Serif" w:hAnsi="CMU Serif" w:cs="CMU Serif"/>
+                <w:rFonts w:cstheme="minorHAnsi"/>
+                <w:sz w:val="24"/>
+                <w:szCs w:val="24"/>
+                <w:lang w:val="en"/>
+              </w:rPr>
+            </w:pPr>
+            <w:r>
+              <w:rPr>
+                <w:rFonts w:cstheme="minorHAnsi"/>
                 <w:sz w:val="24"/>
                 <w:szCs w:val="24"/>
                 <w:lang w:val="en"/>
@@ -2745,15 +2902,15 @@
               </w:tabs>
               <w:jc w:val="both"/>
               <w:rPr>
-                <w:rFonts w:ascii="CMU Serif" w:hAnsi="CMU Serif" w:cs="CMU Serif"/>
-                <w:sz w:val="24"/>
-                <w:szCs w:val="24"/>
-                <w:lang w:val="en"/>
-              </w:rPr>
-            </w:pPr>
-            <w:r>
-              <w:rPr>
-                <w:rFonts w:ascii="CMU Serif" w:hAnsi="CMU Serif" w:cs="CMU Serif"/>
+                <w:rFonts w:cstheme="minorHAnsi"/>
+                <w:sz w:val="24"/>
+                <w:szCs w:val="24"/>
+                <w:lang w:val="en"/>
+              </w:rPr>
+            </w:pPr>
+            <w:r>
+              <w:rPr>
+                <w:rFonts w:cstheme="minorHAnsi"/>
                 <w:sz w:val="24"/>
                 <w:szCs w:val="24"/>
                 <w:lang w:val="en"/>
@@ -2768,15 +2925,15 @@
               </w:tabs>
               <w:jc w:val="both"/>
               <w:rPr>
-                <w:rFonts w:ascii="CMU Serif" w:hAnsi="CMU Serif" w:cs="CMU Serif"/>
-                <w:sz w:val="24"/>
-                <w:szCs w:val="24"/>
-                <w:lang w:val="en"/>
-              </w:rPr>
-            </w:pPr>
-            <w:r>
-              <w:rPr>
-                <w:rFonts w:ascii="CMU Serif" w:hAnsi="CMU Serif" w:cs="CMU Serif"/>
+                <w:rFonts w:cstheme="minorHAnsi"/>
+                <w:sz w:val="24"/>
+                <w:szCs w:val="24"/>
+                <w:lang w:val="en"/>
+              </w:rPr>
+            </w:pPr>
+            <w:r>
+              <w:rPr>
+                <w:rFonts w:cstheme="minorHAnsi"/>
                 <w:sz w:val="24"/>
                 <w:szCs w:val="24"/>
                 <w:lang w:val="en"/>
@@ -2796,15 +2953,15 @@
               </w:tabs>
               <w:jc w:val="both"/>
               <w:rPr>
-                <w:rFonts w:ascii="CMU Serif" w:hAnsi="CMU Serif" w:cs="CMU Serif"/>
-                <w:sz w:val="24"/>
-                <w:szCs w:val="24"/>
-                <w:lang w:val="en"/>
-              </w:rPr>
-            </w:pPr>
-            <w:r>
-              <w:rPr>
-                <w:rFonts w:ascii="CMU Serif" w:hAnsi="CMU Serif" w:cs="CMU Serif"/>
+                <w:rFonts w:cstheme="minorHAnsi"/>
+                <w:sz w:val="24"/>
+                <w:szCs w:val="24"/>
+                <w:lang w:val="en"/>
+              </w:rPr>
+            </w:pPr>
+            <w:r>
+              <w:rPr>
+                <w:rFonts w:cstheme="minorHAnsi"/>
                 <w:sz w:val="24"/>
                 <w:szCs w:val="24"/>
                 <w:lang w:val="en"/>
@@ -2824,15 +2981,15 @@
               </w:tabs>
               <w:jc w:val="both"/>
               <w:rPr>
-                <w:rFonts w:ascii="CMU Serif" w:hAnsi="CMU Serif" w:cs="CMU Serif"/>
-                <w:sz w:val="24"/>
-                <w:szCs w:val="24"/>
-                <w:lang w:val="en"/>
-              </w:rPr>
-            </w:pPr>
-            <w:r>
-              <w:rPr>
-                <w:rFonts w:ascii="CMU Serif" w:hAnsi="CMU Serif" w:cs="CMU Serif"/>
+                <w:rFonts w:cstheme="minorHAnsi"/>
+                <w:sz w:val="24"/>
+                <w:szCs w:val="24"/>
+                <w:lang w:val="en"/>
+              </w:rPr>
+            </w:pPr>
+            <w:r>
+              <w:rPr>
+                <w:rFonts w:cstheme="minorHAnsi"/>
                 <w:sz w:val="24"/>
                 <w:szCs w:val="24"/>
                 <w:lang w:val="en"/>
@@ -2852,15 +3009,15 @@
               </w:tabs>
               <w:jc w:val="both"/>
               <w:rPr>
-                <w:rFonts w:ascii="CMU Serif" w:hAnsi="CMU Serif" w:cs="CMU Serif"/>
-                <w:sz w:val="24"/>
-                <w:szCs w:val="24"/>
-                <w:lang w:val="en"/>
-              </w:rPr>
-            </w:pPr>
-            <w:r>
-              <w:rPr>
-                <w:rFonts w:ascii="CMU Serif" w:hAnsi="CMU Serif" w:cs="CMU Serif"/>
+                <w:rFonts w:cstheme="minorHAnsi"/>
+                <w:sz w:val="24"/>
+                <w:szCs w:val="24"/>
+                <w:lang w:val="en"/>
+              </w:rPr>
+            </w:pPr>
+            <w:r>
+              <w:rPr>
+                <w:rFonts w:cstheme="minorHAnsi"/>
                 <w:sz w:val="24"/>
                 <w:szCs w:val="24"/>
                 <w:lang w:val="en"/>
@@ -2880,29 +3037,29 @@
               </w:tabs>
               <w:jc w:val="both"/>
               <w:rPr>
-                <w:rFonts w:ascii="CMU Serif" w:hAnsi="CMU Serif" w:cs="CMU Serif"/>
-                <w:sz w:val="24"/>
-                <w:szCs w:val="24"/>
-                <w:lang w:val="en"/>
-              </w:rPr>
-            </w:pPr>
-          </w:p>
-          <w:p>
-            <w:pPr>
-              <w:tabs>
-                <w:tab w:val="left" w:pos="432"/>
-              </w:tabs>
-              <w:jc w:val="both"/>
-              <w:rPr>
-                <w:rFonts w:ascii="CMU Serif" w:hAnsi="CMU Serif" w:cs="CMU Serif"/>
-                <w:sz w:val="24"/>
-                <w:szCs w:val="24"/>
-                <w:lang w:val="en"/>
-              </w:rPr>
-            </w:pPr>
-            <w:r>
-              <w:rPr>
-                <w:rFonts w:ascii="CMU Serif" w:hAnsi="CMU Serif" w:cs="CMU Serif"/>
+                <w:rFonts w:cstheme="minorHAnsi"/>
+                <w:sz w:val="24"/>
+                <w:szCs w:val="24"/>
+                <w:lang w:val="en"/>
+              </w:rPr>
+            </w:pPr>
+          </w:p>
+          <w:p>
+            <w:pPr>
+              <w:tabs>
+                <w:tab w:val="left" w:pos="432"/>
+              </w:tabs>
+              <w:jc w:val="both"/>
+              <w:rPr>
+                <w:rFonts w:cstheme="minorHAnsi"/>
+                <w:sz w:val="24"/>
+                <w:szCs w:val="24"/>
+                <w:lang w:val="en"/>
+              </w:rPr>
+            </w:pPr>
+            <w:r>
+              <w:rPr>
+                <w:rFonts w:cstheme="minorHAnsi"/>
                 <w:sz w:val="24"/>
                 <w:szCs w:val="24"/>
                 <w:lang w:val="en"/>
@@ -2924,15 +3081,15 @@
               </w:tabs>
               <w:jc w:val="both"/>
               <w:rPr>
-                <w:rFonts w:ascii="CMU Serif" w:hAnsi="CMU Serif" w:cs="CMU Serif"/>
-                <w:sz w:val="24"/>
-                <w:szCs w:val="24"/>
-                <w:lang w:val="en"/>
-              </w:rPr>
-            </w:pPr>
-            <w:r>
-              <w:rPr>
-                <w:rFonts w:ascii="CMU Serif" w:hAnsi="CMU Serif" w:cs="CMU Serif"/>
+                <w:rFonts w:cstheme="minorHAnsi"/>
+                <w:sz w:val="24"/>
+                <w:szCs w:val="24"/>
+                <w:lang w:val="en"/>
+              </w:rPr>
+            </w:pPr>
+            <w:r>
+              <w:rPr>
+                <w:rFonts w:cstheme="minorHAnsi"/>
                 <w:sz w:val="24"/>
                 <w:szCs w:val="24"/>
                 <w:lang w:val="en"/>
@@ -2952,15 +3109,15 @@
               </w:tabs>
               <w:jc w:val="both"/>
               <w:rPr>
-                <w:rFonts w:ascii="CMU Serif" w:hAnsi="CMU Serif" w:cs="CMU Serif"/>
-                <w:sz w:val="24"/>
-                <w:szCs w:val="24"/>
-                <w:lang w:val="en"/>
-              </w:rPr>
-            </w:pPr>
-            <w:r>
-              <w:rPr>
-                <w:rFonts w:ascii="CMU Serif" w:hAnsi="CMU Serif" w:cs="CMU Serif"/>
+                <w:rFonts w:cstheme="minorHAnsi"/>
+                <w:sz w:val="24"/>
+                <w:szCs w:val="24"/>
+                <w:lang w:val="en"/>
+              </w:rPr>
+            </w:pPr>
+            <w:r>
+              <w:rPr>
+                <w:rFonts w:cstheme="minorHAnsi"/>
                 <w:sz w:val="24"/>
                 <w:szCs w:val="24"/>
                 <w:lang w:val="en"/>
@@ -2980,15 +3137,15 @@
               </w:tabs>
               <w:jc w:val="both"/>
               <w:rPr>
-                <w:rFonts w:ascii="CMU Serif" w:hAnsi="CMU Serif" w:cs="CMU Serif"/>
-                <w:sz w:val="24"/>
-                <w:szCs w:val="24"/>
-                <w:lang w:val="en"/>
-              </w:rPr>
-            </w:pPr>
-            <w:r>
-              <w:rPr>
-                <w:rFonts w:ascii="CMU Serif" w:hAnsi="CMU Serif" w:cs="CMU Serif"/>
+                <w:rFonts w:cstheme="minorHAnsi"/>
+                <w:sz w:val="24"/>
+                <w:szCs w:val="24"/>
+                <w:lang w:val="en"/>
+              </w:rPr>
+            </w:pPr>
+            <w:r>
+              <w:rPr>
+                <w:rFonts w:cstheme="minorHAnsi"/>
                 <w:sz w:val="24"/>
                 <w:szCs w:val="24"/>
                 <w:lang w:val="en"/>
@@ -3008,15 +3165,15 @@
               </w:tabs>
               <w:jc w:val="both"/>
               <w:rPr>
-                <w:rFonts w:ascii="CMU Serif" w:hAnsi="CMU Serif" w:cs="CMU Serif"/>
-                <w:sz w:val="24"/>
-                <w:szCs w:val="24"/>
-                <w:lang w:val="en"/>
-              </w:rPr>
-            </w:pPr>
-            <w:r>
-              <w:rPr>
-                <w:rFonts w:ascii="CMU Serif" w:hAnsi="CMU Serif" w:cs="CMU Serif"/>
+                <w:rFonts w:cstheme="minorHAnsi"/>
+                <w:sz w:val="24"/>
+                <w:szCs w:val="24"/>
+                <w:lang w:val="en"/>
+              </w:rPr>
+            </w:pPr>
+            <w:r>
+              <w:rPr>
+                <w:rFonts w:cstheme="minorHAnsi"/>
                 <w:sz w:val="24"/>
                 <w:szCs w:val="24"/>
                 <w:lang w:val="en"/>
@@ -3036,15 +3193,15 @@
               </w:tabs>
               <w:jc w:val="both"/>
               <w:rPr>
-                <w:rFonts w:ascii="CMU Serif" w:hAnsi="CMU Serif" w:cs="CMU Serif"/>
-                <w:sz w:val="24"/>
-                <w:szCs w:val="24"/>
-                <w:lang w:val="en"/>
-              </w:rPr>
-            </w:pPr>
-            <w:r>
-              <w:rPr>
-                <w:rFonts w:ascii="CMU Serif" w:hAnsi="CMU Serif" w:cs="CMU Serif"/>
+                <w:rFonts w:cstheme="minorHAnsi"/>
+                <w:sz w:val="24"/>
+                <w:szCs w:val="24"/>
+                <w:lang w:val="en"/>
+              </w:rPr>
+            </w:pPr>
+            <w:r>
+              <w:rPr>
+                <w:rFonts w:cstheme="minorHAnsi"/>
                 <w:sz w:val="24"/>
                 <w:szCs w:val="24"/>
                 <w:lang w:val="en"/>
@@ -3064,15 +3221,15 @@
               </w:tabs>
               <w:jc w:val="both"/>
               <w:rPr>
-                <w:rFonts w:ascii="CMU Serif" w:hAnsi="CMU Serif" w:cs="CMU Serif"/>
-                <w:sz w:val="24"/>
-                <w:szCs w:val="24"/>
-                <w:lang w:val="en"/>
-              </w:rPr>
-            </w:pPr>
-            <w:r>
-              <w:rPr>
-                <w:rFonts w:ascii="CMU Serif" w:hAnsi="CMU Serif" w:cs="CMU Serif"/>
+                <w:rFonts w:cstheme="minorHAnsi"/>
+                <w:sz w:val="24"/>
+                <w:szCs w:val="24"/>
+                <w:lang w:val="en"/>
+              </w:rPr>
+            </w:pPr>
+            <w:r>
+              <w:rPr>
+                <w:rFonts w:cstheme="minorHAnsi"/>
                 <w:sz w:val="24"/>
                 <w:szCs w:val="24"/>
                 <w:lang w:val="en"/>
@@ -3094,15 +3251,15 @@
               </w:tabs>
               <w:jc w:val="both"/>
               <w:rPr>
-                <w:rFonts w:ascii="CMU Serif" w:hAnsi="CMU Serif" w:cs="CMU Serif"/>
-                <w:sz w:val="24"/>
-                <w:szCs w:val="24"/>
-                <w:lang w:val="en"/>
-              </w:rPr>
-            </w:pPr>
-            <w:r>
-              <w:rPr>
-                <w:rFonts w:ascii="CMU Serif" w:hAnsi="CMU Serif" w:cs="CMU Serif"/>
+                <w:rFonts w:cstheme="minorHAnsi"/>
+                <w:sz w:val="24"/>
+                <w:szCs w:val="24"/>
+                <w:lang w:val="en"/>
+              </w:rPr>
+            </w:pPr>
+            <w:r>
+              <w:rPr>
+                <w:rFonts w:cstheme="minorHAnsi"/>
                 <w:sz w:val="24"/>
                 <w:szCs w:val="24"/>
                 <w:lang w:val="en"/>
@@ -3122,15 +3279,15 @@
               </w:tabs>
               <w:jc w:val="both"/>
               <w:rPr>
-                <w:rFonts w:ascii="CMU Serif" w:hAnsi="CMU Serif" w:cs="CMU Serif"/>
-                <w:sz w:val="24"/>
-                <w:szCs w:val="24"/>
-                <w:lang w:val="en"/>
-              </w:rPr>
-            </w:pPr>
-            <w:r>
-              <w:rPr>
-                <w:rFonts w:ascii="CMU Serif" w:hAnsi="CMU Serif" w:cs="CMU Serif"/>
+                <w:rFonts w:cstheme="minorHAnsi"/>
+                <w:sz w:val="24"/>
+                <w:szCs w:val="24"/>
+                <w:lang w:val="en"/>
+              </w:rPr>
+            </w:pPr>
+            <w:r>
+              <w:rPr>
+                <w:rFonts w:cstheme="minorHAnsi"/>
                 <w:sz w:val="24"/>
                 <w:szCs w:val="24"/>
                 <w:lang w:val="en"/>
@@ -3150,15 +3307,15 @@
               </w:tabs>
               <w:jc w:val="both"/>
               <w:rPr>
-                <w:rFonts w:ascii="CMU Serif" w:hAnsi="CMU Serif" w:cs="CMU Serif"/>
-                <w:sz w:val="24"/>
-                <w:szCs w:val="24"/>
-                <w:lang w:val="en"/>
-              </w:rPr>
-            </w:pPr>
-            <w:r>
-              <w:rPr>
-                <w:rFonts w:ascii="CMU Serif" w:hAnsi="CMU Serif" w:cs="CMU Serif"/>
+                <w:rFonts w:cstheme="minorHAnsi"/>
+                <w:sz w:val="24"/>
+                <w:szCs w:val="24"/>
+                <w:lang w:val="en"/>
+              </w:rPr>
+            </w:pPr>
+            <w:r>
+              <w:rPr>
+                <w:rFonts w:cstheme="minorHAnsi"/>
                 <w:sz w:val="24"/>
                 <w:szCs w:val="24"/>
                 <w:lang w:val="en"/>
@@ -3178,15 +3335,15 @@
               </w:tabs>
               <w:jc w:val="both"/>
               <w:rPr>
-                <w:rFonts w:ascii="CMU Serif" w:hAnsi="CMU Serif" w:cs="CMU Serif"/>
-                <w:sz w:val="24"/>
-                <w:szCs w:val="24"/>
-                <w:lang w:val="en"/>
-              </w:rPr>
-            </w:pPr>
-            <w:r>
-              <w:rPr>
-                <w:rFonts w:ascii="CMU Serif" w:hAnsi="CMU Serif" w:cs="CMU Serif"/>
+                <w:rFonts w:cstheme="minorHAnsi"/>
+                <w:sz w:val="24"/>
+                <w:szCs w:val="24"/>
+                <w:lang w:val="en"/>
+              </w:rPr>
+            </w:pPr>
+            <w:r>
+              <w:rPr>
+                <w:rFonts w:cstheme="minorHAnsi"/>
                 <w:sz w:val="24"/>
                 <w:szCs w:val="24"/>
                 <w:lang w:val="en"/>
@@ -3206,15 +3363,15 @@
               </w:tabs>
               <w:jc w:val="both"/>
               <w:rPr>
-                <w:rFonts w:ascii="CMU Serif" w:hAnsi="CMU Serif" w:cs="CMU Serif"/>
-                <w:sz w:val="24"/>
-                <w:szCs w:val="24"/>
-                <w:lang w:val="en"/>
-              </w:rPr>
-            </w:pPr>
-            <w:r>
-              <w:rPr>
-                <w:rFonts w:ascii="CMU Serif" w:hAnsi="CMU Serif" w:cs="CMU Serif"/>
+                <w:rFonts w:cstheme="minorHAnsi"/>
+                <w:sz w:val="24"/>
+                <w:szCs w:val="24"/>
+                <w:lang w:val="en"/>
+              </w:rPr>
+            </w:pPr>
+            <w:r>
+              <w:rPr>
+                <w:rFonts w:cstheme="minorHAnsi"/>
                 <w:sz w:val="24"/>
                 <w:szCs w:val="24"/>
                 <w:lang w:val="en"/>
@@ -3234,15 +3391,15 @@
               </w:tabs>
               <w:jc w:val="both"/>
               <w:rPr>
-                <w:rFonts w:ascii="CMU Serif" w:hAnsi="CMU Serif" w:cs="CMU Serif"/>
-                <w:sz w:val="24"/>
-                <w:szCs w:val="24"/>
-                <w:lang w:val="en"/>
-              </w:rPr>
-            </w:pPr>
-            <w:r>
-              <w:rPr>
-                <w:rFonts w:ascii="CMU Serif" w:hAnsi="CMU Serif" w:cs="CMU Serif"/>
+                <w:rFonts w:cstheme="minorHAnsi"/>
+                <w:sz w:val="24"/>
+                <w:szCs w:val="24"/>
+                <w:lang w:val="en"/>
+              </w:rPr>
+            </w:pPr>
+            <w:r>
+              <w:rPr>
+                <w:rFonts w:cstheme="minorHAnsi"/>
                 <w:sz w:val="24"/>
                 <w:szCs w:val="24"/>
                 <w:lang w:val="en"/>
@@ -3264,15 +3421,15 @@
               </w:tabs>
               <w:jc w:val="both"/>
               <w:rPr>
-                <w:rFonts w:ascii="CMU Serif" w:hAnsi="CMU Serif" w:cs="CMU Serif"/>
-                <w:sz w:val="24"/>
-                <w:szCs w:val="24"/>
-                <w:lang w:val="en"/>
-              </w:rPr>
-            </w:pPr>
-            <w:r>
-              <w:rPr>
-                <w:rFonts w:ascii="CMU Serif" w:hAnsi="CMU Serif" w:cs="CMU Serif"/>
+                <w:rFonts w:cstheme="minorHAnsi"/>
+                <w:sz w:val="24"/>
+                <w:szCs w:val="24"/>
+                <w:lang w:val="en"/>
+              </w:rPr>
+            </w:pPr>
+            <w:r>
+              <w:rPr>
+                <w:rFonts w:cstheme="minorHAnsi"/>
                 <w:sz w:val="24"/>
                 <w:szCs w:val="24"/>
                 <w:lang w:val="en"/>
@@ -3292,15 +3449,15 @@
               </w:tabs>
               <w:jc w:val="both"/>
               <w:rPr>
-                <w:rFonts w:ascii="CMU Serif" w:hAnsi="CMU Serif" w:cs="CMU Serif"/>
-                <w:sz w:val="24"/>
-                <w:szCs w:val="24"/>
-                <w:lang w:val="en"/>
-              </w:rPr>
-            </w:pPr>
-            <w:r>
-              <w:rPr>
-                <w:rFonts w:ascii="CMU Serif" w:hAnsi="CMU Serif" w:cs="CMU Serif"/>
+                <w:rFonts w:cstheme="minorHAnsi"/>
+                <w:sz w:val="24"/>
+                <w:szCs w:val="24"/>
+                <w:lang w:val="en"/>
+              </w:rPr>
+            </w:pPr>
+            <w:r>
+              <w:rPr>
+                <w:rFonts w:cstheme="minorHAnsi"/>
                 <w:sz w:val="24"/>
                 <w:szCs w:val="24"/>
                 <w:lang w:val="en"/>
@@ -3320,15 +3477,15 @@
               </w:tabs>
               <w:jc w:val="both"/>
               <w:rPr>
-                <w:rFonts w:ascii="CMU Serif" w:hAnsi="CMU Serif" w:cs="CMU Serif"/>
-                <w:sz w:val="24"/>
-                <w:szCs w:val="24"/>
-                <w:lang w:val="en"/>
-              </w:rPr>
-            </w:pPr>
-            <w:r>
-              <w:rPr>
-                <w:rFonts w:ascii="CMU Serif" w:hAnsi="CMU Serif" w:cs="CMU Serif"/>
+                <w:rFonts w:cstheme="minorHAnsi"/>
+                <w:sz w:val="24"/>
+                <w:szCs w:val="24"/>
+                <w:lang w:val="en"/>
+              </w:rPr>
+            </w:pPr>
+            <w:r>
+              <w:rPr>
+                <w:rFonts w:cstheme="minorHAnsi"/>
                 <w:sz w:val="24"/>
                 <w:szCs w:val="24"/>
                 <w:lang w:val="en"/>
@@ -3348,15 +3505,15 @@
               </w:tabs>
               <w:jc w:val="both"/>
               <w:rPr>
-                <w:rFonts w:ascii="CMU Serif" w:hAnsi="CMU Serif" w:cs="CMU Serif"/>
-                <w:sz w:val="24"/>
-                <w:szCs w:val="24"/>
-                <w:lang w:val="en"/>
-              </w:rPr>
-            </w:pPr>
-            <w:r>
-              <w:rPr>
-                <w:rFonts w:ascii="CMU Serif" w:hAnsi="CMU Serif" w:cs="CMU Serif"/>
+                <w:rFonts w:cstheme="minorHAnsi"/>
+                <w:sz w:val="24"/>
+                <w:szCs w:val="24"/>
+                <w:lang w:val="en"/>
+              </w:rPr>
+            </w:pPr>
+            <w:r>
+              <w:rPr>
+                <w:rFonts w:cstheme="minorHAnsi"/>
                 <w:sz w:val="24"/>
                 <w:szCs w:val="24"/>
                 <w:lang w:val="en"/>
@@ -3376,15 +3533,15 @@
               </w:tabs>
               <w:jc w:val="both"/>
               <w:rPr>
-                <w:rFonts w:ascii="CMU Serif" w:hAnsi="CMU Serif" w:cs="CMU Serif"/>
-                <w:sz w:val="24"/>
-                <w:szCs w:val="24"/>
-                <w:lang w:val="en"/>
-              </w:rPr>
-            </w:pPr>
-            <w:r>
-              <w:rPr>
-                <w:rFonts w:ascii="CMU Serif" w:hAnsi="CMU Serif" w:cs="CMU Serif"/>
+                <w:rFonts w:cstheme="minorHAnsi"/>
+                <w:sz w:val="24"/>
+                <w:szCs w:val="24"/>
+                <w:lang w:val="en"/>
+              </w:rPr>
+            </w:pPr>
+            <w:r>
+              <w:rPr>
+                <w:rFonts w:cstheme="minorHAnsi"/>
                 <w:sz w:val="24"/>
                 <w:szCs w:val="24"/>
                 <w:lang w:val="en"/>
@@ -3404,15 +3561,15 @@
               </w:tabs>
               <w:jc w:val="both"/>
               <w:rPr>
-                <w:rFonts w:ascii="CMU Serif" w:hAnsi="CMU Serif" w:cs="CMU Serif"/>
-                <w:sz w:val="24"/>
-                <w:szCs w:val="24"/>
-                <w:lang w:val="en"/>
-              </w:rPr>
-            </w:pPr>
-            <w:r>
-              <w:rPr>
-                <w:rFonts w:ascii="CMU Serif" w:hAnsi="CMU Serif" w:cs="CMU Serif"/>
+                <w:rFonts w:cstheme="minorHAnsi"/>
+                <w:sz w:val="24"/>
+                <w:szCs w:val="24"/>
+                <w:lang w:val="en"/>
+              </w:rPr>
+            </w:pPr>
+            <w:r>
+              <w:rPr>
+                <w:rFonts w:cstheme="minorHAnsi"/>
                 <w:sz w:val="24"/>
                 <w:szCs w:val="24"/>
                 <w:lang w:val="en"/>
@@ -3421,7 +3578,7 @@
             </w:r>
             <w:r>
               <w:rPr>
-                <w:rFonts w:ascii="CMU Serif" w:hAnsi="CMU Serif" w:cs="CMU Serif"/>
+                <w:rFonts w:cstheme="minorHAnsi"/>
                 <w:sz w:val="24"/>
                 <w:szCs w:val="24"/>
                 <w:lang w:val="en"/>
@@ -3440,15 +3597,15 @@
         <w:ind w:left="432"/>
         <w:jc w:val="both"/>
         <w:rPr>
-          <w:rFonts w:ascii="CMU Serif" w:hAnsi="CMU Serif" w:cs="CMU Serif"/>
-          <w:sz w:val="24"/>
-          <w:szCs w:val="24"/>
-          <w:lang w:val="en"/>
-        </w:rPr>
-      </w:pPr>
-      <w:r>
-        <w:rPr>
-          <w:rFonts w:ascii="CMU Serif" w:hAnsi="CMU Serif" w:cs="CMU Serif"/>
+          <w:rFonts w:cstheme="minorHAnsi"/>
+          <w:sz w:val="24"/>
+          <w:szCs w:val="24"/>
+          <w:lang w:val="en"/>
+        </w:rPr>
+      </w:pPr>
+      <w:r>
+        <w:rPr>
+          <w:rFonts w:cstheme="minorHAnsi"/>
           <w:noProof/>
           <w:sz w:val="24"/>
           <w:szCs w:val="24"/>
@@ -3512,7 +3669,7 @@
       </w:r>
       <w:r>
         <w:rPr>
-          <w:rFonts w:ascii="CMU Serif" w:hAnsi="CMU Serif" w:cs="CMU Serif"/>
+          <w:rFonts w:cstheme="minorHAnsi"/>
           <w:sz w:val="24"/>
           <w:szCs w:val="24"/>
           <w:lang w:val="en"/>
@@ -3521,7 +3678,7 @@
       </w:r>
       <w:r>
         <w:rPr>
-          <w:rFonts w:ascii="CMU Serif" w:hAnsi="CMU Serif" w:cs="CMU Serif"/>
+          <w:rFonts w:cstheme="minorHAnsi"/>
           <w:sz w:val="24"/>
           <w:szCs w:val="24"/>
           <w:lang w:val="en"/>
@@ -3537,13 +3694,17 @@
         <w:ind w:left="432"/>
         <w:jc w:val="both"/>
         <w:rPr>
-          <w:rFonts w:ascii="CMU Serif" w:hAnsi="CMU Serif" w:cs="CMU Serif"/>
-          <w:lang w:val="en"/>
-        </w:rPr>
-      </w:pPr>
-      <w:r>
-        <w:rPr>
-          <w:rFonts w:ascii="CMU Serif" w:hAnsi="CMU Serif" w:cs="CMU Serif"/>
+          <w:rFonts w:cstheme="minorHAnsi"/>
+          <w:sz w:val="24"/>
+          <w:szCs w:val="24"/>
+          <w:lang w:val="en"/>
+        </w:rPr>
+      </w:pPr>
+      <w:r>
+        <w:rPr>
+          <w:rFonts w:cstheme="minorHAnsi"/>
+          <w:sz w:val="24"/>
+          <w:szCs w:val="24"/>
           <w:lang w:val="en"/>
         </w:rPr>
         <w:t>Gantt chart, red lines indicate the critical nature of task.</w:t>
@@ -3556,16 +3717,29 @@
         </w:tabs>
         <w:jc w:val="both"/>
         <w:rPr>
-          <w:rFonts w:ascii="CMU Serif" w:hAnsi="CMU Serif" w:cs="CMU Serif"/>
-          <w:lang w:val="en"/>
-        </w:rPr>
-      </w:pPr>
-      <w:r>
-        <w:rPr>
-          <w:rFonts w:ascii="CMU Serif" w:hAnsi="CMU Serif" w:cs="CMU Serif"/>
-          <w:lang w:val="en"/>
-        </w:rPr>
-        <w:t>2. SDLC.</w:t>
+          <w:rFonts w:cstheme="minorHAnsi"/>
+          <w:sz w:val="24"/>
+          <w:szCs w:val="24"/>
+          <w:lang w:val="en"/>
+        </w:rPr>
+      </w:pPr>
+      <w:r>
+        <w:rPr>
+          <w:rFonts w:cstheme="minorHAnsi"/>
+          <w:sz w:val="24"/>
+          <w:szCs w:val="24"/>
+          <w:lang w:val="en"/>
+        </w:rPr>
+        <w:t>2. SDLC</w:t>
+      </w:r>
+      <w:r>
+        <w:rPr>
+          <w:rFonts w:cstheme="minorHAnsi"/>
+          <w:sz w:val="24"/>
+          <w:szCs w:val="24"/>
+          <w:lang w:val="en"/>
+        </w:rPr>
+        <w:t>:</w:t>
       </w:r>
     </w:p>
     <w:p>
@@ -3575,13 +3749,17 @@
         </w:tabs>
         <w:jc w:val="both"/>
         <w:rPr>
-          <w:rFonts w:ascii="CMU Serif" w:hAnsi="CMU Serif" w:cs="CMU Serif"/>
-          <w:lang w:val="en"/>
-        </w:rPr>
-      </w:pPr>
-      <w:r>
-        <w:rPr>
-          <w:rFonts w:ascii="CMU Serif" w:hAnsi="CMU Serif" w:cs="CMU Serif"/>
+          <w:rFonts w:cstheme="minorHAnsi"/>
+          <w:sz w:val="24"/>
+          <w:szCs w:val="24"/>
+          <w:lang w:val="en"/>
+        </w:rPr>
+      </w:pPr>
+      <w:r>
+        <w:rPr>
+          <w:rFonts w:cstheme="minorHAnsi"/>
+          <w:sz w:val="24"/>
+          <w:szCs w:val="24"/>
           <w:lang w:val="en"/>
         </w:rPr>
         <w:tab/>
@@ -3595,41 +3773,1181 @@
         </w:tabs>
         <w:jc w:val="both"/>
         <w:rPr>
-          <w:rFonts w:ascii="CMU Serif" w:hAnsi="CMU Serif" w:cs="CMU Serif"/>
-          <w:lang w:val="en"/>
-        </w:rPr>
-      </w:pPr>
-      <w:r>
-        <w:rPr>
-          <w:rFonts w:ascii="CMU Serif" w:hAnsi="CMU Serif" w:cs="CMU Serif"/>
+          <w:rFonts w:cstheme="minorHAnsi"/>
+          <w:sz w:val="24"/>
+          <w:szCs w:val="24"/>
+          <w:lang w:val="en"/>
+        </w:rPr>
+      </w:pPr>
+      <w:r>
+        <w:rPr>
+          <w:rFonts w:cstheme="minorHAnsi"/>
+          <w:sz w:val="24"/>
+          <w:szCs w:val="24"/>
+          <w:lang w:val="en"/>
+        </w:rPr>
+        <w:tab/>
+      </w:r>
+      <w:r>
+        <w:rPr>
+          <w:rFonts w:cstheme="minorHAnsi"/>
+          <w:sz w:val="24"/>
+          <w:szCs w:val="24"/>
           <w:lang w:val="en"/>
         </w:rPr>
         <w:t>Specifically, the scrum model was chosen. The scrum model seemed to be the most appropriate for our intents, and it is a relatively easy model to follow, when compared to other iterative models.</w:t>
       </w:r>
+      <w:r>
+        <w:rPr>
+          <w:rFonts w:cstheme="minorHAnsi"/>
+          <w:sz w:val="24"/>
+          <w:szCs w:val="24"/>
+          <w:lang w:val="en"/>
+        </w:rPr>
+        <w:t xml:space="preserve"> The scrum builds in regular meetings. This allowed the development to implement things as required and we could have regular meetings to make decisions to decide what would be the best way to implement the next requirements of each stage of an iteration.</w:t>
+      </w:r>
+    </w:p>
+    <w:p>
+      <w:pPr>
+        <w:tabs>
+          <w:tab w:val="left" w:pos="432"/>
+        </w:tabs>
+        <w:jc w:val="both"/>
+        <w:rPr>
+          <w:rFonts w:cstheme="minorHAnsi"/>
+          <w:sz w:val="24"/>
+          <w:szCs w:val="24"/>
+          <w:lang w:val="en"/>
+        </w:rPr>
+      </w:pPr>
+      <w:r>
+        <w:rPr>
+          <w:rFonts w:cstheme="minorHAnsi"/>
+          <w:sz w:val="24"/>
+          <w:szCs w:val="24"/>
+          <w:lang w:val="en"/>
+        </w:rPr>
+        <w:tab/>
+        <w:t>The group discussed the project frequently, every three or so days for small implementations. We had meetings every two weeks to discuss the next stage of the project.</w:t>
+      </w:r>
+    </w:p>
+    <w:p>
+      <w:pPr>
+        <w:tabs>
+          <w:tab w:val="left" w:pos="432"/>
+        </w:tabs>
+        <w:jc w:val="both"/>
+        <w:rPr>
+          <w:rFonts w:cstheme="minorHAnsi"/>
+          <w:sz w:val="24"/>
+          <w:szCs w:val="24"/>
+          <w:lang w:val="en"/>
+        </w:rPr>
+      </w:pPr>
+    </w:p>
+    <w:p>
+      <w:pPr>
+        <w:tabs>
+          <w:tab w:val="left" w:pos="432"/>
+        </w:tabs>
+        <w:jc w:val="both"/>
+        <w:rPr>
+          <w:rFonts w:cstheme="minorHAnsi"/>
+          <w:sz w:val="24"/>
+          <w:szCs w:val="24"/>
+          <w:lang w:val="en"/>
+        </w:rPr>
+      </w:pPr>
+    </w:p>
+    <w:p>
+      <w:pPr>
+        <w:tabs>
+          <w:tab w:val="left" w:pos="432"/>
+        </w:tabs>
+        <w:jc w:val="both"/>
+        <w:rPr>
+          <w:rFonts w:cstheme="minorHAnsi"/>
+          <w:sz w:val="24"/>
+          <w:szCs w:val="24"/>
+          <w:lang w:val="en"/>
+        </w:rPr>
+      </w:pPr>
+    </w:p>
+    <w:p>
+      <w:pPr>
+        <w:tabs>
+          <w:tab w:val="left" w:pos="432"/>
+        </w:tabs>
+        <w:jc w:val="both"/>
+        <w:rPr>
+          <w:rFonts w:cstheme="minorHAnsi"/>
+          <w:sz w:val="24"/>
+          <w:szCs w:val="24"/>
+          <w:lang w:val="en"/>
+        </w:rPr>
+      </w:pPr>
+    </w:p>
+    <w:p>
+      <w:pPr>
+        <w:tabs>
+          <w:tab w:val="left" w:pos="432"/>
+        </w:tabs>
+        <w:jc w:val="both"/>
+        <w:rPr>
+          <w:rFonts w:cstheme="minorHAnsi"/>
+          <w:sz w:val="24"/>
+          <w:szCs w:val="24"/>
+          <w:lang w:val="en"/>
+        </w:rPr>
+      </w:pPr>
+    </w:p>
+    <w:p>
+      <w:pPr>
+        <w:tabs>
+          <w:tab w:val="left" w:pos="432"/>
+        </w:tabs>
+        <w:jc w:val="both"/>
+        <w:rPr>
+          <w:rFonts w:cstheme="minorHAnsi"/>
+          <w:sz w:val="24"/>
+          <w:szCs w:val="24"/>
+          <w:lang w:val="en"/>
+        </w:rPr>
+      </w:pPr>
+    </w:p>
+    <w:p>
+      <w:pPr>
+        <w:tabs>
+          <w:tab w:val="left" w:pos="432"/>
+        </w:tabs>
+        <w:jc w:val="both"/>
+        <w:rPr>
+          <w:rFonts w:cstheme="minorHAnsi"/>
+          <w:sz w:val="24"/>
+          <w:szCs w:val="24"/>
+          <w:lang w:val="en"/>
+        </w:rPr>
+      </w:pPr>
+    </w:p>
+    <w:p>
+      <w:pPr>
+        <w:pStyle w:val="ListParagraph"/>
+        <w:numPr>
+          <w:ilvl w:val="0"/>
+          <w:numId w:val="1"/>
+        </w:numPr>
+        <w:jc w:val="both"/>
+        <w:rPr>
+          <w:rFonts w:cstheme="minorHAnsi"/>
+          <w:sz w:val="24"/>
+          <w:szCs w:val="24"/>
+          <w:lang w:val="en"/>
+        </w:rPr>
+      </w:pPr>
+      <w:r>
+        <w:rPr>
+          <w:rFonts w:cstheme="minorHAnsi"/>
+          <w:sz w:val="24"/>
+          <w:szCs w:val="24"/>
+          <w:lang w:val="en"/>
+        </w:rPr>
+        <w:t>Visual Guide:</w:t>
+      </w:r>
+    </w:p>
+    <w:p>
+      <w:pPr>
+        <w:pStyle w:val="ListParagraph"/>
+        <w:tabs>
+          <w:tab w:val="left" w:pos="432"/>
+        </w:tabs>
+        <w:ind w:left="425"/>
+        <w:jc w:val="both"/>
+        <w:rPr>
+          <w:rFonts w:cstheme="minorHAnsi"/>
+          <w:sz w:val="24"/>
+          <w:szCs w:val="24"/>
+          <w:lang w:val="en"/>
+        </w:rPr>
+      </w:pPr>
+      <w:r>
+        <w:rPr>
+          <w:rFonts w:cstheme="minorHAnsi"/>
+          <w:sz w:val="24"/>
+          <w:szCs w:val="24"/>
+          <w:lang w:val="en"/>
+        </w:rPr>
+        <w:t xml:space="preserve">When the game launches the first screen that the </w:t>
+      </w:r>
+      <w:r>
+        <w:rPr>
+          <w:rFonts w:cstheme="minorHAnsi"/>
+          <w:sz w:val="24"/>
+          <w:szCs w:val="24"/>
+          <w:lang w:val="en"/>
+        </w:rPr>
+        <w:t>user will see is</w:t>
+      </w:r>
+      <w:r>
+        <w:rPr>
+          <w:rFonts w:cstheme="minorHAnsi"/>
+          <w:sz w:val="24"/>
+          <w:szCs w:val="24"/>
+          <w:lang w:val="en"/>
+        </w:rPr>
+        <w:t xml:space="preserve"> screen one</w:t>
+      </w:r>
+      <w:r>
+        <w:rPr>
+          <w:rFonts w:cstheme="minorHAnsi"/>
+          <w:sz w:val="24"/>
+          <w:szCs w:val="24"/>
+          <w:lang w:val="en"/>
+        </w:rPr>
+        <w:t>:</w:t>
+      </w:r>
+    </w:p>
+    <w:p>
+      <w:pPr>
+        <w:pStyle w:val="ListParagraph"/>
+        <w:tabs>
+          <w:tab w:val="left" w:pos="432"/>
+        </w:tabs>
+        <w:ind w:left="425"/>
+        <w:jc w:val="both"/>
+        <w:rPr>
+          <w:rFonts w:asciiTheme="majorHAnsi" w:hAnsiTheme="majorHAnsi" w:cstheme="majorHAnsi"/>
+          <w:b/>
+          <w:bCs/>
+          <w:sz w:val="24"/>
+          <w:szCs w:val="24"/>
+          <w:lang w:val="en"/>
+        </w:rPr>
+      </w:pPr>
+      <w:r>
+        <w:rPr>
+          <w:rFonts w:asciiTheme="majorHAnsi" w:hAnsiTheme="majorHAnsi" w:cstheme="majorHAnsi"/>
+          <w:b/>
+          <w:bCs/>
+          <w:noProof/>
+          <w:sz w:val="24"/>
+          <w:szCs w:val="24"/>
+          <w:lang w:val="en"/>
+        </w:rPr>
+        <w:drawing>
+          <wp:anchor distT="0" distB="0" distL="114300" distR="114300" simplePos="0" relativeHeight="251659264" behindDoc="1" locked="0" layoutInCell="1" allowOverlap="1" wp14:anchorId="13314FFD" wp14:editId="05E6143F">
+            <wp:simplePos x="0" y="0"/>
+            <wp:positionH relativeFrom="margin">
+              <wp:align>center</wp:align>
+            </wp:positionH>
+            <wp:positionV relativeFrom="paragraph">
+              <wp:posOffset>178435</wp:posOffset>
+            </wp:positionV>
+            <wp:extent cx="3733800" cy="2101215"/>
+            <wp:effectExtent l="0" t="0" r="0" b="0"/>
+            <wp:wrapTopAndBottom/>
+            <wp:docPr id="2" name="Picture 2"/>
+            <wp:cNvGraphicFramePr>
+              <a:graphicFrameLocks xmlns:a="http://schemas.openxmlformats.org/drawingml/2006/main" noChangeAspect="1"/>
+            </wp:cNvGraphicFramePr>
+            <a:graphic xmlns:a="http://schemas.openxmlformats.org/drawingml/2006/main">
+              <a:graphicData uri="http://schemas.openxmlformats.org/drawingml/2006/picture">
+                <pic:pic xmlns:pic="http://schemas.openxmlformats.org/drawingml/2006/picture">
+                  <pic:nvPicPr>
+                    <pic:cNvPr id="2" name="OpeningScreen.PNG"/>
+                    <pic:cNvPicPr/>
+                  </pic:nvPicPr>
+                  <pic:blipFill>
+                    <a:blip r:embed="rId10" cstate="print">
+                      <a:extLst>
+                        <a:ext uri="{28A0092B-C50C-407E-A947-70E740481C1C}">
+                          <a14:useLocalDpi xmlns:a14="http://schemas.microsoft.com/office/drawing/2010/main" val="0"/>
+                        </a:ext>
+                      </a:extLst>
+                    </a:blip>
+                    <a:stretch>
+                      <a:fillRect/>
+                    </a:stretch>
+                  </pic:blipFill>
+                  <pic:spPr>
+                    <a:xfrm>
+                      <a:off x="0" y="0"/>
+                      <a:ext cx="3733800" cy="2101215"/>
+                    </a:xfrm>
+                    <a:prstGeom prst="rect">
+                      <a:avLst/>
+                    </a:prstGeom>
+                  </pic:spPr>
+                </pic:pic>
+              </a:graphicData>
+            </a:graphic>
+            <wp14:sizeRelH relativeFrom="page">
+              <wp14:pctWidth>0</wp14:pctWidth>
+            </wp14:sizeRelH>
+            <wp14:sizeRelV relativeFrom="page">
+              <wp14:pctHeight>0</wp14:pctHeight>
+            </wp14:sizeRelV>
+          </wp:anchor>
+        </w:drawing>
+      </w:r>
+      <w:r>
+        <w:rPr>
+          <w:rFonts w:asciiTheme="majorHAnsi" w:hAnsiTheme="majorHAnsi" w:cstheme="majorHAnsi"/>
+          <w:b/>
+          <w:bCs/>
+          <w:sz w:val="24"/>
+          <w:szCs w:val="24"/>
+          <w:lang w:val="en"/>
+        </w:rPr>
+        <w:t>Screen one:</w:t>
+      </w:r>
+    </w:p>
+    <w:p>
+      <w:pPr>
+        <w:pStyle w:val="ListParagraph"/>
+        <w:tabs>
+          <w:tab w:val="left" w:pos="432"/>
+        </w:tabs>
+        <w:ind w:left="425"/>
+        <w:jc w:val="both"/>
+        <w:rPr>
+          <w:rFonts w:cstheme="minorHAnsi"/>
+          <w:sz w:val="24"/>
+          <w:szCs w:val="24"/>
+          <w:lang w:val="en"/>
+        </w:rPr>
+      </w:pPr>
+      <w:r>
+        <w:rPr>
+          <w:rFonts w:cstheme="minorHAnsi"/>
+          <w:sz w:val="24"/>
+          <w:szCs w:val="24"/>
+          <w:lang w:val="en"/>
+        </w:rPr>
+        <w:t>From Screen One the user has three options. The first is to click the circle in the top right corner of the screen: This will close the game.</w:t>
+      </w:r>
+    </w:p>
+    <w:p>
+      <w:pPr>
+        <w:pStyle w:val="ListParagraph"/>
+        <w:tabs>
+          <w:tab w:val="left" w:pos="432"/>
+        </w:tabs>
+        <w:ind w:left="425"/>
+        <w:jc w:val="both"/>
+        <w:rPr>
+          <w:rFonts w:cstheme="minorHAnsi"/>
+          <w:sz w:val="24"/>
+          <w:szCs w:val="24"/>
+          <w:lang w:val="en"/>
+        </w:rPr>
+      </w:pPr>
+      <w:r>
+        <w:rPr>
+          <w:rFonts w:cstheme="minorHAnsi"/>
+          <w:sz w:val="24"/>
+          <w:szCs w:val="24"/>
+          <w:lang w:val="en"/>
+        </w:rPr>
+        <w:t>The second option is to click play. A click on play will take the user to Screen two.</w:t>
+      </w:r>
+    </w:p>
+    <w:p>
+      <w:pPr>
+        <w:pStyle w:val="ListParagraph"/>
+        <w:tabs>
+          <w:tab w:val="left" w:pos="432"/>
+        </w:tabs>
+        <w:ind w:left="425"/>
+        <w:jc w:val="both"/>
+        <w:rPr>
+          <w:rFonts w:cstheme="minorHAnsi"/>
+          <w:sz w:val="24"/>
+          <w:szCs w:val="24"/>
+          <w:lang w:val="en"/>
+        </w:rPr>
+      </w:pPr>
+      <w:r>
+        <w:rPr>
+          <w:rFonts w:cstheme="minorHAnsi"/>
+          <w:sz w:val="24"/>
+          <w:szCs w:val="24"/>
+          <w:lang w:val="en"/>
+        </w:rPr>
+        <w:t>The third option is to click on Deck Builder. A click the button with the text Deck Builder on it will take the user to Screen</w:t>
+      </w:r>
+      <w:proofErr w:type="gramStart"/>
+      <w:r>
+        <w:rPr>
+          <w:rFonts w:cstheme="minorHAnsi"/>
+          <w:sz w:val="24"/>
+          <w:szCs w:val="24"/>
+          <w:lang w:val="en"/>
+        </w:rPr>
+        <w:t>… .</w:t>
+      </w:r>
+      <w:proofErr w:type="gramEnd"/>
+    </w:p>
+    <w:p>
+      <w:pPr>
+        <w:pStyle w:val="ListParagraph"/>
+        <w:tabs>
+          <w:tab w:val="left" w:pos="432"/>
+        </w:tabs>
+        <w:ind w:left="425"/>
+        <w:jc w:val="both"/>
+        <w:rPr>
+          <w:rFonts w:asciiTheme="majorHAnsi" w:hAnsiTheme="majorHAnsi" w:cstheme="majorHAnsi"/>
+          <w:b/>
+          <w:bCs/>
+          <w:sz w:val="24"/>
+          <w:szCs w:val="24"/>
+          <w:lang w:val="en"/>
+        </w:rPr>
+      </w:pPr>
+      <w:r>
+        <w:rPr>
+          <w:rFonts w:asciiTheme="majorHAnsi" w:hAnsiTheme="majorHAnsi" w:cstheme="majorHAnsi"/>
+          <w:b/>
+          <w:bCs/>
+          <w:noProof/>
+          <w:sz w:val="24"/>
+          <w:szCs w:val="24"/>
+          <w:lang w:val="en"/>
+        </w:rPr>
+        <w:drawing>
+          <wp:anchor distT="0" distB="0" distL="114300" distR="114300" simplePos="0" relativeHeight="251660288" behindDoc="0" locked="0" layoutInCell="1" allowOverlap="1" wp14:anchorId="4D7FACB6" wp14:editId="5B8D0EA1">
+            <wp:simplePos x="0" y="0"/>
+            <wp:positionH relativeFrom="column">
+              <wp:posOffset>1363345</wp:posOffset>
+            </wp:positionH>
+            <wp:positionV relativeFrom="paragraph">
+              <wp:posOffset>229659</wp:posOffset>
+            </wp:positionV>
+            <wp:extent cx="3757295" cy="2116455"/>
+            <wp:effectExtent l="0" t="0" r="0" b="0"/>
+            <wp:wrapTopAndBottom/>
+            <wp:docPr id="3" name="Picture 3"/>
+            <wp:cNvGraphicFramePr>
+              <a:graphicFrameLocks xmlns:a="http://schemas.openxmlformats.org/drawingml/2006/main" noChangeAspect="1"/>
+            </wp:cNvGraphicFramePr>
+            <a:graphic xmlns:a="http://schemas.openxmlformats.org/drawingml/2006/main">
+              <a:graphicData uri="http://schemas.openxmlformats.org/drawingml/2006/picture">
+                <pic:pic xmlns:pic="http://schemas.openxmlformats.org/drawingml/2006/picture">
+                  <pic:nvPicPr>
+                    <pic:cNvPr id="3" name="screenTwo.png"/>
+                    <pic:cNvPicPr/>
+                  </pic:nvPicPr>
+                  <pic:blipFill>
+                    <a:blip r:embed="rId11" cstate="print">
+                      <a:extLst>
+                        <a:ext uri="{28A0092B-C50C-407E-A947-70E740481C1C}">
+                          <a14:useLocalDpi xmlns:a14="http://schemas.microsoft.com/office/drawing/2010/main" val="0"/>
+                        </a:ext>
+                      </a:extLst>
+                    </a:blip>
+                    <a:stretch>
+                      <a:fillRect/>
+                    </a:stretch>
+                  </pic:blipFill>
+                  <pic:spPr>
+                    <a:xfrm>
+                      <a:off x="0" y="0"/>
+                      <a:ext cx="3757295" cy="2116455"/>
+                    </a:xfrm>
+                    <a:prstGeom prst="rect">
+                      <a:avLst/>
+                    </a:prstGeom>
+                  </pic:spPr>
+                </pic:pic>
+              </a:graphicData>
+            </a:graphic>
+            <wp14:sizeRelH relativeFrom="page">
+              <wp14:pctWidth>0</wp14:pctWidth>
+            </wp14:sizeRelH>
+            <wp14:sizeRelV relativeFrom="page">
+              <wp14:pctHeight>0</wp14:pctHeight>
+            </wp14:sizeRelV>
+          </wp:anchor>
+        </w:drawing>
+      </w:r>
+      <w:r>
+        <w:rPr>
+          <w:rFonts w:asciiTheme="majorHAnsi" w:hAnsiTheme="majorHAnsi" w:cstheme="majorHAnsi"/>
+          <w:b/>
+          <w:bCs/>
+          <w:sz w:val="24"/>
+          <w:szCs w:val="24"/>
+          <w:lang w:val="en"/>
+        </w:rPr>
+        <w:t>Screen two:</w:t>
+      </w:r>
+    </w:p>
+    <w:p>
+      <w:pPr>
+        <w:pStyle w:val="ListParagraph"/>
+        <w:tabs>
+          <w:tab w:val="left" w:pos="432"/>
+        </w:tabs>
+        <w:ind w:left="425"/>
+        <w:jc w:val="both"/>
+        <w:rPr>
+          <w:rFonts w:cstheme="minorHAnsi"/>
+          <w:b/>
+          <w:bCs/>
+          <w:sz w:val="24"/>
+          <w:szCs w:val="24"/>
+          <w:lang w:val="en"/>
+        </w:rPr>
+      </w:pPr>
+    </w:p>
+    <w:p>
+      <w:pPr>
+        <w:pStyle w:val="ListParagraph"/>
+        <w:tabs>
+          <w:tab w:val="left" w:pos="432"/>
+        </w:tabs>
+        <w:ind w:left="425"/>
+        <w:jc w:val="both"/>
+        <w:rPr>
+          <w:rFonts w:cstheme="minorHAnsi"/>
+          <w:sz w:val="24"/>
+          <w:szCs w:val="24"/>
+          <w:lang w:val="en"/>
+        </w:rPr>
+      </w:pPr>
+      <w:r>
+        <w:rPr>
+          <w:rFonts w:cstheme="minorHAnsi"/>
+          <w:sz w:val="24"/>
+          <w:szCs w:val="24"/>
+          <w:lang w:val="en"/>
+        </w:rPr>
+        <w:t>This is the screen where the user can decide what game they want to play.</w:t>
+      </w:r>
+    </w:p>
+    <w:p>
+      <w:pPr>
+        <w:pStyle w:val="ListParagraph"/>
+        <w:tabs>
+          <w:tab w:val="left" w:pos="432"/>
+        </w:tabs>
+        <w:ind w:left="425"/>
+        <w:jc w:val="both"/>
+        <w:rPr>
+          <w:rFonts w:cstheme="minorHAnsi"/>
+          <w:sz w:val="24"/>
+          <w:szCs w:val="24"/>
+          <w:lang w:val="en"/>
+        </w:rPr>
+      </w:pPr>
+      <w:r>
+        <w:rPr>
+          <w:rFonts w:cstheme="minorHAnsi"/>
+          <w:sz w:val="24"/>
+          <w:szCs w:val="24"/>
+          <w:lang w:val="en"/>
+        </w:rPr>
+        <w:t xml:space="preserve">From Screen </w:t>
+      </w:r>
+      <w:r>
+        <w:rPr>
+          <w:rFonts w:cstheme="minorHAnsi"/>
+          <w:sz w:val="24"/>
+          <w:szCs w:val="24"/>
+          <w:lang w:val="en"/>
+        </w:rPr>
+        <w:t>Two</w:t>
+      </w:r>
+      <w:r>
+        <w:rPr>
+          <w:rFonts w:cstheme="minorHAnsi"/>
+          <w:sz w:val="24"/>
+          <w:szCs w:val="24"/>
+          <w:lang w:val="en"/>
+        </w:rPr>
+        <w:t xml:space="preserve"> the user has three options. The first is to click the circle in the top right corner of the screen: This will close the game.</w:t>
+      </w:r>
+    </w:p>
+    <w:p>
+      <w:pPr>
+        <w:pStyle w:val="ListParagraph"/>
+        <w:tabs>
+          <w:tab w:val="left" w:pos="432"/>
+        </w:tabs>
+        <w:ind w:left="425"/>
+        <w:jc w:val="both"/>
+        <w:rPr>
+          <w:rFonts w:cstheme="minorHAnsi"/>
+          <w:sz w:val="24"/>
+          <w:szCs w:val="24"/>
+          <w:lang w:val="en"/>
+        </w:rPr>
+      </w:pPr>
+      <w:r>
+        <w:rPr>
+          <w:rFonts w:cstheme="minorHAnsi"/>
+          <w:sz w:val="24"/>
+          <w:szCs w:val="24"/>
+          <w:lang w:val="en"/>
+        </w:rPr>
+        <w:t>The next option is to click the button that says, “Play versus player”. This will launch two games, one for each player. For now, if the game is being run on a system with multiple monitors the two game will launch on two different screens, otherwise, both games will launch on the same screen.</w:t>
+      </w:r>
+      <w:r>
+        <w:rPr>
+          <w:rFonts w:cstheme="minorHAnsi"/>
+          <w:sz w:val="24"/>
+          <w:szCs w:val="24"/>
+          <w:lang w:val="en"/>
+        </w:rPr>
+        <w:t xml:space="preserve"> This takes the user to Screen three.</w:t>
+      </w:r>
+    </w:p>
+    <w:p>
+      <w:pPr>
+        <w:pStyle w:val="ListParagraph"/>
+        <w:tabs>
+          <w:tab w:val="left" w:pos="432"/>
+        </w:tabs>
+        <w:ind w:left="425"/>
+        <w:jc w:val="both"/>
+        <w:rPr>
+          <w:rFonts w:cstheme="minorHAnsi"/>
+          <w:sz w:val="24"/>
+          <w:szCs w:val="24"/>
+          <w:lang w:val="en"/>
+        </w:rPr>
+      </w:pPr>
+      <w:r>
+        <w:rPr>
+          <w:rFonts w:cstheme="minorHAnsi"/>
+          <w:sz w:val="24"/>
+          <w:szCs w:val="24"/>
+          <w:lang w:val="en"/>
+        </w:rPr>
+        <w:t>The third option is to click the button with “Play versus A.I.” on it. The click on this button will launch one game where the user can play versus the games built in Artificial intelligence. This takes the user to Screen 3.</w:t>
+      </w:r>
+    </w:p>
+    <w:p>
+      <w:pPr>
+        <w:pStyle w:val="ListParagraph"/>
+        <w:tabs>
+          <w:tab w:val="left" w:pos="432"/>
+        </w:tabs>
+        <w:ind w:left="425"/>
+        <w:jc w:val="both"/>
+        <w:rPr>
+          <w:rFonts w:asciiTheme="majorHAnsi" w:hAnsiTheme="majorHAnsi" w:cstheme="majorHAnsi"/>
+          <w:b/>
+          <w:bCs/>
+          <w:sz w:val="24"/>
+          <w:szCs w:val="24"/>
+          <w:lang w:val="en"/>
+        </w:rPr>
+      </w:pPr>
+    </w:p>
+    <w:p>
+      <w:pPr>
+        <w:pStyle w:val="ListParagraph"/>
+        <w:tabs>
+          <w:tab w:val="left" w:pos="432"/>
+        </w:tabs>
+        <w:ind w:left="425"/>
+        <w:jc w:val="both"/>
+        <w:rPr>
+          <w:rFonts w:asciiTheme="majorHAnsi" w:hAnsiTheme="majorHAnsi" w:cstheme="majorHAnsi"/>
+          <w:b/>
+          <w:bCs/>
+          <w:sz w:val="24"/>
+          <w:szCs w:val="24"/>
+          <w:lang w:val="en"/>
+        </w:rPr>
+      </w:pPr>
+    </w:p>
+    <w:p>
+      <w:pPr>
+        <w:pStyle w:val="ListParagraph"/>
+        <w:tabs>
+          <w:tab w:val="left" w:pos="432"/>
+        </w:tabs>
+        <w:ind w:left="425"/>
+        <w:jc w:val="both"/>
+        <w:rPr>
+          <w:rFonts w:asciiTheme="majorHAnsi" w:hAnsiTheme="majorHAnsi" w:cstheme="majorHAnsi"/>
+          <w:b/>
+          <w:bCs/>
+          <w:sz w:val="24"/>
+          <w:szCs w:val="24"/>
+          <w:lang w:val="en"/>
+        </w:rPr>
+      </w:pPr>
+    </w:p>
+    <w:p>
+      <w:pPr>
+        <w:pStyle w:val="ListParagraph"/>
+        <w:tabs>
+          <w:tab w:val="left" w:pos="432"/>
+        </w:tabs>
+        <w:ind w:left="425"/>
+        <w:jc w:val="both"/>
+        <w:rPr>
+          <w:rFonts w:asciiTheme="majorHAnsi" w:hAnsiTheme="majorHAnsi" w:cstheme="majorHAnsi"/>
+          <w:b/>
+          <w:bCs/>
+          <w:sz w:val="24"/>
+          <w:szCs w:val="24"/>
+          <w:lang w:val="en"/>
+        </w:rPr>
+      </w:pPr>
+    </w:p>
+    <w:p>
+      <w:pPr>
+        <w:pStyle w:val="ListParagraph"/>
+        <w:tabs>
+          <w:tab w:val="left" w:pos="432"/>
+        </w:tabs>
+        <w:ind w:left="425"/>
+        <w:jc w:val="both"/>
+        <w:rPr>
+          <w:rFonts w:asciiTheme="majorHAnsi" w:hAnsiTheme="majorHAnsi" w:cstheme="majorHAnsi"/>
+          <w:b/>
+          <w:bCs/>
+          <w:sz w:val="24"/>
+          <w:szCs w:val="24"/>
+          <w:lang w:val="en"/>
+        </w:rPr>
+      </w:pPr>
+    </w:p>
+    <w:p>
+      <w:pPr>
+        <w:pStyle w:val="ListParagraph"/>
+        <w:tabs>
+          <w:tab w:val="left" w:pos="432"/>
+        </w:tabs>
+        <w:ind w:left="425"/>
+        <w:jc w:val="both"/>
+        <w:rPr>
+          <w:rFonts w:asciiTheme="majorHAnsi" w:hAnsiTheme="majorHAnsi" w:cstheme="majorHAnsi"/>
+          <w:b/>
+          <w:bCs/>
+          <w:sz w:val="24"/>
+          <w:szCs w:val="24"/>
+          <w:lang w:val="en"/>
+        </w:rPr>
+      </w:pPr>
+      <w:r>
+        <w:rPr>
+          <w:rFonts w:cstheme="minorHAnsi"/>
+          <w:noProof/>
+          <w:sz w:val="24"/>
+          <w:szCs w:val="24"/>
+          <w:lang w:val="en"/>
+        </w:rPr>
+        <w:drawing>
+          <wp:anchor distT="0" distB="0" distL="114300" distR="114300" simplePos="0" relativeHeight="251661312" behindDoc="0" locked="0" layoutInCell="1" allowOverlap="1" wp14:anchorId="79B19857" wp14:editId="70C75A6A">
+            <wp:simplePos x="0" y="0"/>
+            <wp:positionH relativeFrom="margin">
+              <wp:align>right</wp:align>
+            </wp:positionH>
+            <wp:positionV relativeFrom="paragraph">
+              <wp:posOffset>228600</wp:posOffset>
+            </wp:positionV>
+            <wp:extent cx="6645910" cy="3738245"/>
+            <wp:effectExtent l="0" t="0" r="2540" b="0"/>
+            <wp:wrapTopAndBottom/>
+            <wp:docPr id="5" name="Picture 5"/>
+            <wp:cNvGraphicFramePr>
+              <a:graphicFrameLocks xmlns:a="http://schemas.openxmlformats.org/drawingml/2006/main" noChangeAspect="1"/>
+            </wp:cNvGraphicFramePr>
+            <a:graphic xmlns:a="http://schemas.openxmlformats.org/drawingml/2006/main">
+              <a:graphicData uri="http://schemas.openxmlformats.org/drawingml/2006/picture">
+                <pic:pic xmlns:pic="http://schemas.openxmlformats.org/drawingml/2006/picture">
+                  <pic:nvPicPr>
+                    <pic:cNvPr id="5" name="gameScreen.png"/>
+                    <pic:cNvPicPr/>
+                  </pic:nvPicPr>
+                  <pic:blipFill>
+                    <a:blip r:embed="rId12" cstate="print">
+                      <a:extLst>
+                        <a:ext uri="{28A0092B-C50C-407E-A947-70E740481C1C}">
+                          <a14:useLocalDpi xmlns:a14="http://schemas.microsoft.com/office/drawing/2010/main" val="0"/>
+                        </a:ext>
+                      </a:extLst>
+                    </a:blip>
+                    <a:stretch>
+                      <a:fillRect/>
+                    </a:stretch>
+                  </pic:blipFill>
+                  <pic:spPr>
+                    <a:xfrm>
+                      <a:off x="0" y="0"/>
+                      <a:ext cx="6645910" cy="3738245"/>
+                    </a:xfrm>
+                    <a:prstGeom prst="rect">
+                      <a:avLst/>
+                    </a:prstGeom>
+                  </pic:spPr>
+                </pic:pic>
+              </a:graphicData>
+            </a:graphic>
+            <wp14:sizeRelH relativeFrom="page">
+              <wp14:pctWidth>0</wp14:pctWidth>
+            </wp14:sizeRelH>
+            <wp14:sizeRelV relativeFrom="page">
+              <wp14:pctHeight>0</wp14:pctHeight>
+            </wp14:sizeRelV>
+          </wp:anchor>
+        </w:drawing>
+      </w:r>
+      <w:r>
+        <w:rPr>
+          <w:rFonts w:asciiTheme="majorHAnsi" w:hAnsiTheme="majorHAnsi" w:cstheme="majorHAnsi"/>
+          <w:b/>
+          <w:bCs/>
+          <w:sz w:val="24"/>
+          <w:szCs w:val="24"/>
+          <w:lang w:val="en"/>
+        </w:rPr>
+        <w:t xml:space="preserve">Screen </w:t>
+      </w:r>
+      <w:r>
+        <w:rPr>
+          <w:rFonts w:asciiTheme="majorHAnsi" w:hAnsiTheme="majorHAnsi" w:cstheme="majorHAnsi"/>
+          <w:b/>
+          <w:bCs/>
+          <w:sz w:val="24"/>
+          <w:szCs w:val="24"/>
+          <w:lang w:val="en"/>
+        </w:rPr>
+        <w:t>three</w:t>
+      </w:r>
+      <w:r>
+        <w:rPr>
+          <w:rFonts w:asciiTheme="majorHAnsi" w:hAnsiTheme="majorHAnsi" w:cstheme="majorHAnsi"/>
+          <w:b/>
+          <w:bCs/>
+          <w:sz w:val="24"/>
+          <w:szCs w:val="24"/>
+          <w:lang w:val="en"/>
+        </w:rPr>
+        <w:t>:</w:t>
+      </w:r>
+    </w:p>
+    <w:p>
+      <w:pPr>
+        <w:pStyle w:val="ListParagraph"/>
+        <w:tabs>
+          <w:tab w:val="left" w:pos="432"/>
+        </w:tabs>
+        <w:ind w:left="425"/>
+        <w:jc w:val="both"/>
+        <w:rPr>
+          <w:rFonts w:cstheme="minorHAnsi"/>
+          <w:sz w:val="24"/>
+          <w:szCs w:val="24"/>
+          <w:lang w:val="en"/>
+        </w:rPr>
+      </w:pPr>
+      <w:r>
+        <w:rPr>
+          <w:rFonts w:cstheme="minorHAnsi"/>
+          <w:sz w:val="24"/>
+          <w:szCs w:val="24"/>
+          <w:lang w:val="en"/>
+        </w:rPr>
+        <w:t>This is the game screen, where the game is played. There are many options on this screen.</w:t>
+      </w:r>
+    </w:p>
+    <w:p>
+      <w:pPr>
+        <w:pStyle w:val="ListParagraph"/>
+        <w:tabs>
+          <w:tab w:val="left" w:pos="432"/>
+        </w:tabs>
+        <w:ind w:left="425"/>
+        <w:jc w:val="both"/>
+        <w:rPr>
+          <w:rFonts w:cstheme="minorHAnsi"/>
+          <w:sz w:val="24"/>
+          <w:szCs w:val="24"/>
+          <w:lang w:val="en"/>
+        </w:rPr>
+      </w:pPr>
+      <w:r>
+        <w:rPr>
+          <w:rFonts w:cstheme="minorHAnsi"/>
+          <w:sz w:val="24"/>
+          <w:szCs w:val="24"/>
+          <w:lang w:val="en"/>
+        </w:rPr>
+        <w:t>The user can click the button that has quit to menu written on it. This will take the user to Screen One.</w:t>
+      </w:r>
+    </w:p>
+    <w:p>
+      <w:pPr>
+        <w:pStyle w:val="ListParagraph"/>
+        <w:tabs>
+          <w:tab w:val="left" w:pos="432"/>
+        </w:tabs>
+        <w:ind w:left="425"/>
+        <w:jc w:val="both"/>
+        <w:rPr>
+          <w:rFonts w:cstheme="minorHAnsi"/>
+          <w:sz w:val="24"/>
+          <w:szCs w:val="24"/>
+          <w:lang w:val="en"/>
+        </w:rPr>
+      </w:pPr>
+      <w:r>
+        <w:rPr>
+          <w:rFonts w:cstheme="minorHAnsi"/>
+          <w:sz w:val="24"/>
+          <w:szCs w:val="24"/>
+          <w:lang w:val="en"/>
+        </w:rPr>
+        <w:t>The player can click on the deck (back of the card) in the bottom right hand corner of the screen, hold and drag the card to their hand. This will draw a card from the</w:t>
+      </w:r>
+      <w:r>
+        <w:rPr>
+          <w:rFonts w:cstheme="minorHAnsi"/>
+          <w:sz w:val="24"/>
+          <w:szCs w:val="24"/>
+          <w:lang w:val="en"/>
+        </w:rPr>
+        <w:t xml:space="preserve"> players deck.</w:t>
+      </w:r>
+    </w:p>
+    <w:p>
+      <w:pPr>
+        <w:pStyle w:val="ListParagraph"/>
+        <w:tabs>
+          <w:tab w:val="left" w:pos="432"/>
+        </w:tabs>
+        <w:ind w:left="425"/>
+        <w:jc w:val="both"/>
+        <w:rPr>
+          <w:rFonts w:cstheme="minorHAnsi"/>
+          <w:sz w:val="24"/>
+          <w:szCs w:val="24"/>
+          <w:lang w:val="en"/>
+        </w:rPr>
+      </w:pPr>
+      <w:r>
+        <w:rPr>
+          <w:rFonts w:cstheme="minorHAnsi"/>
+          <w:sz w:val="24"/>
+          <w:szCs w:val="24"/>
+          <w:lang w:val="en"/>
+        </w:rPr>
+        <w:t>The player can then click on a card in their hand that they have drawn and drag it to the board the card can thus be played to the board. The card can only be played on the column closest to the players nexus.</w:t>
+      </w:r>
+    </w:p>
+    <w:p>
+      <w:pPr>
+        <w:pStyle w:val="ListParagraph"/>
+        <w:tabs>
+          <w:tab w:val="left" w:pos="432"/>
+        </w:tabs>
+        <w:ind w:left="425"/>
+        <w:jc w:val="both"/>
+        <w:rPr>
+          <w:rFonts w:cstheme="minorHAnsi"/>
+          <w:sz w:val="24"/>
+          <w:szCs w:val="24"/>
+          <w:lang w:val="en"/>
+        </w:rPr>
+      </w:pPr>
+      <w:r>
+        <w:rPr>
+          <w:rFonts w:cstheme="minorHAnsi"/>
+          <w:sz w:val="24"/>
+          <w:szCs w:val="24"/>
+          <w:lang w:val="en"/>
+        </w:rPr>
+        <w:t>A card that has been played on the beard can be clicked to select the card.</w:t>
+      </w:r>
+    </w:p>
+    <w:p>
+      <w:pPr>
+        <w:pStyle w:val="ListParagraph"/>
+        <w:tabs>
+          <w:tab w:val="left" w:pos="432"/>
+        </w:tabs>
+        <w:ind w:left="425"/>
+        <w:jc w:val="both"/>
+        <w:rPr>
+          <w:rFonts w:cstheme="minorHAnsi"/>
+          <w:sz w:val="24"/>
+          <w:szCs w:val="24"/>
+          <w:lang w:val="en"/>
+        </w:rPr>
+      </w:pPr>
+      <w:r>
+        <w:rPr>
+          <w:rFonts w:cstheme="minorHAnsi"/>
+          <w:sz w:val="24"/>
+          <w:szCs w:val="24"/>
+          <w:lang w:val="en"/>
+        </w:rPr>
+        <w:t>Once a card is selected the options for which squares the card can move to will be shown. The player can the click the square that they want the card to move to.</w:t>
+      </w:r>
+    </w:p>
+    <w:p>
+      <w:pPr>
+        <w:pStyle w:val="ListParagraph"/>
+        <w:tabs>
+          <w:tab w:val="left" w:pos="432"/>
+        </w:tabs>
+        <w:ind w:left="425"/>
+        <w:jc w:val="both"/>
+        <w:rPr>
+          <w:rFonts w:cstheme="minorHAnsi"/>
+          <w:sz w:val="24"/>
+          <w:szCs w:val="24"/>
+          <w:lang w:val="en"/>
+        </w:rPr>
+      </w:pPr>
+      <w:r>
+        <w:rPr>
+          <w:rFonts w:cstheme="minorHAnsi"/>
+          <w:sz w:val="24"/>
+          <w:szCs w:val="24"/>
+          <w:lang w:val="en"/>
+        </w:rPr>
+        <w:t>When a card is selected, if there is another card in its vicinity the selected card can attack the card in the card’s vicinity. This is done when the user clicks the card that must be attacked.</w:t>
+      </w:r>
+    </w:p>
+    <w:p>
+      <w:pPr>
+        <w:pStyle w:val="ListParagraph"/>
+        <w:tabs>
+          <w:tab w:val="left" w:pos="432"/>
+        </w:tabs>
+        <w:ind w:left="425"/>
+        <w:jc w:val="both"/>
+        <w:rPr>
+          <w:rFonts w:cstheme="minorHAnsi"/>
+          <w:sz w:val="24"/>
+          <w:szCs w:val="24"/>
+          <w:lang w:val="en"/>
+        </w:rPr>
+      </w:pPr>
+      <w:r>
+        <w:rPr>
+          <w:rFonts w:cstheme="minorHAnsi"/>
+          <w:sz w:val="24"/>
+          <w:szCs w:val="24"/>
+          <w:lang w:val="en"/>
+        </w:rPr>
+        <w:t>If the opponent’s nexus is in attack range of a selected card, the player can do damage to the nexus, which will take the player’s health down. The game ends when a player’s heath becomes zero. The player with zero health loses.</w:t>
+      </w:r>
+    </w:p>
+    <w:p>
+      <w:pPr>
+        <w:pStyle w:val="ListParagraph"/>
+        <w:tabs>
+          <w:tab w:val="left" w:pos="432"/>
+        </w:tabs>
+        <w:ind w:left="425"/>
+        <w:jc w:val="both"/>
+        <w:rPr>
+          <w:rFonts w:cstheme="minorHAnsi"/>
+          <w:sz w:val="24"/>
+          <w:szCs w:val="24"/>
+          <w:lang w:val="en"/>
+        </w:rPr>
+      </w:pPr>
+      <w:r>
+        <w:rPr>
+          <w:rFonts w:cstheme="minorHAnsi"/>
+          <w:sz w:val="24"/>
+          <w:szCs w:val="24"/>
+          <w:lang w:val="en"/>
+        </w:rPr>
+        <w:t>After the player has made all the moves that they desire to make, they can</w:t>
+      </w:r>
+      <w:r>
+        <w:rPr>
+          <w:rFonts w:cstheme="minorHAnsi"/>
+          <w:sz w:val="24"/>
+          <w:szCs w:val="24"/>
+          <w:lang w:val="en"/>
+        </w:rPr>
+        <w:t xml:space="preserve"> click the button that has the text “End Turn” on it that will end the players turn and begin the next player’s turn, allowing that player to play.</w:t>
+      </w:r>
+    </w:p>
+    <w:p>
+      <w:pPr>
+        <w:pStyle w:val="ListParagraph"/>
+        <w:tabs>
+          <w:tab w:val="left" w:pos="432"/>
+        </w:tabs>
+        <w:ind w:left="425"/>
+        <w:jc w:val="both"/>
+        <w:rPr>
+          <w:rFonts w:cstheme="minorHAnsi"/>
+          <w:sz w:val="24"/>
+          <w:szCs w:val="24"/>
+          <w:lang w:val="en"/>
+        </w:rPr>
+      </w:pPr>
+    </w:p>
+    <w:p>
+      <w:pPr>
+        <w:pStyle w:val="ListParagraph"/>
+        <w:tabs>
+          <w:tab w:val="left" w:pos="432"/>
+        </w:tabs>
+        <w:ind w:left="425"/>
+        <w:jc w:val="both"/>
+        <w:rPr>
+          <w:rFonts w:cstheme="minorHAnsi"/>
+          <w:sz w:val="24"/>
+          <w:szCs w:val="24"/>
+          <w:lang w:val="en"/>
+        </w:rPr>
+      </w:pPr>
+    </w:p>
+    <w:p>
+      <w:pPr>
+        <w:pStyle w:val="ListParagraph"/>
+        <w:tabs>
+          <w:tab w:val="left" w:pos="432"/>
+        </w:tabs>
+        <w:ind w:left="425"/>
+        <w:jc w:val="both"/>
+        <w:rPr>
+          <w:rFonts w:cstheme="minorHAnsi"/>
+          <w:sz w:val="24"/>
+          <w:szCs w:val="24"/>
+          <w:lang w:val="en"/>
+        </w:rPr>
+      </w:pPr>
       <w:bookmarkStart w:id="0" w:name="_GoBack"/>
       <w:bookmarkEnd w:id="0"/>
-      <w:r>
-        <w:rPr>
-          <w:rFonts w:ascii="CMU Serif" w:hAnsi="CMU Serif" w:cs="CMU Serif"/>
-          <w:lang w:val="en"/>
-        </w:rPr>
-        <w:t xml:space="preserve"> </w:t>
-      </w:r>
-      <w:r>
-        <w:rPr>
-          <w:rFonts w:ascii="CMU Serif" w:hAnsi="CMU Serif" w:cs="CMU Serif"/>
-          <w:lang w:val="en"/>
-        </w:rPr>
-        <w:t xml:space="preserve">  </w:t>
-      </w:r>
+    </w:p>
+    <w:p>
+      <w:pPr>
+        <w:pStyle w:val="ListParagraph"/>
+        <w:tabs>
+          <w:tab w:val="left" w:pos="432"/>
+        </w:tabs>
+        <w:ind w:left="425"/>
+        <w:jc w:val="both"/>
+        <w:rPr>
+          <w:rFonts w:cstheme="minorHAnsi"/>
+          <w:sz w:val="24"/>
+          <w:szCs w:val="24"/>
+          <w:lang w:val="en"/>
+        </w:rPr>
+      </w:pPr>
     </w:p>
     <w:sdt>
       <w:sdtPr>
         <w:rPr>
-          <w:rFonts w:asciiTheme="minorHAnsi" w:eastAsiaTheme="minorEastAsia" w:hAnsiTheme="minorHAnsi" w:cstheme="minorBidi"/>
+          <w:rFonts w:asciiTheme="minorHAnsi" w:eastAsiaTheme="minorEastAsia" w:hAnsiTheme="minorHAnsi" w:cstheme="minorHAnsi"/>
           <w:color w:val="auto"/>
-          <w:sz w:val="20"/>
-          <w:szCs w:val="20"/>
+          <w:sz w:val="24"/>
+          <w:szCs w:val="24"/>
           <w:lang w:val="en-ZA" w:eastAsia="zh-CN"/>
         </w:rPr>
         <w:id w:val="1634217461"/>
@@ -3644,13 +4962,28 @@
           <w:pPr>
             <w:pStyle w:val="Heading1"/>
             <w:jc w:val="both"/>
+            <w:rPr>
+              <w:rFonts w:asciiTheme="minorHAnsi" w:hAnsiTheme="minorHAnsi" w:cstheme="minorHAnsi"/>
+              <w:sz w:val="24"/>
+              <w:szCs w:val="24"/>
+            </w:rPr>
           </w:pPr>
           <w:r>
+            <w:rPr>
+              <w:rFonts w:asciiTheme="minorHAnsi" w:hAnsiTheme="minorHAnsi" w:cstheme="minorHAnsi"/>
+              <w:sz w:val="24"/>
+              <w:szCs w:val="24"/>
+            </w:rPr>
             <w:t>References</w:t>
           </w:r>
         </w:p>
         <w:sdt>
           <w:sdtPr>
+            <w:rPr>
+              <w:rFonts w:cstheme="minorHAnsi"/>
+              <w:sz w:val="24"/>
+              <w:szCs w:val="24"/>
+            </w:rPr>
             <w:id w:val="-573587230"/>
             <w:bibliography/>
           </w:sdtPr>
@@ -3662,6 +4995,7 @@
                 <w:ind w:left="720" w:hanging="720"/>
                 <w:jc w:val="both"/>
                 <w:rPr>
+                  <w:rFonts w:cstheme="minorHAnsi"/>
                   <w:noProof/>
                   <w:sz w:val="24"/>
                   <w:szCs w:val="24"/>
@@ -3669,33 +5003,57 @@
                 </w:rPr>
               </w:pPr>
               <w:r>
+                <w:rPr>
+                  <w:rFonts w:cstheme="minorHAnsi"/>
+                  <w:sz w:val="24"/>
+                  <w:szCs w:val="24"/>
+                </w:rPr>
                 <w:fldChar w:fldCharType="begin"/>
               </w:r>
               <w:r>
+                <w:rPr>
+                  <w:rFonts w:cstheme="minorHAnsi"/>
+                  <w:sz w:val="24"/>
+                  <w:szCs w:val="24"/>
+                </w:rPr>
                 <w:instrText xml:space="preserve"> BIBLIOGRAPHY </w:instrText>
               </w:r>
               <w:r>
+                <w:rPr>
+                  <w:rFonts w:cstheme="minorHAnsi"/>
+                  <w:sz w:val="24"/>
+                  <w:szCs w:val="24"/>
+                </w:rPr>
                 <w:fldChar w:fldCharType="separate"/>
               </w:r>
               <w:r>
                 <w:rPr>
+                  <w:rFonts w:cstheme="minorHAnsi"/>
                   <w:noProof/>
+                  <w:sz w:val="24"/>
+                  <w:szCs w:val="24"/>
                   <w:lang w:val="en-US"/>
                 </w:rPr>
                 <w:t xml:space="preserve">FIDE. (2018, January 1). </w:t>
               </w:r>
               <w:r>
                 <w:rPr>
+                  <w:rFonts w:cstheme="minorHAnsi"/>
                   <w:i/>
                   <w:iCs/>
                   <w:noProof/>
+                  <w:sz w:val="24"/>
+                  <w:szCs w:val="24"/>
                   <w:lang w:val="en-US"/>
                 </w:rPr>
                 <w:t>FIDE Laws Of Chess.</w:t>
               </w:r>
               <w:r>
                 <w:rPr>
+                  <w:rFonts w:cstheme="minorHAnsi"/>
                   <w:noProof/>
+                  <w:sz w:val="24"/>
+                  <w:szCs w:val="24"/>
                   <w:lang w:val="en-US"/>
                 </w:rPr>
                 <w:t xml:space="preserve"> Retrieved from FIDE Rules Commission: http://rules.fide.com/images/stories/Laws_of_Chess_2018_-_EB_approved_-_clean_version.pdf</w:t>
@@ -3707,29 +5065,41 @@
                 <w:ind w:left="720" w:hanging="720"/>
                 <w:jc w:val="both"/>
                 <w:rPr>
+                  <w:rFonts w:cstheme="minorHAnsi"/>
                   <w:noProof/>
+                  <w:sz w:val="24"/>
+                  <w:szCs w:val="24"/>
                   <w:lang w:val="en-US"/>
                 </w:rPr>
               </w:pPr>
               <w:r>
                 <w:rPr>
+                  <w:rFonts w:cstheme="minorHAnsi"/>
                   <w:noProof/>
+                  <w:sz w:val="24"/>
+                  <w:szCs w:val="24"/>
                   <w:lang w:val="en-US"/>
                 </w:rPr>
                 <w:t xml:space="preserve">Hearthstone Gampedia. (2019, May 19). </w:t>
               </w:r>
               <w:r>
                 <w:rPr>
+                  <w:rFonts w:cstheme="minorHAnsi"/>
                   <w:i/>
                   <w:iCs/>
                   <w:noProof/>
+                  <w:sz w:val="24"/>
+                  <w:szCs w:val="24"/>
                   <w:lang w:val="en-US"/>
                 </w:rPr>
                 <w:t>Card</w:t>
               </w:r>
               <w:r>
                 <w:rPr>
+                  <w:rFonts w:cstheme="minorHAnsi"/>
                   <w:noProof/>
+                  <w:sz w:val="24"/>
+                  <w:szCs w:val="24"/>
                   <w:lang w:val="en-US"/>
                 </w:rPr>
                 <w:t>. Retrieved from Hearthstone Wiki: https://hearthstone.gamepedia.com/Card</w:t>
@@ -3741,29 +5111,41 @@
                 <w:ind w:left="720" w:hanging="720"/>
                 <w:jc w:val="both"/>
                 <w:rPr>
+                  <w:rFonts w:cstheme="minorHAnsi"/>
                   <w:noProof/>
+                  <w:sz w:val="24"/>
+                  <w:szCs w:val="24"/>
                   <w:lang w:val="en-US"/>
                 </w:rPr>
               </w:pPr>
               <w:r>
                 <w:rPr>
+                  <w:rFonts w:cstheme="minorHAnsi"/>
                   <w:noProof/>
+                  <w:sz w:val="24"/>
+                  <w:szCs w:val="24"/>
                   <w:lang w:val="en-US"/>
                 </w:rPr>
                 <w:t xml:space="preserve">Heathstone Gamepedia. (2019, July 22). </w:t>
               </w:r>
               <w:r>
                 <w:rPr>
+                  <w:rFonts w:cstheme="minorHAnsi"/>
                   <w:i/>
                   <w:iCs/>
                   <w:noProof/>
+                  <w:sz w:val="24"/>
+                  <w:szCs w:val="24"/>
                   <w:lang w:val="en-US"/>
                 </w:rPr>
                 <w:t>Deck</w:t>
               </w:r>
               <w:r>
                 <w:rPr>
+                  <w:rFonts w:cstheme="minorHAnsi"/>
                   <w:noProof/>
+                  <w:sz w:val="24"/>
+                  <w:szCs w:val="24"/>
                   <w:lang w:val="en-US"/>
                 </w:rPr>
                 <w:t>. Retrieved from Hearthstone Wiki: https://hearthstone.gamepedia.com/Deck</w:t>
@@ -3775,29 +5157,41 @@
                 <w:ind w:left="720" w:hanging="720"/>
                 <w:jc w:val="both"/>
                 <w:rPr>
+                  <w:rFonts w:cstheme="minorHAnsi"/>
                   <w:noProof/>
+                  <w:sz w:val="24"/>
+                  <w:szCs w:val="24"/>
                   <w:lang w:val="en-US"/>
                 </w:rPr>
               </w:pPr>
               <w:r>
                 <w:rPr>
+                  <w:rFonts w:cstheme="minorHAnsi"/>
                   <w:noProof/>
+                  <w:sz w:val="24"/>
+                  <w:szCs w:val="24"/>
                   <w:lang w:val="en-US"/>
                 </w:rPr>
                 <w:t xml:space="preserve">Konami Cross Media NY. (1996). </w:t>
               </w:r>
               <w:r>
                 <w:rPr>
+                  <w:rFonts w:cstheme="minorHAnsi"/>
                   <w:i/>
                   <w:iCs/>
                   <w:noProof/>
+                  <w:sz w:val="24"/>
+                  <w:szCs w:val="24"/>
                   <w:lang w:val="en-US"/>
                 </w:rPr>
                 <w:t>Yu-Gi-Oh! Cards</w:t>
               </w:r>
               <w:r>
                 <w:rPr>
+                  <w:rFonts w:cstheme="minorHAnsi"/>
                   <w:noProof/>
+                  <w:sz w:val="24"/>
+                  <w:szCs w:val="24"/>
                   <w:lang w:val="en-US"/>
                 </w:rPr>
                 <w:t>. Retrieved from Yu-Gi-Oh!: https://www.yugioh.com/cards</w:t>
@@ -3806,12 +5200,20 @@
             <w:p>
               <w:pPr>
                 <w:jc w:val="both"/>
+                <w:rPr>
+                  <w:rFonts w:cstheme="minorHAnsi"/>
+                  <w:sz w:val="24"/>
+                  <w:szCs w:val="24"/>
+                </w:rPr>
               </w:pPr>
               <w:r>
                 <w:rPr>
+                  <w:rFonts w:cstheme="minorHAnsi"/>
                   <w:b/>
                   <w:bCs/>
                   <w:noProof/>
+                  <w:sz w:val="24"/>
+                  <w:szCs w:val="24"/>
                 </w:rPr>
                 <w:fldChar w:fldCharType="end"/>
               </w:r>
@@ -3823,6 +5225,11 @@
     <w:p>
       <w:pPr>
         <w:jc w:val="both"/>
+        <w:rPr>
+          <w:rFonts w:cstheme="minorHAnsi"/>
+          <w:sz w:val="24"/>
+          <w:szCs w:val="24"/>
+        </w:rPr>
       </w:pPr>
     </w:p>
     <w:sectPr>
@@ -4530,6 +5937,16 @@
       </w:tblBorders>
     </w:tblPr>
   </w:style>
+  <w:style w:type="paragraph" w:styleId="ListParagraph">
+    <w:name w:val="List Paragraph"/>
+    <w:basedOn w:val="Normal"/>
+    <w:uiPriority w:val="99"/>
+    <w:rsid w:val="0070760D"/>
+    <w:pPr>
+      <w:ind w:left="720"/>
+      <w:contextualSpacing/>
+    </w:pPr>
+  </w:style>
 </w:styles>
 </file>
 
@@ -4877,7 +6294,7 @@
 </file>
 
 <file path=customXml/itemProps2.xml><?xml version="1.0" encoding="utf-8"?>
-<ds:datastoreItem xmlns:ds="http://schemas.openxmlformats.org/officeDocument/2006/customXml" ds:itemID="{AD468310-A7BD-40C8-A511-F9AC4943F2AB}">
+<ds:datastoreItem xmlns:ds="http://schemas.openxmlformats.org/officeDocument/2006/customXml" ds:itemID="{6D384FC3-614E-4BB6-93CE-DFB5F21838E3}">
   <ds:schemaRefs>
     <ds:schemaRef ds:uri="http://schemas.openxmlformats.org/officeDocument/2006/bibliography"/>
   </ds:schemaRefs>

</xml_diff>

<commit_message>
Finishing touches to the propsal made
</commit_message>
<xml_diff>
--- a/Proposal/TalesOfValhallahProposal.docx
+++ b/Proposal/TalesOfValhallahProposal.docx
@@ -23,7 +23,7 @@
           <w:szCs w:val="28"/>
           <w:lang w:val="en"/>
         </w:rPr>
-        <w:t xml:space="preserve">CSc 102 Project </w:t>
+        <w:t>C</w:t>
       </w:r>
       <w:r>
         <w:rPr>
@@ -32,9 +32,12 @@
           <w:bCs/>
           <w:sz w:val="28"/>
           <w:szCs w:val="28"/>
-        </w:rPr>
-        <w:t>Proposal</w:t>
-      </w:r>
+          <w:lang w:val="en"/>
+        </w:rPr>
+        <w:t>omputer Science</w:t>
+      </w:r>
+      <w:bookmarkStart w:id="0" w:name="_GoBack"/>
+      <w:bookmarkEnd w:id="0"/>
       <w:r>
         <w:rPr>
           <w:rFonts w:ascii="CMU Serif" w:hAnsi="CMU Serif" w:cs="CMU Serif"/>
@@ -44,21 +47,18 @@
           <w:szCs w:val="28"/>
           <w:lang w:val="en"/>
         </w:rPr>
-        <w:t xml:space="preserve"> Guidelines</w:t>
-      </w:r>
-    </w:p>
-    <w:p>
-      <w:pPr>
-        <w:jc w:val="center"/>
+        <w:t xml:space="preserve"> 102 Project </w:t>
+      </w:r>
+      <w:r>
         <w:rPr>
           <w:rFonts w:ascii="CMU Serif" w:hAnsi="CMU Serif" w:cs="CMU Serif"/>
           <w:b/>
           <w:bCs/>
           <w:sz w:val="28"/>
           <w:szCs w:val="28"/>
-          <w:lang w:val="en"/>
-        </w:rPr>
-      </w:pPr>
+        </w:rPr>
+        <w:t>Proposal</w:t>
+      </w:r>
       <w:r>
         <w:rPr>
           <w:rFonts w:ascii="CMU Serif" w:hAnsi="CMU Serif" w:cs="CMU Serif"/>
@@ -68,6 +68,30 @@
           <w:szCs w:val="28"/>
           <w:lang w:val="en"/>
         </w:rPr>
+        <w:t xml:space="preserve"> Guidelines</w:t>
+      </w:r>
+    </w:p>
+    <w:p>
+      <w:pPr>
+        <w:jc w:val="center"/>
+        <w:rPr>
+          <w:rFonts w:ascii="CMU Serif" w:hAnsi="CMU Serif" w:cs="CMU Serif"/>
+          <w:b/>
+          <w:bCs/>
+          <w:sz w:val="28"/>
+          <w:szCs w:val="28"/>
+          <w:lang w:val="en"/>
+        </w:rPr>
+      </w:pPr>
+      <w:r>
+        <w:rPr>
+          <w:rFonts w:ascii="CMU Serif" w:hAnsi="CMU Serif" w:cs="CMU Serif"/>
+          <w:b/>
+          <w:bCs/>
+          <w:sz w:val="28"/>
+          <w:szCs w:val="28"/>
+          <w:lang w:val="en"/>
+        </w:rPr>
         <w:t>Outcast Games</w:t>
       </w:r>
     </w:p>
@@ -197,7 +221,31 @@
           <w:szCs w:val="24"/>
           <w:lang w:val="en"/>
         </w:rPr>
-        <w:t>Tales Of Valhalla</w:t>
+        <w:t xml:space="preserve">Tales </w:t>
+      </w:r>
+      <w:proofErr w:type="gramStart"/>
+      <w:r>
+        <w:rPr>
+          <w:rFonts w:cstheme="minorHAnsi"/>
+          <w:i/>
+          <w:iCs/>
+          <w:sz w:val="24"/>
+          <w:szCs w:val="24"/>
+          <w:lang w:val="en"/>
+        </w:rPr>
+        <w:t>Of</w:t>
+      </w:r>
+      <w:proofErr w:type="gramEnd"/>
+      <w:r>
+        <w:rPr>
+          <w:rFonts w:cstheme="minorHAnsi"/>
+          <w:i/>
+          <w:iCs/>
+          <w:sz w:val="24"/>
+          <w:szCs w:val="24"/>
+          <w:lang w:val="en"/>
+        </w:rPr>
+        <w:t xml:space="preserve"> Valhalla</w:t>
       </w:r>
     </w:p>
     <w:p>
@@ -840,35 +888,9 @@
           <w:szCs w:val="24"/>
           <w:lang w:val="en"/>
         </w:rPr>
-        <w:t>Tales Of Valhalla</w:t>
-      </w:r>
-      <w:r>
-        <w:rPr>
-          <w:rFonts w:cstheme="minorHAnsi"/>
-          <w:sz w:val="24"/>
-          <w:szCs w:val="24"/>
-          <w:lang w:val="en"/>
-        </w:rPr>
-        <w:t xml:space="preserve"> will have a board. This is an attempt to</w:t>
-      </w:r>
-      <w:r>
-        <w:rPr>
-          <w:rFonts w:cstheme="minorHAnsi"/>
-          <w:sz w:val="24"/>
-          <w:szCs w:val="24"/>
-          <w:lang w:val="en"/>
-        </w:rPr>
-        <w:t xml:space="preserve"> add</w:t>
-      </w:r>
-      <w:r>
-        <w:rPr>
-          <w:rFonts w:cstheme="minorHAnsi"/>
-          <w:sz w:val="24"/>
-          <w:szCs w:val="24"/>
-          <w:lang w:val="en"/>
-        </w:rPr>
-        <w:t xml:space="preserve"> an additional layer of strategy to the game and decrease the sense of luck of the draw that can be felt while playing </w:t>
-      </w:r>
+        <w:t xml:space="preserve">Tales </w:t>
+      </w:r>
+      <w:proofErr w:type="gramStart"/>
       <w:r>
         <w:rPr>
           <w:rFonts w:cstheme="minorHAnsi"/>
@@ -878,6 +900,56 @@
           <w:szCs w:val="24"/>
           <w:lang w:val="en"/>
         </w:rPr>
+        <w:t>Of</w:t>
+      </w:r>
+      <w:proofErr w:type="gramEnd"/>
+      <w:r>
+        <w:rPr>
+          <w:rFonts w:cstheme="minorHAnsi"/>
+          <w:i/>
+          <w:iCs/>
+          <w:sz w:val="24"/>
+          <w:szCs w:val="24"/>
+          <w:lang w:val="en"/>
+        </w:rPr>
+        <w:t xml:space="preserve"> Valhalla</w:t>
+      </w:r>
+      <w:r>
+        <w:rPr>
+          <w:rFonts w:cstheme="minorHAnsi"/>
+          <w:sz w:val="24"/>
+          <w:szCs w:val="24"/>
+          <w:lang w:val="en"/>
+        </w:rPr>
+        <w:t xml:space="preserve"> will have a board. This is an attempt to</w:t>
+      </w:r>
+      <w:r>
+        <w:rPr>
+          <w:rFonts w:cstheme="minorHAnsi"/>
+          <w:sz w:val="24"/>
+          <w:szCs w:val="24"/>
+          <w:lang w:val="en"/>
+        </w:rPr>
+        <w:t xml:space="preserve"> add</w:t>
+      </w:r>
+      <w:r>
+        <w:rPr>
+          <w:rFonts w:cstheme="minorHAnsi"/>
+          <w:sz w:val="24"/>
+          <w:szCs w:val="24"/>
+          <w:lang w:val="en"/>
+        </w:rPr>
+        <w:t xml:space="preserve"> an additional layer of strategy to the game and decrease the sense of luck of the draw that can be felt while playing </w:t>
+      </w:r>
+      <w:r>
+        <w:rPr>
+          <w:rFonts w:cstheme="minorHAnsi"/>
+          <w:i/>
+          <w:iCs/>
+          <w:sz w:val="24"/>
+          <w:szCs w:val="24"/>
+          <w:lang w:val="en"/>
+        </w:rPr>
         <w:t>Hearthstone</w:t>
       </w:r>
       <w:r>
@@ -920,25 +992,52 @@
           <w:szCs w:val="24"/>
           <w:lang w:val="en"/>
         </w:rPr>
-        <w:t>The cards will be divided into three classes, namely avatars, structures and spells.</w:t>
-      </w:r>
-      <w:r>
-        <w:rPr>
-          <w:rFonts w:cstheme="minorHAnsi"/>
-          <w:sz w:val="24"/>
-          <w:szCs w:val="24"/>
-          <w:lang w:val="en"/>
-        </w:rPr>
-        <w:t xml:space="preserve"> Avatars will only be allowed to be placed on the first column of the board that is closest to the player’s nexus and will have to be moved up the board to attack the enemy’s nexus. Structures will be allowed to be placed anywhere on the half of the board that is closest to the player’s nexus, however structures cannot be moved once placed. Spells can be cast on any tile of the board.</w:t>
-      </w:r>
-      <w:r>
-        <w:rPr>
-          <w:rFonts w:cstheme="minorHAnsi"/>
-          <w:sz w:val="24"/>
-          <w:szCs w:val="24"/>
-          <w:lang w:val="en"/>
-        </w:rPr>
-        <w:t xml:space="preserve"> </w:t>
+        <w:t>Th</w:t>
+      </w:r>
+      <w:r>
+        <w:rPr>
+          <w:rFonts w:cstheme="minorHAnsi"/>
+          <w:sz w:val="24"/>
+          <w:szCs w:val="24"/>
+          <w:lang w:val="en"/>
+        </w:rPr>
+        <w:t>ere will only be one class of cards for now, these will be called avatars, but the game will hopefully be implemented in such a way that the addition of more classes will be a seamless process</w:t>
+      </w:r>
+      <w:r>
+        <w:rPr>
+          <w:rFonts w:cstheme="minorHAnsi"/>
+          <w:sz w:val="24"/>
+          <w:szCs w:val="24"/>
+          <w:lang w:val="en"/>
+        </w:rPr>
+        <w:t>.</w:t>
+      </w:r>
+      <w:r>
+        <w:rPr>
+          <w:rFonts w:cstheme="minorHAnsi"/>
+          <w:sz w:val="24"/>
+          <w:szCs w:val="24"/>
+          <w:lang w:val="en"/>
+        </w:rPr>
+        <w:t xml:space="preserve"> Avatars will only be allowed to be placed on the first column of the board that is closest to the player’s nexus and will have to be moved up the board to attack the enemy’s nexus</w:t>
+      </w:r>
+      <w:r>
+        <w:rPr>
+          <w:rFonts w:cstheme="minorHAnsi"/>
+          <w:sz w:val="24"/>
+          <w:szCs w:val="24"/>
+          <w:lang w:val="en"/>
+        </w:rPr>
+        <w:t>, and to attack the opponent’s cards</w:t>
+      </w:r>
+      <w:r>
+        <w:rPr>
+          <w:rFonts w:cstheme="minorHAnsi"/>
+          <w:sz w:val="24"/>
+          <w:szCs w:val="24"/>
+          <w:lang w:val="en"/>
+        </w:rPr>
+        <w:t>.</w:t>
       </w:r>
       <w:r>
         <w:rPr>
@@ -1370,6 +1469,15 @@
       <w:r>
         <w:rPr>
           <w:rFonts w:cstheme="minorHAnsi"/>
+          <w:sz w:val="24"/>
+          <w:szCs w:val="24"/>
+          <w:lang w:val="en"/>
+        </w:rPr>
+        <w:t xml:space="preserve">a </w:t>
+      </w:r>
+      <w:r>
+        <w:rPr>
+          <w:rFonts w:cstheme="minorHAnsi"/>
           <w:bCs/>
           <w:sz w:val="24"/>
           <w:szCs w:val="24"/>
@@ -1384,7 +1492,25 @@
           <w:szCs w:val="24"/>
           <w:lang w:val="en"/>
         </w:rPr>
-        <w:t xml:space="preserve"> code and </w:t>
+        <w:t xml:space="preserve"> </w:t>
+      </w:r>
+      <w:r>
+        <w:rPr>
+          <w:rFonts w:cstheme="minorHAnsi"/>
+          <w:sz w:val="24"/>
+          <w:szCs w:val="24"/>
+          <w:lang w:val="en"/>
+        </w:rPr>
+        <w:t xml:space="preserve">repository </w:t>
+      </w:r>
+      <w:r>
+        <w:rPr>
+          <w:rFonts w:cstheme="minorHAnsi"/>
+          <w:sz w:val="24"/>
+          <w:szCs w:val="24"/>
+          <w:lang w:val="en"/>
+        </w:rPr>
+        <w:t xml:space="preserve">and </w:t>
       </w:r>
       <w:r>
         <w:rPr>
@@ -1404,200 +1530,6 @@
           <w:lang w:val="en"/>
         </w:rPr>
         <w:t>Project Document</w:t>
-      </w:r>
-      <w:r>
-        <w:rPr>
-          <w:rFonts w:cstheme="minorHAnsi"/>
-          <w:sz w:val="24"/>
-          <w:szCs w:val="24"/>
-          <w:lang w:val="en"/>
-        </w:rPr>
-        <w:t xml:space="preserve">, which </w:t>
-      </w:r>
-      <w:r>
-        <w:rPr>
-          <w:rFonts w:cstheme="minorHAnsi"/>
-          <w:sz w:val="24"/>
-          <w:szCs w:val="24"/>
-          <w:lang w:val="en"/>
-        </w:rPr>
-        <w:t>will include</w:t>
-      </w:r>
-      <w:r>
-        <w:rPr>
-          <w:rFonts w:cstheme="minorHAnsi"/>
-          <w:sz w:val="24"/>
-          <w:szCs w:val="24"/>
-          <w:lang w:val="en"/>
-        </w:rPr>
-        <w:t xml:space="preserve"> the revision and extension of this </w:t>
-      </w:r>
-      <w:r>
-        <w:rPr>
-          <w:rFonts w:cstheme="minorHAnsi"/>
-          <w:sz w:val="24"/>
-          <w:szCs w:val="24"/>
-          <w:lang w:val="en"/>
-        </w:rPr>
-        <w:lastRenderedPageBreak/>
-        <w:t>proposal</w:t>
-      </w:r>
-      <w:r>
-        <w:rPr>
-          <w:rFonts w:cstheme="minorHAnsi"/>
-          <w:sz w:val="24"/>
-          <w:szCs w:val="24"/>
-          <w:lang w:val="en"/>
-        </w:rPr>
-        <w:t>.</w:t>
-      </w:r>
-      <w:r>
-        <w:rPr>
-          <w:rFonts w:cstheme="minorHAnsi"/>
-          <w:sz w:val="24"/>
-          <w:szCs w:val="24"/>
-          <w:lang w:val="en"/>
-        </w:rPr>
-        <w:t xml:space="preserve"> The extensions will include </w:t>
-      </w:r>
-      <w:r>
-        <w:rPr>
-          <w:rFonts w:cstheme="minorHAnsi"/>
-          <w:sz w:val="24"/>
-          <w:szCs w:val="24"/>
-          <w:lang w:val="en"/>
-        </w:rPr>
-        <w:t>a walkthrough of the</w:t>
-      </w:r>
-      <w:r>
-        <w:rPr>
-          <w:rFonts w:cstheme="minorHAnsi"/>
-          <w:sz w:val="24"/>
-          <w:szCs w:val="24"/>
-          <w:lang w:val="en"/>
-        </w:rPr>
-        <w:t xml:space="preserve"> steps through the</w:t>
-      </w:r>
-      <w:r>
-        <w:rPr>
-          <w:rFonts w:cstheme="minorHAnsi"/>
-          <w:sz w:val="24"/>
-          <w:szCs w:val="24"/>
-          <w:lang w:val="en"/>
-        </w:rPr>
-        <w:t xml:space="preserve"> </w:t>
-      </w:r>
-      <w:r>
-        <w:rPr>
-          <w:rFonts w:cstheme="minorHAnsi"/>
-          <w:bCs/>
-          <w:sz w:val="24"/>
-          <w:szCs w:val="24"/>
-          <w:lang w:val="en"/>
-        </w:rPr>
-        <w:t>SDLC</w:t>
-      </w:r>
-      <w:r>
-        <w:rPr>
-          <w:rFonts w:cstheme="minorHAnsi"/>
-          <w:sz w:val="24"/>
-          <w:szCs w:val="24"/>
-          <w:lang w:val="en"/>
-        </w:rPr>
-        <w:t xml:space="preserve"> that </w:t>
-      </w:r>
-      <w:r>
-        <w:rPr>
-          <w:rFonts w:cstheme="minorHAnsi"/>
-          <w:sz w:val="24"/>
-          <w:szCs w:val="24"/>
-          <w:lang w:val="en"/>
-        </w:rPr>
-        <w:t>our group</w:t>
-      </w:r>
-      <w:r>
-        <w:rPr>
-          <w:rFonts w:cstheme="minorHAnsi"/>
-          <w:sz w:val="24"/>
-          <w:szCs w:val="24"/>
-          <w:lang w:val="en"/>
-        </w:rPr>
-        <w:t xml:space="preserve"> followed</w:t>
-      </w:r>
-      <w:r>
-        <w:rPr>
-          <w:rFonts w:cstheme="minorHAnsi"/>
-          <w:sz w:val="24"/>
-          <w:szCs w:val="24"/>
-          <w:lang w:val="en"/>
-        </w:rPr>
-        <w:t>, and a</w:t>
-      </w:r>
-      <w:r>
-        <w:rPr>
-          <w:rFonts w:cstheme="minorHAnsi"/>
-          <w:sz w:val="24"/>
-          <w:szCs w:val="24"/>
-          <w:lang w:val="en"/>
-        </w:rPr>
-        <w:t xml:space="preserve"> </w:t>
-      </w:r>
-      <w:r>
-        <w:rPr>
-          <w:rFonts w:cstheme="minorHAnsi"/>
-          <w:bCs/>
-          <w:sz w:val="24"/>
-          <w:szCs w:val="24"/>
-          <w:lang w:val="en"/>
-        </w:rPr>
-        <w:t>V</w:t>
-      </w:r>
-      <w:r>
-        <w:rPr>
-          <w:rFonts w:cstheme="minorHAnsi"/>
-          <w:bCs/>
-          <w:sz w:val="24"/>
-          <w:szCs w:val="24"/>
-          <w:lang w:val="en"/>
-        </w:rPr>
-        <w:t xml:space="preserve">isual </w:t>
-      </w:r>
-      <w:r>
-        <w:rPr>
-          <w:rFonts w:cstheme="minorHAnsi"/>
-          <w:bCs/>
-          <w:sz w:val="24"/>
-          <w:szCs w:val="24"/>
-          <w:lang w:val="en"/>
-        </w:rPr>
-        <w:t>Guide</w:t>
-      </w:r>
-      <w:r>
-        <w:rPr>
-          <w:rFonts w:cstheme="minorHAnsi"/>
-          <w:sz w:val="24"/>
-          <w:szCs w:val="24"/>
-          <w:lang w:val="en"/>
-        </w:rPr>
-        <w:t xml:space="preserve"> that shows the game in actio</w:t>
-      </w:r>
-      <w:r>
-        <w:rPr>
-          <w:rFonts w:cstheme="minorHAnsi"/>
-          <w:sz w:val="24"/>
-          <w:szCs w:val="24"/>
-          <w:lang w:val="en"/>
-        </w:rPr>
-        <w:t>n</w:t>
-      </w:r>
-      <w:r>
-        <w:rPr>
-          <w:rFonts w:cstheme="minorHAnsi"/>
-          <w:sz w:val="24"/>
-          <w:szCs w:val="24"/>
-          <w:lang w:val="en"/>
-        </w:rPr>
-        <w:t xml:space="preserve"> and can possibly be used as a tutorial</w:t>
       </w:r>
       <w:r>
         <w:rPr>
@@ -3955,13 +3887,13 @@
           <w:lang w:val="en"/>
         </w:rPr>
         <w:drawing>
-          <wp:anchor distT="0" distB="0" distL="114300" distR="114300" simplePos="0" relativeHeight="251659264" behindDoc="1" locked="0" layoutInCell="1" allowOverlap="1" wp14:anchorId="13314FFD" wp14:editId="05E6143F">
+          <wp:anchor distT="0" distB="0" distL="114300" distR="114300" simplePos="0" relativeHeight="251659264" behindDoc="1" locked="0" layoutInCell="1" allowOverlap="1" wp14:anchorId="13314FFD" wp14:editId="3C829CCC">
             <wp:simplePos x="0" y="0"/>
             <wp:positionH relativeFrom="margin">
               <wp:align>center</wp:align>
             </wp:positionH>
             <wp:positionV relativeFrom="paragraph">
-              <wp:posOffset>178435</wp:posOffset>
+              <wp:posOffset>206144</wp:posOffset>
             </wp:positionV>
             <wp:extent cx="3733800" cy="2101215"/>
             <wp:effectExtent l="0" t="0" r="0" b="0"/>
@@ -4105,8 +4037,6 @@
         </w:rPr>
         <w:t>n four</w:t>
       </w:r>
-      <w:bookmarkStart w:id="0" w:name="_GoBack"/>
-      <w:bookmarkEnd w:id="0"/>
       <w:r>
         <w:rPr>
           <w:rFonts w:cstheme="minorHAnsi"/>
@@ -4136,7 +4066,7 @@
       </w:pPr>
       <w:r>
         <w:rPr>
-          <w:rFonts w:asciiTheme="majorHAnsi" w:hAnsiTheme="majorHAnsi" w:cstheme="majorHAnsi"/>
+          <w:rFonts w:cstheme="minorHAnsi"/>
           <w:b/>
           <w:bCs/>
           <w:noProof/>
@@ -4145,18 +4075,18 @@
           <w:lang w:val="en"/>
         </w:rPr>
         <w:drawing>
-          <wp:anchor distT="0" distB="0" distL="114300" distR="114300" simplePos="0" relativeHeight="251660288" behindDoc="0" locked="0" layoutInCell="1" allowOverlap="1" wp14:anchorId="4D7FACB6" wp14:editId="5B8D0EA1">
+          <wp:anchor distT="0" distB="0" distL="114300" distR="114300" simplePos="0" relativeHeight="251662336" behindDoc="0" locked="0" layoutInCell="1" allowOverlap="1" wp14:anchorId="500C66A6" wp14:editId="78A52B37">
             <wp:simplePos x="0" y="0"/>
-            <wp:positionH relativeFrom="column">
-              <wp:posOffset>1363345</wp:posOffset>
+            <wp:positionH relativeFrom="margin">
+              <wp:align>center</wp:align>
             </wp:positionH>
             <wp:positionV relativeFrom="paragraph">
-              <wp:posOffset>229659</wp:posOffset>
+              <wp:posOffset>289137</wp:posOffset>
             </wp:positionV>
-            <wp:extent cx="3757295" cy="2116455"/>
+            <wp:extent cx="2827655" cy="1590040"/>
             <wp:effectExtent l="0" t="0" r="0" b="0"/>
             <wp:wrapTopAndBottom/>
-            <wp:docPr id="3" name="Picture 3"/>
+            <wp:docPr id="4" name="Picture 4"/>
             <wp:cNvGraphicFramePr>
               <a:graphicFrameLocks xmlns:a="http://schemas.openxmlformats.org/drawingml/2006/main" noChangeAspect="1"/>
             </wp:cNvGraphicFramePr>
@@ -4164,7 +4094,7 @@
               <a:graphicData uri="http://schemas.openxmlformats.org/drawingml/2006/picture">
                 <pic:pic xmlns:pic="http://schemas.openxmlformats.org/drawingml/2006/picture">
                   <pic:nvPicPr>
-                    <pic:cNvPr id="3" name="screenTwo.png"/>
+                    <pic:cNvPr id="4" name="GameOptions.png"/>
                     <pic:cNvPicPr/>
                   </pic:nvPicPr>
                   <pic:blipFill>
@@ -4182,7 +4112,7 @@
                   <pic:spPr>
                     <a:xfrm>
                       <a:off x="0" y="0"/>
-                      <a:ext cx="3757295" cy="2116455"/>
+                      <a:ext cx="2827655" cy="1590040"/>
                     </a:xfrm>
                     <a:prstGeom prst="rect">
                       <a:avLst/>
@@ -4374,15 +4304,7 @@
           <w:lang w:val="en"/>
         </w:rPr>
       </w:pPr>
-    </w:p>
-    <w:p>
-      <w:pPr>
-        <w:pStyle w:val="ListParagraph"/>
-        <w:tabs>
-          <w:tab w:val="left" w:pos="432"/>
-        </w:tabs>
-        <w:ind w:left="425"/>
-        <w:jc w:val="both"/>
+      <w:r>
         <w:rPr>
           <w:rFonts w:asciiTheme="majorHAnsi" w:hAnsiTheme="majorHAnsi" w:cstheme="majorHAnsi"/>
           <w:b/>
@@ -4391,7 +4313,8 @@
           <w:szCs w:val="24"/>
           <w:lang w:val="en"/>
         </w:rPr>
-      </w:pPr>
+        <w:t>A click on the button that says return to main menu takes the user back to screen one.</w:t>
+      </w:r>
     </w:p>
     <w:p>
       <w:pPr>
@@ -4464,6 +4387,24 @@
           <w:lang w:val="en"/>
         </w:rPr>
       </w:pPr>
+    </w:p>
+    <w:p>
+      <w:pPr>
+        <w:pStyle w:val="ListParagraph"/>
+        <w:tabs>
+          <w:tab w:val="left" w:pos="432"/>
+        </w:tabs>
+        <w:ind w:left="425"/>
+        <w:jc w:val="both"/>
+        <w:rPr>
+          <w:rFonts w:asciiTheme="majorHAnsi" w:hAnsiTheme="majorHAnsi" w:cstheme="majorHAnsi"/>
+          <w:b/>
+          <w:bCs/>
+          <w:sz w:val="24"/>
+          <w:szCs w:val="24"/>
+          <w:lang w:val="en"/>
+        </w:rPr>
+      </w:pPr>
       <w:r>
         <w:rPr>
           <w:rFonts w:cstheme="minorHAnsi"/>
@@ -4472,17 +4413,18 @@
           <w:szCs w:val="24"/>
           <w:lang w:val="en"/>
         </w:rPr>
+        <w:lastRenderedPageBreak/>
         <w:drawing>
-          <wp:anchor distT="0" distB="0" distL="114300" distR="114300" simplePos="0" relativeHeight="251661312" behindDoc="0" locked="0" layoutInCell="1" allowOverlap="1" wp14:anchorId="79B19857" wp14:editId="70C75A6A">
+          <wp:anchor distT="0" distB="0" distL="114300" distR="114300" simplePos="0" relativeHeight="251661312" behindDoc="0" locked="0" layoutInCell="1" allowOverlap="1" wp14:anchorId="79B19857" wp14:editId="5C6F34FB">
             <wp:simplePos x="0" y="0"/>
             <wp:positionH relativeFrom="margin">
-              <wp:align>right</wp:align>
+              <wp:align>center</wp:align>
             </wp:positionH>
             <wp:positionV relativeFrom="paragraph">
-              <wp:posOffset>228600</wp:posOffset>
+              <wp:posOffset>255905</wp:posOffset>
             </wp:positionV>
-            <wp:extent cx="6645910" cy="3738245"/>
-            <wp:effectExtent l="0" t="0" r="2540" b="0"/>
+            <wp:extent cx="5197475" cy="2923540"/>
+            <wp:effectExtent l="0" t="0" r="3175" b="0"/>
             <wp:wrapTopAndBottom/>
             <wp:docPr id="5" name="Picture 5"/>
             <wp:cNvGraphicFramePr>
@@ -4510,7 +4452,7 @@
                   <pic:spPr>
                     <a:xfrm>
                       <a:off x="0" y="0"/>
-                      <a:ext cx="6645910" cy="3738245"/>
+                      <a:ext cx="5197475" cy="2923540"/>
                     </a:xfrm>
                     <a:prstGeom prst="rect">
                       <a:avLst/>
@@ -4868,6 +4810,494 @@
           <w:lang w:val="en"/>
         </w:rPr>
       </w:pPr>
+    </w:p>
+    <w:p>
+      <w:pPr>
+        <w:pStyle w:val="ListParagraph"/>
+        <w:tabs>
+          <w:tab w:val="left" w:pos="432"/>
+        </w:tabs>
+        <w:ind w:left="425"/>
+        <w:jc w:val="both"/>
+        <w:rPr>
+          <w:rFonts w:cstheme="minorHAnsi"/>
+          <w:sz w:val="24"/>
+          <w:szCs w:val="24"/>
+          <w:lang w:val="en"/>
+        </w:rPr>
+      </w:pPr>
+    </w:p>
+    <w:p>
+      <w:pPr>
+        <w:pStyle w:val="ListParagraph"/>
+        <w:tabs>
+          <w:tab w:val="left" w:pos="432"/>
+        </w:tabs>
+        <w:ind w:left="425"/>
+        <w:jc w:val="both"/>
+        <w:rPr>
+          <w:rFonts w:cstheme="minorHAnsi"/>
+          <w:sz w:val="24"/>
+          <w:szCs w:val="24"/>
+          <w:lang w:val="en"/>
+        </w:rPr>
+      </w:pPr>
+    </w:p>
+    <w:p>
+      <w:pPr>
+        <w:pStyle w:val="ListParagraph"/>
+        <w:tabs>
+          <w:tab w:val="left" w:pos="432"/>
+        </w:tabs>
+        <w:ind w:left="425"/>
+        <w:jc w:val="both"/>
+        <w:rPr>
+          <w:rFonts w:cstheme="minorHAnsi"/>
+          <w:sz w:val="24"/>
+          <w:szCs w:val="24"/>
+          <w:lang w:val="en"/>
+        </w:rPr>
+      </w:pPr>
+    </w:p>
+    <w:p>
+      <w:pPr>
+        <w:pStyle w:val="ListParagraph"/>
+        <w:tabs>
+          <w:tab w:val="left" w:pos="432"/>
+        </w:tabs>
+        <w:ind w:left="425"/>
+        <w:jc w:val="both"/>
+        <w:rPr>
+          <w:rFonts w:cstheme="minorHAnsi"/>
+          <w:sz w:val="24"/>
+          <w:szCs w:val="24"/>
+          <w:lang w:val="en"/>
+        </w:rPr>
+      </w:pPr>
+    </w:p>
+    <w:p>
+      <w:pPr>
+        <w:pStyle w:val="ListParagraph"/>
+        <w:tabs>
+          <w:tab w:val="left" w:pos="432"/>
+        </w:tabs>
+        <w:ind w:left="425"/>
+        <w:jc w:val="both"/>
+        <w:rPr>
+          <w:rFonts w:cstheme="minorHAnsi"/>
+          <w:sz w:val="24"/>
+          <w:szCs w:val="24"/>
+          <w:lang w:val="en"/>
+        </w:rPr>
+      </w:pPr>
+    </w:p>
+    <w:p>
+      <w:pPr>
+        <w:pStyle w:val="ListParagraph"/>
+        <w:tabs>
+          <w:tab w:val="left" w:pos="432"/>
+        </w:tabs>
+        <w:ind w:left="425"/>
+        <w:jc w:val="both"/>
+        <w:rPr>
+          <w:rFonts w:cstheme="minorHAnsi"/>
+          <w:sz w:val="24"/>
+          <w:szCs w:val="24"/>
+          <w:lang w:val="en"/>
+        </w:rPr>
+      </w:pPr>
+    </w:p>
+    <w:p>
+      <w:pPr>
+        <w:pStyle w:val="ListParagraph"/>
+        <w:tabs>
+          <w:tab w:val="left" w:pos="432"/>
+        </w:tabs>
+        <w:ind w:left="425"/>
+        <w:jc w:val="both"/>
+        <w:rPr>
+          <w:rFonts w:asciiTheme="majorHAnsi" w:hAnsiTheme="majorHAnsi" w:cstheme="majorHAnsi"/>
+          <w:b/>
+          <w:bCs/>
+          <w:sz w:val="24"/>
+          <w:szCs w:val="24"/>
+          <w:lang w:val="en"/>
+        </w:rPr>
+      </w:pPr>
+      <w:r>
+        <w:rPr>
+          <w:rFonts w:cstheme="minorHAnsi"/>
+          <w:noProof/>
+          <w:sz w:val="24"/>
+          <w:szCs w:val="24"/>
+          <w:lang w:val="en"/>
+        </w:rPr>
+        <w:lastRenderedPageBreak/>
+        <w:drawing>
+          <wp:anchor distT="0" distB="0" distL="114300" distR="114300" simplePos="0" relativeHeight="251663360" behindDoc="0" locked="0" layoutInCell="1" allowOverlap="1" wp14:anchorId="0E1E6155" wp14:editId="0DF5B1CA">
+            <wp:simplePos x="0" y="0"/>
+            <wp:positionH relativeFrom="margin">
+              <wp:align>center</wp:align>
+            </wp:positionH>
+            <wp:positionV relativeFrom="paragraph">
+              <wp:posOffset>295910</wp:posOffset>
+            </wp:positionV>
+            <wp:extent cx="2794635" cy="1571625"/>
+            <wp:effectExtent l="0" t="0" r="5715" b="9525"/>
+            <wp:wrapTopAndBottom/>
+            <wp:docPr id="7" name="Picture 7"/>
+            <wp:cNvGraphicFramePr>
+              <a:graphicFrameLocks xmlns:a="http://schemas.openxmlformats.org/drawingml/2006/main" noChangeAspect="1"/>
+            </wp:cNvGraphicFramePr>
+            <a:graphic xmlns:a="http://schemas.openxmlformats.org/drawingml/2006/main">
+              <a:graphicData uri="http://schemas.openxmlformats.org/drawingml/2006/picture">
+                <pic:pic xmlns:pic="http://schemas.openxmlformats.org/drawingml/2006/picture">
+                  <pic:nvPicPr>
+                    <pic:cNvPr id="7" name="editDeckOne.png"/>
+                    <pic:cNvPicPr/>
+                  </pic:nvPicPr>
+                  <pic:blipFill>
+                    <a:blip r:embed="rId13" cstate="print">
+                      <a:extLst>
+                        <a:ext uri="{28A0092B-C50C-407E-A947-70E740481C1C}">
+                          <a14:useLocalDpi xmlns:a14="http://schemas.microsoft.com/office/drawing/2010/main" val="0"/>
+                        </a:ext>
+                      </a:extLst>
+                    </a:blip>
+                    <a:stretch>
+                      <a:fillRect/>
+                    </a:stretch>
+                  </pic:blipFill>
+                  <pic:spPr>
+                    <a:xfrm>
+                      <a:off x="0" y="0"/>
+                      <a:ext cx="2794635" cy="1571625"/>
+                    </a:xfrm>
+                    <a:prstGeom prst="rect">
+                      <a:avLst/>
+                    </a:prstGeom>
+                  </pic:spPr>
+                </pic:pic>
+              </a:graphicData>
+            </a:graphic>
+            <wp14:sizeRelH relativeFrom="page">
+              <wp14:pctWidth>0</wp14:pctWidth>
+            </wp14:sizeRelH>
+            <wp14:sizeRelV relativeFrom="page">
+              <wp14:pctHeight>0</wp14:pctHeight>
+            </wp14:sizeRelV>
+          </wp:anchor>
+        </w:drawing>
+      </w:r>
+      <w:r>
+        <w:rPr>
+          <w:rFonts w:asciiTheme="majorHAnsi" w:hAnsiTheme="majorHAnsi" w:cstheme="majorHAnsi"/>
+          <w:b/>
+          <w:bCs/>
+          <w:sz w:val="24"/>
+          <w:szCs w:val="24"/>
+          <w:lang w:val="en"/>
+        </w:rPr>
+        <w:t xml:space="preserve">Screen </w:t>
+      </w:r>
+      <w:r>
+        <w:rPr>
+          <w:rFonts w:asciiTheme="majorHAnsi" w:hAnsiTheme="majorHAnsi" w:cstheme="majorHAnsi"/>
+          <w:b/>
+          <w:bCs/>
+          <w:sz w:val="24"/>
+          <w:szCs w:val="24"/>
+          <w:lang w:val="en"/>
+        </w:rPr>
+        <w:t>Four</w:t>
+      </w:r>
+      <w:r>
+        <w:rPr>
+          <w:rFonts w:asciiTheme="majorHAnsi" w:hAnsiTheme="majorHAnsi" w:cstheme="majorHAnsi"/>
+          <w:b/>
+          <w:bCs/>
+          <w:sz w:val="24"/>
+          <w:szCs w:val="24"/>
+          <w:lang w:val="en"/>
+        </w:rPr>
+        <w:t>:</w:t>
+      </w:r>
+    </w:p>
+    <w:p>
+      <w:pPr>
+        <w:pStyle w:val="ListParagraph"/>
+        <w:tabs>
+          <w:tab w:val="left" w:pos="432"/>
+        </w:tabs>
+        <w:ind w:left="425"/>
+        <w:jc w:val="both"/>
+        <w:rPr>
+          <w:rFonts w:cstheme="minorHAnsi"/>
+          <w:sz w:val="24"/>
+          <w:szCs w:val="24"/>
+          <w:lang w:val="en"/>
+        </w:rPr>
+      </w:pPr>
+      <w:r>
+        <w:rPr>
+          <w:rFonts w:cstheme="minorHAnsi"/>
+          <w:sz w:val="24"/>
+          <w:szCs w:val="24"/>
+          <w:lang w:val="en"/>
+        </w:rPr>
+        <w:t>This screen is made for the user to decide which player’s deck they want to edit.</w:t>
+      </w:r>
+    </w:p>
+    <w:p>
+      <w:pPr>
+        <w:pStyle w:val="ListParagraph"/>
+        <w:tabs>
+          <w:tab w:val="left" w:pos="432"/>
+        </w:tabs>
+        <w:ind w:left="425"/>
+        <w:jc w:val="both"/>
+        <w:rPr>
+          <w:rFonts w:cstheme="minorHAnsi"/>
+          <w:sz w:val="24"/>
+          <w:szCs w:val="24"/>
+          <w:lang w:val="en"/>
+        </w:rPr>
+      </w:pPr>
+      <w:r>
+        <w:rPr>
+          <w:rFonts w:cstheme="minorHAnsi"/>
+          <w:sz w:val="24"/>
+          <w:szCs w:val="24"/>
+          <w:lang w:val="en"/>
+        </w:rPr>
+        <w:t>A click on either the button with the text Player 1 or Player 2 will take the user to screen five.</w:t>
+      </w:r>
+    </w:p>
+    <w:p>
+      <w:pPr>
+        <w:pStyle w:val="ListParagraph"/>
+        <w:tabs>
+          <w:tab w:val="left" w:pos="432"/>
+        </w:tabs>
+        <w:ind w:left="425"/>
+        <w:jc w:val="both"/>
+        <w:rPr>
+          <w:rFonts w:asciiTheme="majorHAnsi" w:hAnsiTheme="majorHAnsi" w:cstheme="majorHAnsi"/>
+          <w:b/>
+          <w:bCs/>
+          <w:sz w:val="24"/>
+          <w:szCs w:val="24"/>
+          <w:lang w:val="en"/>
+        </w:rPr>
+      </w:pPr>
+    </w:p>
+    <w:p>
+      <w:pPr>
+        <w:pStyle w:val="ListParagraph"/>
+        <w:tabs>
+          <w:tab w:val="left" w:pos="432"/>
+        </w:tabs>
+        <w:ind w:left="425"/>
+        <w:jc w:val="both"/>
+        <w:rPr>
+          <w:rFonts w:cstheme="minorHAnsi"/>
+          <w:sz w:val="24"/>
+          <w:szCs w:val="24"/>
+          <w:lang w:val="en"/>
+        </w:rPr>
+      </w:pPr>
+      <w:r>
+        <w:rPr>
+          <w:rFonts w:cstheme="minorHAnsi"/>
+          <w:noProof/>
+          <w:sz w:val="24"/>
+          <w:szCs w:val="24"/>
+          <w:lang w:val="en"/>
+        </w:rPr>
+        <w:drawing>
+          <wp:anchor distT="0" distB="0" distL="114300" distR="114300" simplePos="0" relativeHeight="251664384" behindDoc="0" locked="0" layoutInCell="1" allowOverlap="1" wp14:anchorId="6E4E1EC6" wp14:editId="174DC67D">
+            <wp:simplePos x="0" y="0"/>
+            <wp:positionH relativeFrom="margin">
+              <wp:align>center</wp:align>
+            </wp:positionH>
+            <wp:positionV relativeFrom="paragraph">
+              <wp:posOffset>248920</wp:posOffset>
+            </wp:positionV>
+            <wp:extent cx="3169920" cy="1782445"/>
+            <wp:effectExtent l="0" t="0" r="0" b="8255"/>
+            <wp:wrapTopAndBottom/>
+            <wp:docPr id="8" name="Picture 8"/>
+            <wp:cNvGraphicFramePr>
+              <a:graphicFrameLocks xmlns:a="http://schemas.openxmlformats.org/drawingml/2006/main" noChangeAspect="1"/>
+            </wp:cNvGraphicFramePr>
+            <a:graphic xmlns:a="http://schemas.openxmlformats.org/drawingml/2006/main">
+              <a:graphicData uri="http://schemas.openxmlformats.org/drawingml/2006/picture">
+                <pic:pic xmlns:pic="http://schemas.openxmlformats.org/drawingml/2006/picture">
+                  <pic:nvPicPr>
+                    <pic:cNvPr id="8" name="EditDeckTwo.png"/>
+                    <pic:cNvPicPr/>
+                  </pic:nvPicPr>
+                  <pic:blipFill>
+                    <a:blip r:embed="rId14" cstate="print">
+                      <a:extLst>
+                        <a:ext uri="{28A0092B-C50C-407E-A947-70E740481C1C}">
+                          <a14:useLocalDpi xmlns:a14="http://schemas.microsoft.com/office/drawing/2010/main" val="0"/>
+                        </a:ext>
+                      </a:extLst>
+                    </a:blip>
+                    <a:stretch>
+                      <a:fillRect/>
+                    </a:stretch>
+                  </pic:blipFill>
+                  <pic:spPr>
+                    <a:xfrm>
+                      <a:off x="0" y="0"/>
+                      <a:ext cx="3169920" cy="1782445"/>
+                    </a:xfrm>
+                    <a:prstGeom prst="rect">
+                      <a:avLst/>
+                    </a:prstGeom>
+                  </pic:spPr>
+                </pic:pic>
+              </a:graphicData>
+            </a:graphic>
+            <wp14:sizeRelH relativeFrom="page">
+              <wp14:pctWidth>0</wp14:pctWidth>
+            </wp14:sizeRelH>
+            <wp14:sizeRelV relativeFrom="page">
+              <wp14:pctHeight>0</wp14:pctHeight>
+            </wp14:sizeRelV>
+          </wp:anchor>
+        </w:drawing>
+      </w:r>
+      <w:r>
+        <w:rPr>
+          <w:rFonts w:asciiTheme="majorHAnsi" w:hAnsiTheme="majorHAnsi" w:cstheme="majorHAnsi"/>
+          <w:b/>
+          <w:bCs/>
+          <w:sz w:val="24"/>
+          <w:szCs w:val="24"/>
+          <w:lang w:val="en"/>
+        </w:rPr>
+        <w:t xml:space="preserve">Screen </w:t>
+      </w:r>
+      <w:r>
+        <w:rPr>
+          <w:rFonts w:asciiTheme="majorHAnsi" w:hAnsiTheme="majorHAnsi" w:cstheme="majorHAnsi"/>
+          <w:b/>
+          <w:bCs/>
+          <w:sz w:val="24"/>
+          <w:szCs w:val="24"/>
+          <w:lang w:val="en"/>
+        </w:rPr>
+        <w:t>F</w:t>
+      </w:r>
+      <w:r>
+        <w:rPr>
+          <w:rFonts w:asciiTheme="majorHAnsi" w:hAnsiTheme="majorHAnsi" w:cstheme="majorHAnsi"/>
+          <w:b/>
+          <w:bCs/>
+          <w:sz w:val="24"/>
+          <w:szCs w:val="24"/>
+          <w:lang w:val="en"/>
+        </w:rPr>
+        <w:t>ive</w:t>
+      </w:r>
+      <w:r>
+        <w:rPr>
+          <w:rFonts w:asciiTheme="majorHAnsi" w:hAnsiTheme="majorHAnsi" w:cstheme="majorHAnsi"/>
+          <w:b/>
+          <w:bCs/>
+          <w:sz w:val="24"/>
+          <w:szCs w:val="24"/>
+          <w:lang w:val="en"/>
+        </w:rPr>
+        <w:t>:</w:t>
+      </w:r>
+    </w:p>
+    <w:p>
+      <w:pPr>
+        <w:pStyle w:val="ListParagraph"/>
+        <w:tabs>
+          <w:tab w:val="left" w:pos="432"/>
+        </w:tabs>
+        <w:ind w:left="425"/>
+        <w:jc w:val="both"/>
+        <w:rPr>
+          <w:rFonts w:cstheme="minorHAnsi"/>
+          <w:sz w:val="24"/>
+          <w:szCs w:val="24"/>
+          <w:lang w:val="en"/>
+        </w:rPr>
+      </w:pPr>
+      <w:r>
+        <w:rPr>
+          <w:rFonts w:cstheme="minorHAnsi"/>
+          <w:sz w:val="24"/>
+          <w:szCs w:val="24"/>
+          <w:lang w:val="en"/>
+        </w:rPr>
+        <w:t>On this screen the player can build their deck.</w:t>
+      </w:r>
+    </w:p>
+    <w:p>
+      <w:pPr>
+        <w:pStyle w:val="ListParagraph"/>
+        <w:tabs>
+          <w:tab w:val="left" w:pos="432"/>
+        </w:tabs>
+        <w:ind w:left="425"/>
+        <w:jc w:val="both"/>
+        <w:rPr>
+          <w:rFonts w:cstheme="minorHAnsi"/>
+          <w:sz w:val="24"/>
+          <w:szCs w:val="24"/>
+          <w:lang w:val="en"/>
+        </w:rPr>
+      </w:pPr>
+      <w:r>
+        <w:rPr>
+          <w:rFonts w:cstheme="minorHAnsi"/>
+          <w:sz w:val="24"/>
+          <w:szCs w:val="24"/>
+          <w:lang w:val="en"/>
+        </w:rPr>
+        <w:t>The player clicks a card from the bottom row then places it in the top row of cards.</w:t>
+      </w:r>
+    </w:p>
+    <w:p>
+      <w:pPr>
+        <w:pStyle w:val="ListParagraph"/>
+        <w:tabs>
+          <w:tab w:val="left" w:pos="432"/>
+        </w:tabs>
+        <w:ind w:left="425"/>
+        <w:jc w:val="both"/>
+        <w:rPr>
+          <w:rFonts w:cstheme="minorHAnsi"/>
+          <w:sz w:val="24"/>
+          <w:szCs w:val="24"/>
+          <w:lang w:val="en"/>
+        </w:rPr>
+      </w:pPr>
+      <w:r>
+        <w:rPr>
+          <w:rFonts w:cstheme="minorHAnsi"/>
+          <w:sz w:val="24"/>
+          <w:szCs w:val="24"/>
+          <w:lang w:val="en"/>
+        </w:rPr>
+        <w:t>The player can click the menu button to return to screen one.</w:t>
+      </w:r>
+      <w:r>
+        <w:rPr>
+          <w:rFonts w:cstheme="minorHAnsi"/>
+          <w:sz w:val="24"/>
+          <w:szCs w:val="24"/>
+          <w:lang w:val="en"/>
+        </w:rPr>
+        <w:t xml:space="preserve"> </w:t>
+      </w:r>
     </w:p>
     <w:sdt>
       <w:sdtPr>
@@ -6222,7 +6652,7 @@
 </file>
 
 <file path=customXml/itemProps2.xml><?xml version="1.0" encoding="utf-8"?>
-<ds:datastoreItem xmlns:ds="http://schemas.openxmlformats.org/officeDocument/2006/customXml" ds:itemID="{62CEED72-0AD2-4AE6-BD75-BF024AFF5A0B}">
+<ds:datastoreItem xmlns:ds="http://schemas.openxmlformats.org/officeDocument/2006/customXml" ds:itemID="{7FCA36B9-2B56-44D5-ABB3-20A85B837AD1}">
   <ds:schemaRefs>
     <ds:schemaRef ds:uri="http://schemas.openxmlformats.org/officeDocument/2006/bibliography"/>
   </ds:schemaRefs>

</xml_diff>

<commit_message>
Added the images for the attack damages of avatars
</commit_message>
<xml_diff>
--- a/Proposal/TalesOfValhallahProposal.docx
+++ b/Proposal/TalesOfValhallahProposal.docx
@@ -14,7 +14,6 @@
           <w:lang w:val="en"/>
         </w:rPr>
       </w:pPr>
-      <w:proofErr w:type="spellStart"/>
       <w:r>
         <w:rPr>
           <w:rFonts w:ascii="CMU Serif" w:hAnsi="CMU Serif" w:cs="CMU Serif"/>
@@ -24,9 +23,8 @@
           <w:szCs w:val="28"/>
           <w:lang w:val="en"/>
         </w:rPr>
-        <w:t>CSc</w:t>
-      </w:r>
-      <w:proofErr w:type="spellEnd"/>
+        <w:t xml:space="preserve">CSc 102 Project </w:t>
+      </w:r>
       <w:r>
         <w:rPr>
           <w:rFonts w:ascii="CMU Serif" w:hAnsi="CMU Serif" w:cs="CMU Serif"/>
@@ -34,9 +32,8 @@
           <w:bCs/>
           <w:sz w:val="28"/>
           <w:szCs w:val="28"/>
-          <w:lang w:val="en"/>
-        </w:rPr>
-        <w:t xml:space="preserve"> 102 Project </w:t>
+        </w:rPr>
+        <w:t>Proposal</w:t>
       </w:r>
       <w:r>
         <w:rPr>
@@ -45,10 +42,14 @@
           <w:bCs/>
           <w:sz w:val="28"/>
           <w:szCs w:val="28"/>
-        </w:rPr>
-        <w:t>Proposal</w:t>
-      </w:r>
-      <w:r>
+          <w:lang w:val="en"/>
+        </w:rPr>
+        <w:t xml:space="preserve"> Guidelines</w:t>
+      </w:r>
+    </w:p>
+    <w:p>
+      <w:pPr>
+        <w:jc w:val="center"/>
         <w:rPr>
           <w:rFonts w:ascii="CMU Serif" w:hAnsi="CMU Serif" w:cs="CMU Serif"/>
           <w:b/>
@@ -57,12 +58,8 @@
           <w:szCs w:val="28"/>
           <w:lang w:val="en"/>
         </w:rPr>
-        <w:t xml:space="preserve"> Guidelines</w:t>
-      </w:r>
-    </w:p>
-    <w:p>
-      <w:pPr>
-        <w:jc w:val="center"/>
+      </w:pPr>
+      <w:r>
         <w:rPr>
           <w:rFonts w:ascii="CMU Serif" w:hAnsi="CMU Serif" w:cs="CMU Serif"/>
           <w:b/>
@@ -71,16 +68,6 @@
           <w:szCs w:val="28"/>
           <w:lang w:val="en"/>
         </w:rPr>
-      </w:pPr>
-      <w:r>
-        <w:rPr>
-          <w:rFonts w:ascii="CMU Serif" w:hAnsi="CMU Serif" w:cs="CMU Serif"/>
-          <w:b/>
-          <w:bCs/>
-          <w:sz w:val="28"/>
-          <w:szCs w:val="28"/>
-          <w:lang w:val="en"/>
-        </w:rPr>
         <w:t>Outcast Games</w:t>
       </w:r>
     </w:p>
@@ -133,25 +120,7 @@
           <w:sz w:val="24"/>
           <w:szCs w:val="24"/>
         </w:rPr>
-        <w:t xml:space="preserve">Thabo </w:t>
-      </w:r>
-      <w:proofErr w:type="spellStart"/>
-      <w:r>
-        <w:rPr>
-          <w:rFonts w:ascii="CMU Serif" w:hAnsi="CMU Serif" w:cs="CMU Serif"/>
-          <w:sz w:val="24"/>
-          <w:szCs w:val="24"/>
-        </w:rPr>
-        <w:t>Sifumba</w:t>
-      </w:r>
-      <w:proofErr w:type="spellEnd"/>
-      <w:r>
-        <w:rPr>
-          <w:rFonts w:ascii="CMU Serif" w:hAnsi="CMU Serif" w:cs="CMU Serif"/>
-          <w:sz w:val="24"/>
-          <w:szCs w:val="24"/>
-        </w:rPr>
-        <w:t xml:space="preserve"> – 19S1606</w:t>
+        <w:t>Thabo Sifumba – 19S1606</w:t>
       </w:r>
     </w:p>
     <w:p>
@@ -228,31 +197,7 @@
           <w:szCs w:val="24"/>
           <w:lang w:val="en"/>
         </w:rPr>
-        <w:t xml:space="preserve">Tales </w:t>
-      </w:r>
-      <w:proofErr w:type="gramStart"/>
-      <w:r>
-        <w:rPr>
-          <w:rFonts w:cstheme="minorHAnsi"/>
-          <w:i/>
-          <w:iCs/>
-          <w:sz w:val="24"/>
-          <w:szCs w:val="24"/>
-          <w:lang w:val="en"/>
-        </w:rPr>
-        <w:t>Of</w:t>
-      </w:r>
-      <w:proofErr w:type="gramEnd"/>
-      <w:r>
-        <w:rPr>
-          <w:rFonts w:cstheme="minorHAnsi"/>
-          <w:i/>
-          <w:iCs/>
-          <w:sz w:val="24"/>
-          <w:szCs w:val="24"/>
-          <w:lang w:val="en"/>
-        </w:rPr>
-        <w:t xml:space="preserve"> Valhalla</w:t>
+        <w:t>Tales Of Valhalla</w:t>
       </w:r>
     </w:p>
     <w:p>
@@ -895,31 +840,7 @@
           <w:szCs w:val="24"/>
           <w:lang w:val="en"/>
         </w:rPr>
-        <w:t xml:space="preserve">Tales </w:t>
-      </w:r>
-      <w:proofErr w:type="gramStart"/>
-      <w:r>
-        <w:rPr>
-          <w:rFonts w:cstheme="minorHAnsi"/>
-          <w:i/>
-          <w:iCs/>
-          <w:sz w:val="24"/>
-          <w:szCs w:val="24"/>
-          <w:lang w:val="en"/>
-        </w:rPr>
-        <w:t>Of</w:t>
-      </w:r>
-      <w:proofErr w:type="gramEnd"/>
-      <w:r>
-        <w:rPr>
-          <w:rFonts w:cstheme="minorHAnsi"/>
-          <w:i/>
-          <w:iCs/>
-          <w:sz w:val="24"/>
-          <w:szCs w:val="24"/>
-          <w:lang w:val="en"/>
-        </w:rPr>
-        <w:t xml:space="preserve"> Valhalla</w:t>
+        <w:t>Tales Of Valhalla</w:t>
       </w:r>
       <w:r>
         <w:rPr>
@@ -4173,19 +4094,28 @@
           <w:szCs w:val="24"/>
           <w:lang w:val="en"/>
         </w:rPr>
-        <w:t>The third option is to click on Deck Builder. A click the button with the text Deck Builder on it will take the user to Screen</w:t>
-      </w:r>
-      <w:proofErr w:type="gramStart"/>
-      <w:r>
-        <w:rPr>
-          <w:rFonts w:cstheme="minorHAnsi"/>
-          <w:sz w:val="24"/>
-          <w:szCs w:val="24"/>
-          <w:lang w:val="en"/>
-        </w:rPr>
-        <w:t>… .</w:t>
-      </w:r>
-      <w:proofErr w:type="gramEnd"/>
+        <w:t>The third option is to click on Deck Builder. A click the button with the text Deck Builder on it will take the user to Scree</w:t>
+      </w:r>
+      <w:r>
+        <w:rPr>
+          <w:rFonts w:cstheme="minorHAnsi"/>
+          <w:sz w:val="24"/>
+          <w:szCs w:val="24"/>
+          <w:lang w:val="en"/>
+        </w:rPr>
+        <w:t>n four</w:t>
+      </w:r>
+      <w:bookmarkStart w:id="0" w:name="_GoBack"/>
+      <w:bookmarkEnd w:id="0"/>
+      <w:r>
+        <w:rPr>
+          <w:rFonts w:cstheme="minorHAnsi"/>
+          <w:sz w:val="24"/>
+          <w:szCs w:val="24"/>
+          <w:lang w:val="en"/>
+        </w:rPr>
+        <w:t>.</w:t>
+      </w:r>
     </w:p>
     <w:p>
       <w:pPr>
@@ -4922,8 +4852,6 @@
           <w:lang w:val="en"/>
         </w:rPr>
       </w:pPr>
-      <w:bookmarkStart w:id="0" w:name="_GoBack"/>
-      <w:bookmarkEnd w:id="0"/>
     </w:p>
     <w:p>
       <w:pPr>
@@ -6294,7 +6222,7 @@
 </file>
 
 <file path=customXml/itemProps2.xml><?xml version="1.0" encoding="utf-8"?>
-<ds:datastoreItem xmlns:ds="http://schemas.openxmlformats.org/officeDocument/2006/customXml" ds:itemID="{6D384FC3-614E-4BB6-93CE-DFB5F21838E3}">
+<ds:datastoreItem xmlns:ds="http://schemas.openxmlformats.org/officeDocument/2006/customXml" ds:itemID="{62CEED72-0AD2-4AE6-BD75-BF024AFF5A0B}">
   <ds:schemaRefs>
     <ds:schemaRef ds:uri="http://schemas.openxmlformats.org/officeDocument/2006/bibliography"/>
   </ds:schemaRefs>

</xml_diff>